<commit_message>
Log in page added
</commit_message>
<xml_diff>
--- a/BIT607 A3 Report.docx
+++ b/BIT607 A3 Report.docx
@@ -795,7 +795,7 @@
                                         <w:sz w:val="36"/>
                                         <w:szCs w:val="36"/>
                                       </w:rPr>
-                                      <w:t>Implementation proposal</w:t>
+                                      <w:t>Web Enhancement report</w:t>
                                     </w:r>
                                   </w:p>
                                 </w:sdtContent>
@@ -896,7 +896,7 @@
                                   <w:sz w:val="36"/>
                                   <w:szCs w:val="36"/>
                                 </w:rPr>
-                                <w:t>Implementation proposal</w:t>
+                                <w:t>Web Enhancement report</w:t>
                               </w:r>
                             </w:p>
                           </w:sdtContent>
@@ -1141,7 +1141,7 @@
             </w:rPr>
             <w:fldChar w:fldCharType="separate"/>
           </w:r>
-          <w:hyperlink w:anchor="_Toc117012384" w:history="1">
+          <w:hyperlink w:anchor="_Toc117187624" w:history="1">
             <w:r>
               <w:rPr>
                 <w:rStyle w:val="Hyperlink"/>
@@ -1170,7 +1170,7 @@
                 <w:noProof/>
                 <w:webHidden/>
               </w:rPr>
-              <w:instrText xml:space="preserve"> PAGEREF _Toc117012384 \h </w:instrText>
+              <w:instrText xml:space="preserve"> PAGEREF _Toc117187624 \h </w:instrText>
             </w:r>
             <w:r>
               <w:rPr>
@@ -1214,7 +1214,7 @@
               <w:lang w:eastAsia="en-NZ"/>
             </w:rPr>
           </w:pPr>
-          <w:hyperlink w:anchor="_Toc117012385" w:history="1">
+          <w:hyperlink w:anchor="_Toc117187625" w:history="1">
             <w:r>
               <w:rPr>
                 <w:rStyle w:val="Hyperlink"/>
@@ -1242,7 +1242,7 @@
                 <w:noProof/>
                 <w:webHidden/>
               </w:rPr>
-              <w:instrText xml:space="preserve"> PAGEREF _Toc117012385 \h </w:instrText>
+              <w:instrText xml:space="preserve"> PAGEREF _Toc117187625 \h </w:instrText>
             </w:r>
             <w:r>
               <w:rPr>
@@ -1286,7 +1286,7 @@
               <w:lang w:eastAsia="en-NZ"/>
             </w:rPr>
           </w:pPr>
-          <w:hyperlink w:anchor="_Toc117012386" w:history="1">
+          <w:hyperlink w:anchor="_Toc117187626" w:history="1">
             <w:r>
               <w:rPr>
                 <w:rStyle w:val="Hyperlink"/>
@@ -1314,7 +1314,7 @@
                 <w:noProof/>
                 <w:webHidden/>
               </w:rPr>
-              <w:instrText xml:space="preserve"> PAGEREF _Toc117012386 \h </w:instrText>
+              <w:instrText xml:space="preserve"> PAGEREF _Toc117187626 \h </w:instrText>
             </w:r>
             <w:r>
               <w:rPr>
@@ -1334,7 +1334,7 @@
                 <w:noProof/>
                 <w:webHidden/>
               </w:rPr>
-              <w:t>2</w:t>
+              <w:t>3</w:t>
             </w:r>
             <w:r>
               <w:rPr>
@@ -1358,7 +1358,7 @@
               <w:lang w:eastAsia="en-NZ"/>
             </w:rPr>
           </w:pPr>
-          <w:hyperlink w:anchor="_Toc117012387" w:history="1">
+          <w:hyperlink w:anchor="_Toc117187627" w:history="1">
             <w:r>
               <w:rPr>
                 <w:rStyle w:val="Hyperlink"/>
@@ -1386,7 +1386,7 @@
                 <w:noProof/>
                 <w:webHidden/>
               </w:rPr>
-              <w:instrText xml:space="preserve"> PAGEREF _Toc117012387 \h </w:instrText>
+              <w:instrText xml:space="preserve"> PAGEREF _Toc117187627 \h </w:instrText>
             </w:r>
             <w:r>
               <w:rPr>
@@ -1406,7 +1406,7 @@
                 <w:noProof/>
                 <w:webHidden/>
               </w:rPr>
-              <w:t>2</w:t>
+              <w:t>3</w:t>
             </w:r>
             <w:r>
               <w:rPr>
@@ -1430,7 +1430,7 @@
               <w:lang w:eastAsia="en-NZ"/>
             </w:rPr>
           </w:pPr>
-          <w:hyperlink w:anchor="_Toc117012388" w:history="1">
+          <w:hyperlink w:anchor="_Toc117187628" w:history="1">
             <w:r>
               <w:rPr>
                 <w:rStyle w:val="Hyperlink"/>
@@ -1458,7 +1458,7 @@
                 <w:noProof/>
                 <w:webHidden/>
               </w:rPr>
-              <w:instrText xml:space="preserve"> PAGEREF _Toc117012388 \h </w:instrText>
+              <w:instrText xml:space="preserve"> PAGEREF _Toc117187628 \h </w:instrText>
             </w:r>
             <w:r>
               <w:rPr>
@@ -1478,7 +1478,7 @@
                 <w:noProof/>
                 <w:webHidden/>
               </w:rPr>
-              <w:t>2</w:t>
+              <w:t>4</w:t>
             </w:r>
             <w:r>
               <w:rPr>
@@ -1502,7 +1502,7 @@
               <w:lang w:eastAsia="en-NZ"/>
             </w:rPr>
           </w:pPr>
-          <w:hyperlink w:anchor="_Toc117012389" w:history="1">
+          <w:hyperlink w:anchor="_Toc117187629" w:history="1">
             <w:r>
               <w:rPr>
                 <w:rStyle w:val="Hyperlink"/>
@@ -1530,7 +1530,7 @@
                 <w:noProof/>
                 <w:webHidden/>
               </w:rPr>
-              <w:instrText xml:space="preserve"> PAGEREF _Toc117012389 \h </w:instrText>
+              <w:instrText xml:space="preserve"> PAGEREF _Toc117187629 \h </w:instrText>
             </w:r>
             <w:r>
               <w:rPr>
@@ -1550,7 +1550,7 @@
                 <w:noProof/>
                 <w:webHidden/>
               </w:rPr>
-              <w:t>2</w:t>
+              <w:t>5</w:t>
             </w:r>
             <w:r>
               <w:rPr>
@@ -1574,7 +1574,7 @@
               <w:lang w:eastAsia="en-NZ"/>
             </w:rPr>
           </w:pPr>
-          <w:hyperlink w:anchor="_Toc117012390" w:history="1">
+          <w:hyperlink w:anchor="_Toc117187630" w:history="1">
             <w:r>
               <w:rPr>
                 <w:rStyle w:val="Hyperlink"/>
@@ -1602,7 +1602,7 @@
                 <w:noProof/>
                 <w:webHidden/>
               </w:rPr>
-              <w:instrText xml:space="preserve"> PAGEREF _Toc117012390 \h </w:instrText>
+              <w:instrText xml:space="preserve"> PAGEREF _Toc117187630 \h </w:instrText>
             </w:r>
             <w:r>
               <w:rPr>
@@ -1622,7 +1622,7 @@
                 <w:noProof/>
                 <w:webHidden/>
               </w:rPr>
-              <w:t>2</w:t>
+              <w:t>5</w:t>
             </w:r>
             <w:r>
               <w:rPr>
@@ -1646,7 +1646,7 @@
               <w:lang w:eastAsia="en-NZ"/>
             </w:rPr>
           </w:pPr>
-          <w:hyperlink w:anchor="_Toc117012391" w:history="1">
+          <w:hyperlink w:anchor="_Toc117187631" w:history="1">
             <w:r>
               <w:rPr>
                 <w:rStyle w:val="Hyperlink"/>
@@ -1674,7 +1674,7 @@
                 <w:noProof/>
                 <w:webHidden/>
               </w:rPr>
-              <w:instrText xml:space="preserve"> PAGEREF _Toc117012391 \h </w:instrText>
+              <w:instrText xml:space="preserve"> PAGEREF _Toc117187631 \h </w:instrText>
             </w:r>
             <w:r>
               <w:rPr>
@@ -1694,7 +1694,7 @@
                 <w:noProof/>
                 <w:webHidden/>
               </w:rPr>
-              <w:t>2</w:t>
+              <w:t>6</w:t>
             </w:r>
             <w:r>
               <w:rPr>
@@ -1718,7 +1718,7 @@
               <w:lang w:eastAsia="en-NZ"/>
             </w:rPr>
           </w:pPr>
-          <w:hyperlink w:anchor="_Toc117012392" w:history="1">
+          <w:hyperlink w:anchor="_Toc117187632" w:history="1">
             <w:r>
               <w:rPr>
                 <w:rStyle w:val="Hyperlink"/>
@@ -1746,7 +1746,7 @@
                 <w:noProof/>
                 <w:webHidden/>
               </w:rPr>
-              <w:instrText xml:space="preserve"> PAGEREF _Toc117012392 \h </w:instrText>
+              <w:instrText xml:space="preserve"> PAGEREF _Toc117187632 \h </w:instrText>
             </w:r>
             <w:r>
               <w:rPr>
@@ -1766,7 +1766,7 @@
                 <w:noProof/>
                 <w:webHidden/>
               </w:rPr>
-              <w:t>2</w:t>
+              <w:t>6</w:t>
             </w:r>
             <w:r>
               <w:rPr>
@@ -1790,7 +1790,7 @@
               <w:lang w:eastAsia="en-NZ"/>
             </w:rPr>
           </w:pPr>
-          <w:hyperlink w:anchor="_Toc117012393" w:history="1">
+          <w:hyperlink w:anchor="_Toc117187633" w:history="1">
             <w:r>
               <w:rPr>
                 <w:rStyle w:val="Hyperlink"/>
@@ -1818,7 +1818,7 @@
                 <w:noProof/>
                 <w:webHidden/>
               </w:rPr>
-              <w:instrText xml:space="preserve"> PAGEREF _Toc117012393 \h </w:instrText>
+              <w:instrText xml:space="preserve"> PAGEREF _Toc117187633 \h </w:instrText>
             </w:r>
             <w:r>
               <w:rPr>
@@ -1838,7 +1838,7 @@
                 <w:noProof/>
                 <w:webHidden/>
               </w:rPr>
-              <w:t>2</w:t>
+              <w:t>6</w:t>
             </w:r>
             <w:r>
               <w:rPr>
@@ -1893,7 +1893,7 @@
           <w:lang w:val="en-US"/>
         </w:rPr>
       </w:pPr>
-      <w:bookmarkStart w:id="0" w:name="_Toc117012384"/>
+      <w:bookmarkStart w:id="0" w:name="_Toc117187624"/>
       <w:r>
         <w:rPr>
           <w:rFonts w:ascii="Calibri" w:hAnsi="Calibri" w:cs="Calibri"/>
@@ -1911,6 +1911,162 @@
           <w:rFonts w:ascii="Calibri" w:hAnsi="Calibri" w:cs="Calibri"/>
         </w:rPr>
       </w:pPr>
+      <w:r>
+        <w:rPr>
+          <w:rFonts w:ascii="Calibri" w:hAnsi="Calibri" w:cs="Calibri"/>
+        </w:rPr>
+        <w:t xml:space="preserve">The purpose of this report is to </w:t>
+      </w:r>
+      <w:r>
+        <w:rPr>
+          <w:rFonts w:ascii="Calibri" w:hAnsi="Calibri" w:cs="Calibri"/>
+        </w:rPr>
+        <w:t xml:space="preserve">outline the steps </w:t>
+      </w:r>
+      <w:r>
+        <w:rPr>
+          <w:rFonts w:ascii="Calibri" w:hAnsi="Calibri" w:cs="Calibri"/>
+        </w:rPr>
+        <w:t xml:space="preserve">Haukai restaurant needs to </w:t>
+      </w:r>
+      <w:r>
+        <w:rPr>
+          <w:rFonts w:ascii="Calibri" w:hAnsi="Calibri" w:cs="Calibri"/>
+        </w:rPr>
+        <w:t xml:space="preserve">take to enhance the user experience when accessing the web </w:t>
+      </w:r>
+      <w:r>
+        <w:rPr>
+          <w:rFonts w:ascii="Calibri" w:hAnsi="Calibri" w:cs="Calibri"/>
+        </w:rPr>
+        <w:t>application, the potential security threats to the application</w:t>
+      </w:r>
+      <w:r>
+        <w:rPr>
+          <w:rFonts w:ascii="Calibri" w:hAnsi="Calibri" w:cs="Calibri"/>
+        </w:rPr>
+        <w:t>. T</w:t>
+      </w:r>
+      <w:r>
+        <w:rPr>
+          <w:rFonts w:ascii="Calibri" w:hAnsi="Calibri" w:cs="Calibri"/>
+        </w:rPr>
+        <w:t>he report will</w:t>
+      </w:r>
+      <w:r>
+        <w:rPr>
+          <w:rFonts w:ascii="Calibri" w:hAnsi="Calibri" w:cs="Calibri"/>
+        </w:rPr>
+        <w:t xml:space="preserve"> </w:t>
+      </w:r>
+      <w:r>
+        <w:rPr>
+          <w:rFonts w:ascii="Calibri" w:hAnsi="Calibri" w:cs="Calibri"/>
+        </w:rPr>
+        <w:t xml:space="preserve">also </w:t>
+      </w:r>
+      <w:r>
+        <w:rPr>
+          <w:rFonts w:ascii="Calibri" w:hAnsi="Calibri" w:cs="Calibri"/>
+        </w:rPr>
+        <w:t>provide some options as to web hosting options</w:t>
+      </w:r>
+      <w:r>
+        <w:rPr>
+          <w:rFonts w:ascii="Calibri" w:hAnsi="Calibri" w:cs="Calibri"/>
+        </w:rPr>
+        <w:t xml:space="preserve"> and a</w:t>
+      </w:r>
+      <w:r>
+        <w:rPr>
+          <w:rFonts w:ascii="Calibri" w:hAnsi="Calibri" w:cs="Calibri"/>
+        </w:rPr>
+        <w:t xml:space="preserve"> </w:t>
+      </w:r>
+      <w:r>
+        <w:rPr>
+          <w:rFonts w:ascii="Calibri" w:hAnsi="Calibri" w:cs="Calibri"/>
+        </w:rPr>
+        <w:t xml:space="preserve">marketing strategy. </w:t>
+      </w:r>
+      <w:r>
+        <w:rPr>
+          <w:rFonts w:ascii="Calibri" w:hAnsi="Calibri" w:cs="Calibri"/>
+        </w:rPr>
+        <w:t xml:space="preserve">Before </w:t>
+      </w:r>
+      <w:r>
+        <w:rPr>
+          <w:rFonts w:ascii="Calibri" w:hAnsi="Calibri" w:cs="Calibri"/>
+        </w:rPr>
+        <w:t xml:space="preserve">the </w:t>
+      </w:r>
+      <w:r>
+        <w:rPr>
+          <w:rFonts w:ascii="Calibri" w:hAnsi="Calibri" w:cs="Calibri"/>
+        </w:rPr>
+        <w:t xml:space="preserve">conclusion, </w:t>
+      </w:r>
+      <w:r>
+        <w:rPr>
+          <w:rFonts w:ascii="Calibri" w:hAnsi="Calibri" w:cs="Calibri"/>
+        </w:rPr>
+        <w:t xml:space="preserve">the report will also introduce </w:t>
+      </w:r>
+      <w:r>
+        <w:rPr>
+          <w:rFonts w:ascii="Calibri" w:hAnsi="Calibri" w:cs="Calibri"/>
+        </w:rPr>
+        <w:t xml:space="preserve">options for obtaining </w:t>
+      </w:r>
+      <w:r>
+        <w:rPr>
+          <w:rFonts w:ascii="Calibri" w:hAnsi="Calibri" w:cs="Calibri"/>
+        </w:rPr>
+        <w:t>an</w:t>
+      </w:r>
+      <w:r>
+        <w:rPr>
+          <w:rFonts w:ascii="Calibri" w:hAnsi="Calibri" w:cs="Calibri"/>
+        </w:rPr>
+        <w:t xml:space="preserve"> SSL certificate for the </w:t>
+      </w:r>
+      <w:r>
+        <w:rPr>
+          <w:rFonts w:ascii="Calibri" w:hAnsi="Calibri" w:cs="Calibri"/>
+        </w:rPr>
+        <w:t>application</w:t>
+      </w:r>
+      <w:r>
+        <w:rPr>
+          <w:rFonts w:ascii="Calibri" w:hAnsi="Calibri" w:cs="Calibri"/>
+        </w:rPr>
+        <w:t xml:space="preserve"> and </w:t>
+      </w:r>
+      <w:r>
+        <w:rPr>
+          <w:rFonts w:ascii="Calibri" w:hAnsi="Calibri" w:cs="Calibri"/>
+        </w:rPr>
+        <w:t xml:space="preserve">suggestions </w:t>
+      </w:r>
+      <w:r>
+        <w:rPr>
+          <w:rFonts w:ascii="Calibri" w:hAnsi="Calibri" w:cs="Calibri"/>
+        </w:rPr>
+        <w:t xml:space="preserve">of providers of Contend Delivery Network to ensure </w:t>
+      </w:r>
+      <w:r>
+        <w:rPr>
+          <w:rFonts w:ascii="Calibri" w:hAnsi="Calibri" w:cs="Calibri"/>
+        </w:rPr>
+        <w:t>optimisation</w:t>
+      </w:r>
+      <w:r>
+        <w:rPr>
+          <w:rFonts w:ascii="Calibri" w:hAnsi="Calibri" w:cs="Calibri"/>
+        </w:rPr>
+        <w:t xml:space="preserve"> and protection of the web application.</w:t>
+      </w:r>
     </w:p>
     <w:p>
       <w:pPr>
@@ -1919,7 +2075,7 @@
           <w:rFonts w:ascii="Calibri" w:hAnsi="Calibri" w:cs="Calibri"/>
         </w:rPr>
       </w:pPr>
-      <w:bookmarkStart w:id="1" w:name="_Toc117012385"/>
+      <w:bookmarkStart w:id="1" w:name="_Toc117187625"/>
       <w:r>
         <w:rPr>
           <w:rFonts w:ascii="Calibri" w:hAnsi="Calibri" w:cs="Calibri"/>
@@ -1935,19 +2091,575 @@
           <w:rFonts w:ascii="Calibri" w:hAnsi="Calibri" w:cs="Calibri"/>
         </w:rPr>
       </w:pPr>
+      <w:r>
+        <w:rPr>
+          <w:rFonts w:ascii="Calibri" w:hAnsi="Calibri" w:cs="Calibri"/>
+        </w:rPr>
+        <w:t xml:space="preserve">The user experience was one of the main focuses when designing the web application. </w:t>
+      </w:r>
+      <w:r>
+        <w:rPr>
+          <w:rFonts w:ascii="Calibri" w:hAnsi="Calibri" w:cs="Calibri"/>
+        </w:rPr>
+        <w:t xml:space="preserve">As such the web application is simple, very easy to navigate </w:t>
+      </w:r>
+      <w:r>
+        <w:rPr>
+          <w:rFonts w:ascii="Calibri" w:hAnsi="Calibri" w:cs="Calibri"/>
+        </w:rPr>
+        <w:t xml:space="preserve">through </w:t>
+      </w:r>
+      <w:r>
+        <w:rPr>
+          <w:rFonts w:ascii="Calibri" w:hAnsi="Calibri" w:cs="Calibri"/>
+        </w:rPr>
+        <w:t xml:space="preserve">and it follows the expected </w:t>
+      </w:r>
+      <w:r>
+        <w:rPr>
+          <w:rFonts w:ascii="Calibri" w:hAnsi="Calibri" w:cs="Calibri"/>
+        </w:rPr>
+        <w:t>layout so the visitor can focus on the content itself and not how to find it.</w:t>
+      </w:r>
     </w:p>
     <w:p>
       <w:pPr>
+        <w:jc w:val="both"/>
+        <w:rPr>
+          <w:rFonts w:ascii="Calibri" w:hAnsi="Calibri" w:cs="Calibri"/>
+        </w:rPr>
+      </w:pPr>
+      <w:r>
+        <w:rPr>
+          <w:rFonts w:ascii="Calibri" w:hAnsi="Calibri" w:cs="Calibri"/>
+        </w:rPr>
+        <w:t xml:space="preserve">Navigation </w:t>
+      </w:r>
+      <w:r>
+        <w:rPr>
+          <w:rFonts w:ascii="Calibri" w:hAnsi="Calibri" w:cs="Calibri"/>
+        </w:rPr>
+        <w:t>through</w:t>
+      </w:r>
+      <w:r>
+        <w:rPr>
+          <w:rFonts w:ascii="Calibri" w:hAnsi="Calibri" w:cs="Calibri"/>
+        </w:rPr>
+        <w:t xml:space="preserve"> the application is </w:t>
+      </w:r>
+      <w:r>
+        <w:rPr>
+          <w:rFonts w:ascii="Calibri" w:hAnsi="Calibri" w:cs="Calibri"/>
+        </w:rPr>
+        <w:t xml:space="preserve">facilitated </w:t>
+      </w:r>
+      <w:r>
+        <w:rPr>
+          <w:rFonts w:ascii="Calibri" w:hAnsi="Calibri" w:cs="Calibri"/>
+        </w:rPr>
+        <w:t>by the</w:t>
+      </w:r>
+      <w:r>
+        <w:rPr>
+          <w:rFonts w:ascii="Calibri" w:hAnsi="Calibri" w:cs="Calibri"/>
+        </w:rPr>
+        <w:t xml:space="preserve"> navigation bar which </w:t>
+      </w:r>
+      <w:proofErr w:type="gramStart"/>
+      <w:r>
+        <w:rPr>
+          <w:rFonts w:ascii="Calibri" w:hAnsi="Calibri" w:cs="Calibri"/>
+        </w:rPr>
+        <w:t>is located in</w:t>
+      </w:r>
+      <w:proofErr w:type="gramEnd"/>
+      <w:r>
+        <w:rPr>
+          <w:rFonts w:ascii="Calibri" w:hAnsi="Calibri" w:cs="Calibri"/>
+        </w:rPr>
+        <w:t xml:space="preserve"> the top centre of each page. </w:t>
+      </w:r>
+      <w:r>
+        <w:rPr>
+          <w:rFonts w:ascii="Calibri" w:hAnsi="Calibri" w:cs="Calibri"/>
+        </w:rPr>
+        <w:t>On the home page,</w:t>
+      </w:r>
+      <w:r>
+        <w:rPr>
+          <w:rFonts w:ascii="Calibri" w:hAnsi="Calibri" w:cs="Calibri"/>
+        </w:rPr>
+        <w:t xml:space="preserve"> the</w:t>
+      </w:r>
+      <w:r>
+        <w:rPr>
+          <w:rFonts w:ascii="Calibri" w:hAnsi="Calibri" w:cs="Calibri"/>
+        </w:rPr>
+        <w:t xml:space="preserve"> visitor can see the interior of the restaurant, opening hours and </w:t>
+      </w:r>
+      <w:r>
+        <w:rPr>
+          <w:rFonts w:ascii="Calibri" w:hAnsi="Calibri" w:cs="Calibri"/>
+        </w:rPr>
+        <w:t xml:space="preserve">two links to reservations and the full menu for the ease of use for </w:t>
+      </w:r>
+      <w:r>
+        <w:rPr>
+          <w:rFonts w:ascii="Calibri" w:hAnsi="Calibri" w:cs="Calibri"/>
+        </w:rPr>
+        <w:t xml:space="preserve">a returning visitor. </w:t>
+      </w:r>
+      <w:r>
+        <w:rPr>
+          <w:rFonts w:ascii="Calibri" w:hAnsi="Calibri" w:cs="Calibri"/>
+        </w:rPr>
+        <w:t>All content on the main page is static.</w:t>
+      </w:r>
+    </w:p>
+    <w:p>
+      <w:pPr>
+        <w:jc w:val="both"/>
+        <w:rPr>
+          <w:rFonts w:ascii="Calibri" w:hAnsi="Calibri" w:cs="Calibri"/>
+        </w:rPr>
+      </w:pPr>
+      <w:r>
+        <w:rPr>
+          <w:rFonts w:ascii="Calibri" w:hAnsi="Calibri" w:cs="Calibri"/>
+        </w:rPr>
+        <w:t>Second opti</w:t>
+      </w:r>
+      <w:r>
+        <w:rPr>
+          <w:rFonts w:ascii="Calibri" w:hAnsi="Calibri" w:cs="Calibri"/>
+        </w:rPr>
+        <w:t>o</w:t>
+      </w:r>
+      <w:r>
+        <w:rPr>
+          <w:rFonts w:ascii="Calibri" w:hAnsi="Calibri" w:cs="Calibri"/>
+        </w:rPr>
+        <w:t>n in the navigation bar is “Menu”</w:t>
+      </w:r>
+      <w:r>
+        <w:rPr>
+          <w:rFonts w:ascii="Calibri" w:hAnsi="Calibri" w:cs="Calibri"/>
+        </w:rPr>
+        <w:t>. This page also offers static content, listing the whole menu of the restaurant,</w:t>
+      </w:r>
+      <w:r>
+        <w:rPr>
+          <w:rFonts w:ascii="Calibri" w:hAnsi="Calibri" w:cs="Calibri"/>
+        </w:rPr>
+        <w:t xml:space="preserve"> accompanied some imagery of the </w:t>
+      </w:r>
+      <w:r>
+        <w:rPr>
+          <w:rFonts w:ascii="Calibri" w:hAnsi="Calibri" w:cs="Calibri"/>
+        </w:rPr>
+        <w:t>restaurant’s</w:t>
+      </w:r>
+      <w:r>
+        <w:rPr>
+          <w:rFonts w:ascii="Calibri" w:hAnsi="Calibri" w:cs="Calibri"/>
+        </w:rPr>
+        <w:t xml:space="preserve"> most popular dishes. Drink list is not listed on the website but can be </w:t>
+      </w:r>
+      <w:r>
+        <w:rPr>
+          <w:rFonts w:ascii="Calibri" w:hAnsi="Calibri" w:cs="Calibri"/>
+        </w:rPr>
+        <w:t xml:space="preserve">downloaded via the complete menu download link. This </w:t>
+      </w:r>
+      <w:r>
+        <w:rPr>
+          <w:rFonts w:ascii="Calibri" w:hAnsi="Calibri" w:cs="Calibri"/>
+        </w:rPr>
+        <w:t xml:space="preserve">decision was made based on the </w:t>
+      </w:r>
+      <w:r>
+        <w:rPr>
+          <w:rFonts w:ascii="Calibri" w:hAnsi="Calibri" w:cs="Calibri"/>
+        </w:rPr>
+        <w:t xml:space="preserve">type of </w:t>
+      </w:r>
+      <w:r>
+        <w:rPr>
+          <w:rFonts w:ascii="Calibri" w:hAnsi="Calibri" w:cs="Calibri"/>
+        </w:rPr>
+        <w:t>customer</w:t>
+      </w:r>
+      <w:r>
+        <w:rPr>
+          <w:rFonts w:ascii="Calibri" w:hAnsi="Calibri" w:cs="Calibri"/>
+        </w:rPr>
+        <w:t xml:space="preserve"> visiting the restaurant.</w:t>
+      </w:r>
+      <w:r>
+        <w:rPr>
+          <w:rFonts w:ascii="Calibri" w:hAnsi="Calibri" w:cs="Calibri"/>
+        </w:rPr>
+        <w:t xml:space="preserve"> </w:t>
+      </w:r>
+      <w:r>
+        <w:rPr>
+          <w:rFonts w:ascii="Calibri" w:hAnsi="Calibri" w:cs="Calibri"/>
+        </w:rPr>
+        <w:t>T</w:t>
+      </w:r>
+      <w:r>
+        <w:rPr>
+          <w:rFonts w:ascii="Calibri" w:hAnsi="Calibri" w:cs="Calibri"/>
+        </w:rPr>
+        <w:t xml:space="preserve">he restaurant is </w:t>
+      </w:r>
+      <w:r>
+        <w:rPr>
+          <w:rFonts w:ascii="Calibri" w:hAnsi="Calibri" w:cs="Calibri"/>
+        </w:rPr>
+        <w:t xml:space="preserve">advertising authentic </w:t>
+      </w:r>
+      <w:r>
+        <w:rPr>
+          <w:rFonts w:ascii="Calibri" w:hAnsi="Calibri" w:cs="Calibri"/>
+        </w:rPr>
+        <w:t>Māori</w:t>
+      </w:r>
+      <w:r>
+        <w:rPr>
+          <w:rFonts w:ascii="Calibri" w:hAnsi="Calibri" w:cs="Calibri"/>
+        </w:rPr>
+        <w:t xml:space="preserve"> cuisine</w:t>
+      </w:r>
+      <w:r>
+        <w:rPr>
+          <w:rFonts w:ascii="Calibri" w:hAnsi="Calibri" w:cs="Calibri"/>
+        </w:rPr>
+        <w:t xml:space="preserve"> where the type of cuisine is the main </w:t>
+      </w:r>
+      <w:r>
+        <w:rPr>
+          <w:rFonts w:ascii="Calibri" w:hAnsi="Calibri" w:cs="Calibri"/>
+        </w:rPr>
+        <w:t xml:space="preserve">selling point of the </w:t>
+      </w:r>
+      <w:proofErr w:type="gramStart"/>
+      <w:r>
+        <w:rPr>
+          <w:rFonts w:ascii="Calibri" w:hAnsi="Calibri" w:cs="Calibri"/>
+        </w:rPr>
+        <w:t>restaurant</w:t>
+      </w:r>
+      <w:proofErr w:type="gramEnd"/>
+      <w:r>
+        <w:rPr>
+          <w:rFonts w:ascii="Calibri" w:hAnsi="Calibri" w:cs="Calibri"/>
+        </w:rPr>
+        <w:t xml:space="preserve"> and the drink list contains </w:t>
+      </w:r>
+      <w:r>
+        <w:rPr>
+          <w:rFonts w:ascii="Calibri" w:hAnsi="Calibri" w:cs="Calibri"/>
+        </w:rPr>
+        <w:t xml:space="preserve">only a </w:t>
+      </w:r>
+      <w:r>
+        <w:rPr>
+          <w:rFonts w:ascii="Calibri" w:hAnsi="Calibri" w:cs="Calibri"/>
+        </w:rPr>
+        <w:t>standard selection</w:t>
+      </w:r>
+      <w:r>
+        <w:rPr>
+          <w:rFonts w:ascii="Calibri" w:hAnsi="Calibri" w:cs="Calibri"/>
+        </w:rPr>
+        <w:t xml:space="preserve"> of beverages. </w:t>
+      </w:r>
+    </w:p>
+    <w:p>
+      <w:pPr>
+        <w:jc w:val="both"/>
+        <w:rPr>
+          <w:rFonts w:ascii="Calibri" w:hAnsi="Calibri" w:cs="Calibri"/>
+        </w:rPr>
+      </w:pPr>
+      <w:r>
+        <w:rPr>
+          <w:rFonts w:ascii="Calibri" w:hAnsi="Calibri" w:cs="Calibri"/>
+        </w:rPr>
+        <w:t>Next two page</w:t>
+      </w:r>
+      <w:r>
+        <w:rPr>
+          <w:rFonts w:ascii="Calibri" w:hAnsi="Calibri" w:cs="Calibri"/>
+        </w:rPr>
+        <w:t>s</w:t>
+      </w:r>
+      <w:r>
+        <w:rPr>
+          <w:rFonts w:ascii="Calibri" w:hAnsi="Calibri" w:cs="Calibri"/>
+        </w:rPr>
+        <w:t xml:space="preserve"> the customer can navigate to are </w:t>
+      </w:r>
+      <w:r>
+        <w:rPr>
+          <w:rFonts w:ascii="Calibri" w:hAnsi="Calibri" w:cs="Calibri"/>
+        </w:rPr>
+        <w:t xml:space="preserve">“Hours” and “Reservations”. </w:t>
+      </w:r>
+      <w:r>
+        <w:rPr>
+          <w:rFonts w:ascii="Calibri" w:hAnsi="Calibri" w:cs="Calibri"/>
+        </w:rPr>
+        <w:t>Both</w:t>
+      </w:r>
+      <w:r>
+        <w:rPr>
+          <w:rFonts w:ascii="Calibri" w:hAnsi="Calibri" w:cs="Calibri"/>
+        </w:rPr>
+        <w:t xml:space="preserve"> pages </w:t>
+      </w:r>
+      <w:r>
+        <w:rPr>
+          <w:rFonts w:ascii="Calibri" w:hAnsi="Calibri" w:cs="Calibri"/>
+        </w:rPr>
+        <w:t xml:space="preserve">have a function which is facilitated by a dynamic content. The opening hours page </w:t>
+      </w:r>
+      <w:r>
+        <w:rPr>
+          <w:rFonts w:ascii="Calibri" w:hAnsi="Calibri" w:cs="Calibri"/>
+        </w:rPr>
+        <w:t>displays the days when the restaurant is open and the opening hours.</w:t>
+      </w:r>
+      <w:r>
+        <w:rPr>
+          <w:rFonts w:ascii="Calibri" w:hAnsi="Calibri" w:cs="Calibri"/>
+        </w:rPr>
+        <w:t xml:space="preserve"> The embedded Google Calendar is easy to update by the owners of the restaurant and </w:t>
+      </w:r>
+      <w:r>
+        <w:rPr>
+          <w:rFonts w:ascii="Calibri" w:hAnsi="Calibri" w:cs="Calibri"/>
+        </w:rPr>
+        <w:t xml:space="preserve">visitors can fully </w:t>
+      </w:r>
+      <w:r>
+        <w:rPr>
+          <w:rFonts w:ascii="Calibri" w:hAnsi="Calibri" w:cs="Calibri"/>
+        </w:rPr>
+        <w:t>enjoy</w:t>
+      </w:r>
+      <w:r>
+        <w:rPr>
+          <w:rFonts w:ascii="Calibri" w:hAnsi="Calibri" w:cs="Calibri"/>
+        </w:rPr>
+        <w:t xml:space="preserve"> the functions of the</w:t>
+      </w:r>
+      <w:r>
+        <w:rPr>
+          <w:rFonts w:ascii="Calibri" w:hAnsi="Calibri" w:cs="Calibri"/>
+        </w:rPr>
+        <w:t xml:space="preserve"> selection of</w:t>
+      </w:r>
+      <w:r>
+        <w:rPr>
+          <w:rFonts w:ascii="Calibri" w:hAnsi="Calibri" w:cs="Calibri"/>
+        </w:rPr>
+        <w:t xml:space="preserve"> Google t</w:t>
+      </w:r>
+      <w:r>
+        <w:rPr>
+          <w:rFonts w:ascii="Calibri" w:hAnsi="Calibri" w:cs="Calibri"/>
+        </w:rPr>
+        <w:t xml:space="preserve">ools </w:t>
+      </w:r>
+      <w:r>
+        <w:rPr>
+          <w:rFonts w:ascii="Calibri" w:hAnsi="Calibri" w:cs="Calibri"/>
+        </w:rPr>
+        <w:t xml:space="preserve">when looking for a time slot suitable to fit into their Google Calendar. </w:t>
+      </w:r>
+      <w:r>
+        <w:rPr>
+          <w:rFonts w:ascii="Calibri" w:hAnsi="Calibri" w:cs="Calibri"/>
+        </w:rPr>
+        <w:t>The Reservation system is then facilitated by the Google Forms, which collect</w:t>
+      </w:r>
+      <w:r>
+        <w:rPr>
+          <w:rFonts w:ascii="Calibri" w:hAnsi="Calibri" w:cs="Calibri"/>
+        </w:rPr>
+        <w:t>s</w:t>
+      </w:r>
+      <w:r>
+        <w:rPr>
+          <w:rFonts w:ascii="Calibri" w:hAnsi="Calibri" w:cs="Calibri"/>
+        </w:rPr>
+        <w:t xml:space="preserve"> all the necessary information for visitors to make booking at the restaurant. </w:t>
+      </w:r>
+    </w:p>
+    <w:p>
+      <w:pPr>
+        <w:jc w:val="both"/>
+        <w:rPr>
+          <w:rFonts w:ascii="Calibri" w:hAnsi="Calibri" w:cs="Calibri"/>
+        </w:rPr>
+      </w:pPr>
+      <w:r>
+        <w:rPr>
+          <w:rFonts w:ascii="Calibri" w:hAnsi="Calibri" w:cs="Calibri"/>
+        </w:rPr>
+        <w:t xml:space="preserve">“About Us” page </w:t>
+      </w:r>
+      <w:r>
+        <w:rPr>
+          <w:rFonts w:ascii="Calibri" w:hAnsi="Calibri" w:cs="Calibri"/>
+        </w:rPr>
+        <w:t xml:space="preserve">is static only displaying </w:t>
+      </w:r>
+      <w:r>
+        <w:rPr>
+          <w:rFonts w:ascii="Calibri" w:hAnsi="Calibri" w:cs="Calibri"/>
+        </w:rPr>
+        <w:t xml:space="preserve">image of the owners and a short description of their journey and the </w:t>
+      </w:r>
+      <w:r>
+        <w:rPr>
+          <w:rFonts w:ascii="Calibri" w:hAnsi="Calibri" w:cs="Calibri"/>
+        </w:rPr>
+        <w:t>story of the restaurant.</w:t>
+      </w:r>
+    </w:p>
+    <w:p>
+      <w:pPr>
+        <w:jc w:val="both"/>
+        <w:rPr>
+          <w:rFonts w:ascii="Calibri" w:hAnsi="Calibri" w:cs="Calibri"/>
+        </w:rPr>
+      </w:pPr>
+      <w:r>
+        <w:rPr>
+          <w:rFonts w:ascii="Calibri" w:hAnsi="Calibri" w:cs="Calibri"/>
+        </w:rPr>
+        <w:t>Finally</w:t>
+      </w:r>
+      <w:r>
+        <w:rPr>
+          <w:rFonts w:ascii="Calibri" w:hAnsi="Calibri" w:cs="Calibri"/>
+        </w:rPr>
+        <w:t>,</w:t>
+      </w:r>
+      <w:r>
+        <w:rPr>
+          <w:rFonts w:ascii="Calibri" w:hAnsi="Calibri" w:cs="Calibri"/>
+        </w:rPr>
+        <w:t xml:space="preserve"> the contact page </w:t>
+      </w:r>
+      <w:r>
+        <w:rPr>
+          <w:rFonts w:ascii="Calibri" w:hAnsi="Calibri" w:cs="Calibri"/>
+        </w:rPr>
+        <w:t xml:space="preserve">is a mix of static and dynamic content, displaying the embedded Google Maps </w:t>
+      </w:r>
+      <w:r>
+        <w:rPr>
+          <w:rFonts w:ascii="Calibri" w:hAnsi="Calibri" w:cs="Calibri"/>
+        </w:rPr>
+        <w:t xml:space="preserve">window and all other contact details of the restaurant. The Google Maps </w:t>
+      </w:r>
+      <w:r>
+        <w:rPr>
+          <w:rFonts w:ascii="Calibri" w:hAnsi="Calibri" w:cs="Calibri"/>
+        </w:rPr>
+        <w:t xml:space="preserve">is a perfect addition to the application as the visitor can </w:t>
+      </w:r>
+      <w:r>
+        <w:rPr>
+          <w:rFonts w:ascii="Calibri" w:hAnsi="Calibri" w:cs="Calibri"/>
+        </w:rPr>
+        <w:t>clearly see the location of the restaurant and when expanded</w:t>
+      </w:r>
+      <w:r>
+        <w:rPr>
+          <w:rFonts w:ascii="Calibri" w:hAnsi="Calibri" w:cs="Calibri"/>
+        </w:rPr>
+        <w:t xml:space="preserve">, they can </w:t>
+      </w:r>
+      <w:r>
+        <w:rPr>
+          <w:rFonts w:ascii="Calibri" w:hAnsi="Calibri" w:cs="Calibri"/>
+        </w:rPr>
+        <w:t>access</w:t>
+      </w:r>
+      <w:r>
+        <w:rPr>
+          <w:rFonts w:ascii="Calibri" w:hAnsi="Calibri" w:cs="Calibri"/>
+        </w:rPr>
+        <w:t xml:space="preserve"> all the features like ‘Directions’ can be </w:t>
+      </w:r>
+      <w:r>
+        <w:rPr>
+          <w:rFonts w:ascii="Calibri" w:hAnsi="Calibri" w:cs="Calibri"/>
+        </w:rPr>
+        <w:t>used by the visitor to be shown t</w:t>
+      </w:r>
+      <w:r>
+        <w:rPr>
+          <w:rFonts w:ascii="Calibri" w:hAnsi="Calibri" w:cs="Calibri"/>
+        </w:rPr>
+        <w:t xml:space="preserve">he </w:t>
+      </w:r>
+      <w:r>
+        <w:rPr>
+          <w:rFonts w:ascii="Calibri" w:hAnsi="Calibri" w:cs="Calibri"/>
+        </w:rPr>
+        <w:t xml:space="preserve">directions </w:t>
+      </w:r>
+      <w:r>
+        <w:rPr>
+          <w:rFonts w:ascii="Calibri" w:hAnsi="Calibri" w:cs="Calibri"/>
+        </w:rPr>
+        <w:t xml:space="preserve">to </w:t>
+      </w:r>
+      <w:r>
+        <w:rPr>
+          <w:rFonts w:ascii="Calibri" w:hAnsi="Calibri" w:cs="Calibri"/>
+        </w:rPr>
+        <w:t>the restaurant from anywhere</w:t>
+      </w:r>
+      <w:r>
+        <w:rPr>
+          <w:rFonts w:ascii="Calibri" w:hAnsi="Calibri" w:cs="Calibri"/>
+        </w:rPr>
+        <w:t>.</w:t>
+      </w:r>
+    </w:p>
+    <w:p>
+      <w:pPr>
+        <w:rPr>
+          <w:rFonts w:ascii="Calibri" w:hAnsi="Calibri" w:cs="Calibri"/>
+        </w:rPr>
+      </w:pPr>
+      <w:r>
+        <w:rPr>
+          <w:rFonts w:ascii="Calibri" w:hAnsi="Calibri" w:cs="Calibri"/>
+        </w:rPr>
+        <w:br w:type="page"/>
+      </w:r>
+    </w:p>
+    <w:p>
+      <w:pPr>
         <w:pStyle w:val="Heading1"/>
         <w:rPr>
           <w:rFonts w:ascii="Calibri" w:hAnsi="Calibri" w:cs="Calibri"/>
         </w:rPr>
       </w:pPr>
-      <w:bookmarkStart w:id="2" w:name="_Toc117012386"/>
-      <w:r>
-        <w:rPr>
-          <w:rFonts w:ascii="Calibri" w:hAnsi="Calibri" w:cs="Calibri"/>
-        </w:rPr>
+      <w:bookmarkStart w:id="2" w:name="_Toc117187626"/>
+      <w:r>
+        <w:rPr>
+          <w:rFonts w:ascii="Calibri" w:hAnsi="Calibri" w:cs="Calibri"/>
+        </w:rPr>
+        <w:lastRenderedPageBreak/>
         <w:t>Security</w:t>
       </w:r>
       <w:bookmarkEnd w:id="2"/>
@@ -1959,15 +2671,611 @@
           <w:rFonts w:ascii="Calibri" w:hAnsi="Calibri" w:cs="Calibri"/>
         </w:rPr>
       </w:pPr>
+      <w:r>
+        <w:rPr>
+          <w:rFonts w:ascii="Calibri" w:hAnsi="Calibri" w:cs="Calibri"/>
+        </w:rPr>
+        <w:t xml:space="preserve">The security of the web application also needs to be </w:t>
+      </w:r>
+      <w:r>
+        <w:rPr>
+          <w:rFonts w:ascii="Calibri" w:hAnsi="Calibri" w:cs="Calibri"/>
+        </w:rPr>
+        <w:t>ensured</w:t>
+      </w:r>
+      <w:r>
+        <w:rPr>
+          <w:rFonts w:ascii="Calibri" w:hAnsi="Calibri" w:cs="Calibri"/>
+        </w:rPr>
+        <w:t xml:space="preserve"> as it now, after the expansion, contains personal</w:t>
+      </w:r>
+      <w:r>
+        <w:rPr>
+          <w:rFonts w:ascii="Calibri" w:hAnsi="Calibri" w:cs="Calibri"/>
+        </w:rPr>
+        <w:t xml:space="preserve"> and contact</w:t>
+      </w:r>
+      <w:r>
+        <w:rPr>
+          <w:rFonts w:ascii="Calibri" w:hAnsi="Calibri" w:cs="Calibri"/>
+        </w:rPr>
+        <w:t xml:space="preserve"> details of the staff</w:t>
+      </w:r>
+      <w:r>
+        <w:rPr>
+          <w:rFonts w:ascii="Calibri" w:hAnsi="Calibri" w:cs="Calibri"/>
+        </w:rPr>
+        <w:t xml:space="preserve"> of the restaurant</w:t>
+      </w:r>
+      <w:r>
+        <w:rPr>
+          <w:rFonts w:ascii="Calibri" w:hAnsi="Calibri" w:cs="Calibri"/>
+        </w:rPr>
+        <w:t xml:space="preserve">. </w:t>
+      </w:r>
+      <w:r>
+        <w:rPr>
+          <w:rFonts w:ascii="Calibri" w:hAnsi="Calibri" w:cs="Calibri"/>
+        </w:rPr>
+        <w:t xml:space="preserve">Possible issues arising looked at </w:t>
+      </w:r>
+      <w:r>
+        <w:rPr>
+          <w:rFonts w:ascii="Calibri" w:hAnsi="Calibri" w:cs="Calibri"/>
+        </w:rPr>
+        <w:t>f</w:t>
+      </w:r>
+      <w:r>
+        <w:rPr>
+          <w:rFonts w:ascii="Calibri" w:hAnsi="Calibri" w:cs="Calibri"/>
+        </w:rPr>
+        <w:t>ro</w:t>
+      </w:r>
+      <w:r>
+        <w:rPr>
+          <w:rFonts w:ascii="Calibri" w:hAnsi="Calibri" w:cs="Calibri"/>
+        </w:rPr>
+        <w:t xml:space="preserve">m the </w:t>
+      </w:r>
+      <w:proofErr w:type="spellStart"/>
+      <w:r>
+        <w:rPr>
+          <w:rFonts w:ascii="Calibri" w:hAnsi="Calibri" w:cs="Calibri"/>
+        </w:rPr>
+        <w:t>P</w:t>
+      </w:r>
+      <w:r>
+        <w:rPr>
+          <w:rFonts w:ascii="Calibri" w:hAnsi="Calibri" w:cs="Calibri"/>
+        </w:rPr>
+        <w:t>arkerian</w:t>
+      </w:r>
+      <w:proofErr w:type="spellEnd"/>
+      <w:r>
+        <w:rPr>
+          <w:rFonts w:ascii="Calibri" w:hAnsi="Calibri" w:cs="Calibri"/>
+        </w:rPr>
+        <w:t xml:space="preserve"> hexad point of view</w:t>
+      </w:r>
+      <w:r>
+        <w:rPr>
+          <w:rFonts w:ascii="Calibri" w:hAnsi="Calibri" w:cs="Calibri"/>
+        </w:rPr>
+        <w:t>:</w:t>
+      </w:r>
     </w:p>
     <w:p>
       <w:pPr>
+        <w:jc w:val="both"/>
+        <w:rPr>
+          <w:rFonts w:ascii="Calibri" w:hAnsi="Calibri" w:cs="Calibri"/>
+        </w:rPr>
+      </w:pPr>
+      <w:r>
+        <w:rPr>
+          <w:rFonts w:ascii="Calibri" w:hAnsi="Calibri" w:cs="Calibri"/>
+          <w:b/>
+          <w:bCs/>
+        </w:rPr>
+        <w:t>Confidentiality</w:t>
+      </w:r>
+      <w:r>
+        <w:rPr>
+          <w:rFonts w:ascii="Calibri" w:hAnsi="Calibri" w:cs="Calibri"/>
+        </w:rPr>
+        <w:t xml:space="preserve"> </w:t>
+      </w:r>
+      <w:r>
+        <w:rPr>
+          <w:rFonts w:ascii="Calibri" w:hAnsi="Calibri" w:cs="Calibri"/>
+        </w:rPr>
+        <w:t>–</w:t>
+      </w:r>
+      <w:r>
+        <w:rPr>
+          <w:rFonts w:ascii="Calibri" w:hAnsi="Calibri" w:cs="Calibri"/>
+        </w:rPr>
+        <w:t xml:space="preserve"> </w:t>
+      </w:r>
+      <w:r>
+        <w:rPr>
+          <w:rFonts w:ascii="Calibri" w:hAnsi="Calibri" w:cs="Calibri"/>
+        </w:rPr>
+        <w:t xml:space="preserve">Customer’s name and phone number could be accessed </w:t>
+      </w:r>
+      <w:r>
+        <w:rPr>
+          <w:rFonts w:ascii="Calibri" w:hAnsi="Calibri" w:cs="Calibri"/>
+        </w:rPr>
+        <w:t xml:space="preserve">without authority – this could be done by a hacker or by an employee. </w:t>
+      </w:r>
+      <w:r>
+        <w:rPr>
+          <w:rFonts w:ascii="Calibri" w:hAnsi="Calibri" w:cs="Calibri"/>
+        </w:rPr>
+        <w:t>This could affect the customers and the trust they have in the business</w:t>
+      </w:r>
+      <w:r>
+        <w:rPr>
+          <w:rFonts w:ascii="Calibri" w:hAnsi="Calibri" w:cs="Calibri"/>
+        </w:rPr>
+        <w:t xml:space="preserve"> potentially damaging the business’s name. To prevent that, web application should be </w:t>
+      </w:r>
+      <w:r>
+        <w:rPr>
+          <w:rFonts w:ascii="Calibri" w:hAnsi="Calibri" w:cs="Calibri"/>
+        </w:rPr>
+        <w:t>secure</w:t>
+      </w:r>
+      <w:r>
+        <w:rPr>
+          <w:rFonts w:ascii="Calibri" w:hAnsi="Calibri" w:cs="Calibri"/>
+        </w:rPr>
+        <w:t>, protected by strong passwords</w:t>
+      </w:r>
+      <w:r>
+        <w:rPr>
+          <w:rFonts w:ascii="Calibri" w:hAnsi="Calibri" w:cs="Calibri"/>
+        </w:rPr>
+        <w:t>,</w:t>
+      </w:r>
+      <w:r>
+        <w:rPr>
+          <w:rFonts w:ascii="Calibri" w:hAnsi="Calibri" w:cs="Calibri"/>
+        </w:rPr>
+        <w:t xml:space="preserve"> and any personal details should be protected </w:t>
+      </w:r>
+      <w:r>
+        <w:rPr>
+          <w:rFonts w:ascii="Calibri" w:hAnsi="Calibri" w:cs="Calibri"/>
+        </w:rPr>
+        <w:t>by limiting access</w:t>
+      </w:r>
+      <w:r>
+        <w:rPr>
+          <w:rFonts w:ascii="Calibri" w:hAnsi="Calibri" w:cs="Calibri"/>
+        </w:rPr>
+        <w:t xml:space="preserve"> – digital and physical</w:t>
+      </w:r>
+      <w:r>
+        <w:rPr>
+          <w:rFonts w:ascii="Calibri" w:hAnsi="Calibri" w:cs="Calibri"/>
+        </w:rPr>
+        <w:t>.</w:t>
+      </w:r>
+    </w:p>
+    <w:p>
+      <w:pPr>
+        <w:jc w:val="both"/>
+        <w:rPr>
+          <w:rFonts w:ascii="Calibri" w:hAnsi="Calibri" w:cs="Calibri"/>
+        </w:rPr>
+      </w:pPr>
+      <w:r>
+        <w:rPr>
+          <w:rFonts w:ascii="Calibri" w:hAnsi="Calibri" w:cs="Calibri"/>
+          <w:b/>
+          <w:bCs/>
+        </w:rPr>
+        <w:t>Possession</w:t>
+      </w:r>
+      <w:r>
+        <w:rPr>
+          <w:rFonts w:ascii="Calibri" w:hAnsi="Calibri" w:cs="Calibri"/>
+        </w:rPr>
+        <w:t xml:space="preserve"> </w:t>
+      </w:r>
+      <w:r>
+        <w:rPr>
+          <w:rFonts w:ascii="Calibri" w:hAnsi="Calibri" w:cs="Calibri"/>
+        </w:rPr>
+        <w:t>–</w:t>
+      </w:r>
+      <w:r>
+        <w:rPr>
+          <w:rFonts w:ascii="Calibri" w:hAnsi="Calibri" w:cs="Calibri"/>
+        </w:rPr>
+        <w:t xml:space="preserve"> </w:t>
+      </w:r>
+      <w:r>
+        <w:rPr>
+          <w:rFonts w:ascii="Calibri" w:hAnsi="Calibri" w:cs="Calibri"/>
+        </w:rPr>
+        <w:t xml:space="preserve">The customer’s details are not stored on any external device. Main database </w:t>
+      </w:r>
+      <w:proofErr w:type="gramStart"/>
+      <w:r>
+        <w:rPr>
+          <w:rFonts w:ascii="Calibri" w:hAnsi="Calibri" w:cs="Calibri"/>
+        </w:rPr>
+        <w:t xml:space="preserve">is </w:t>
+      </w:r>
+      <w:r>
+        <w:rPr>
+          <w:rFonts w:ascii="Calibri" w:hAnsi="Calibri" w:cs="Calibri"/>
+        </w:rPr>
+        <w:t>located in</w:t>
+      </w:r>
+      <w:proofErr w:type="gramEnd"/>
+      <w:r>
+        <w:rPr>
+          <w:rFonts w:ascii="Calibri" w:hAnsi="Calibri" w:cs="Calibri"/>
+        </w:rPr>
+        <w:t xml:space="preserve"> the main office computer. Only breach of possession </w:t>
+      </w:r>
+      <w:r>
+        <w:rPr>
+          <w:rFonts w:ascii="Calibri" w:hAnsi="Calibri" w:cs="Calibri"/>
+        </w:rPr>
+        <w:t xml:space="preserve">attribute </w:t>
+      </w:r>
+      <w:r>
+        <w:rPr>
+          <w:rFonts w:ascii="Calibri" w:hAnsi="Calibri" w:cs="Calibri"/>
+        </w:rPr>
+        <w:t xml:space="preserve">would be </w:t>
+      </w:r>
+      <w:r>
+        <w:rPr>
+          <w:rFonts w:ascii="Calibri" w:hAnsi="Calibri" w:cs="Calibri"/>
+        </w:rPr>
+        <w:t>a burglary at the restaurant. As such proper locking mechanism</w:t>
+      </w:r>
+      <w:r>
+        <w:rPr>
+          <w:rFonts w:ascii="Calibri" w:hAnsi="Calibri" w:cs="Calibri"/>
+        </w:rPr>
+        <w:t>s</w:t>
+      </w:r>
+      <w:r>
+        <w:rPr>
+          <w:rFonts w:ascii="Calibri" w:hAnsi="Calibri" w:cs="Calibri"/>
+        </w:rPr>
+        <w:t xml:space="preserve"> and </w:t>
+      </w:r>
+      <w:r>
+        <w:rPr>
+          <w:rFonts w:ascii="Calibri" w:hAnsi="Calibri" w:cs="Calibri"/>
+        </w:rPr>
+        <w:t>extra security measures can be taken at the restaurant.</w:t>
+      </w:r>
+      <w:r>
+        <w:rPr>
+          <w:rFonts w:ascii="Calibri" w:hAnsi="Calibri" w:cs="Calibri"/>
+        </w:rPr>
+        <w:t xml:space="preserve"> Consequences of this breach would be s</w:t>
+      </w:r>
+      <w:r>
+        <w:rPr>
+          <w:rFonts w:ascii="Calibri" w:hAnsi="Calibri" w:cs="Calibri"/>
+        </w:rPr>
+        <w:t>ame as a breach of confidentiality.</w:t>
+      </w:r>
+    </w:p>
+    <w:p>
+      <w:pPr>
+        <w:jc w:val="both"/>
+        <w:rPr>
+          <w:rFonts w:ascii="Calibri" w:hAnsi="Calibri" w:cs="Calibri"/>
+        </w:rPr>
+      </w:pPr>
+      <w:r>
+        <w:rPr>
+          <w:rFonts w:ascii="Calibri" w:hAnsi="Calibri" w:cs="Calibri"/>
+          <w:b/>
+          <w:bCs/>
+        </w:rPr>
+        <w:t>Integrity</w:t>
+      </w:r>
+      <w:r>
+        <w:rPr>
+          <w:rFonts w:ascii="Calibri" w:hAnsi="Calibri" w:cs="Calibri"/>
+        </w:rPr>
+        <w:t xml:space="preserve"> – Integrity of the customers information</w:t>
+      </w:r>
+      <w:r>
+        <w:rPr>
+          <w:rFonts w:ascii="Calibri" w:hAnsi="Calibri" w:cs="Calibri"/>
+        </w:rPr>
+        <w:t xml:space="preserve"> modified by a hacker, in case of the restaurant doesn’t have any serious implications as the </w:t>
+      </w:r>
+      <w:r>
+        <w:rPr>
+          <w:rFonts w:ascii="Calibri" w:hAnsi="Calibri" w:cs="Calibri"/>
+        </w:rPr>
+        <w:t xml:space="preserve">data is only used for marketing purposes. </w:t>
+      </w:r>
+      <w:r>
+        <w:rPr>
+          <w:rFonts w:ascii="Calibri" w:hAnsi="Calibri" w:cs="Calibri"/>
+        </w:rPr>
+        <w:t>Again</w:t>
+      </w:r>
+      <w:r>
+        <w:rPr>
+          <w:rFonts w:ascii="Calibri" w:hAnsi="Calibri" w:cs="Calibri"/>
+        </w:rPr>
+        <w:t>,</w:t>
+      </w:r>
+      <w:r>
+        <w:rPr>
+          <w:rFonts w:ascii="Calibri" w:hAnsi="Calibri" w:cs="Calibri"/>
+        </w:rPr>
+        <w:t xml:space="preserve"> secure network and strong passwords would </w:t>
+      </w:r>
+      <w:r>
+        <w:rPr>
+          <w:rFonts w:ascii="Calibri" w:hAnsi="Calibri" w:cs="Calibri"/>
+        </w:rPr>
+        <w:t>help prevent this happening.</w:t>
+      </w:r>
+      <w:r>
+        <w:rPr>
+          <w:rFonts w:ascii="Calibri" w:hAnsi="Calibri" w:cs="Calibri"/>
+        </w:rPr>
+        <w:t xml:space="preserve"> Implications of the breach are same as Confidentiality as the hackers would access the original data which they can misuse.</w:t>
+      </w:r>
+    </w:p>
+    <w:p>
+      <w:pPr>
+        <w:jc w:val="both"/>
+        <w:rPr>
+          <w:rFonts w:ascii="Calibri" w:hAnsi="Calibri" w:cs="Calibri"/>
+        </w:rPr>
+      </w:pPr>
+      <w:r>
+        <w:rPr>
+          <w:rFonts w:ascii="Calibri" w:hAnsi="Calibri" w:cs="Calibri"/>
+          <w:b/>
+          <w:bCs/>
+        </w:rPr>
+        <w:t>Authenticity</w:t>
+      </w:r>
+      <w:r>
+        <w:rPr>
+          <w:rFonts w:ascii="Calibri" w:hAnsi="Calibri" w:cs="Calibri"/>
+        </w:rPr>
+        <w:t xml:space="preserve"> </w:t>
+      </w:r>
+      <w:r>
+        <w:rPr>
+          <w:rFonts w:ascii="Calibri" w:hAnsi="Calibri" w:cs="Calibri"/>
+        </w:rPr>
+        <w:t>–</w:t>
+      </w:r>
+      <w:r>
+        <w:rPr>
+          <w:rFonts w:ascii="Calibri" w:hAnsi="Calibri" w:cs="Calibri"/>
+        </w:rPr>
+        <w:t xml:space="preserve"> </w:t>
+      </w:r>
+      <w:r>
+        <w:rPr>
+          <w:rFonts w:ascii="Calibri" w:hAnsi="Calibri" w:cs="Calibri"/>
+        </w:rPr>
+        <w:t xml:space="preserve">Now when the restaurant attracts </w:t>
+      </w:r>
+      <w:proofErr w:type="gramStart"/>
+      <w:r>
+        <w:rPr>
+          <w:rFonts w:ascii="Calibri" w:hAnsi="Calibri" w:cs="Calibri"/>
+        </w:rPr>
+        <w:t xml:space="preserve">a large </w:t>
+      </w:r>
+      <w:r>
+        <w:rPr>
+          <w:rFonts w:ascii="Calibri" w:hAnsi="Calibri" w:cs="Calibri"/>
+        </w:rPr>
+        <w:t>number</w:t>
+      </w:r>
+      <w:r>
+        <w:rPr>
+          <w:rFonts w:ascii="Calibri" w:hAnsi="Calibri" w:cs="Calibri"/>
+        </w:rPr>
+        <w:t xml:space="preserve"> of</w:t>
+      </w:r>
+      <w:proofErr w:type="gramEnd"/>
+      <w:r>
+        <w:rPr>
+          <w:rFonts w:ascii="Calibri" w:hAnsi="Calibri" w:cs="Calibri"/>
+        </w:rPr>
+        <w:t xml:space="preserve"> customers and bookings. A hacker could see an opportunity to create a copy of the website and </w:t>
+      </w:r>
+      <w:r>
+        <w:rPr>
+          <w:rFonts w:ascii="Calibri" w:hAnsi="Calibri" w:cs="Calibri"/>
+        </w:rPr>
+        <w:t>direct all the traffic to his site where trusting customers enter their details</w:t>
+      </w:r>
+      <w:r>
+        <w:rPr>
+          <w:rFonts w:ascii="Calibri" w:hAnsi="Calibri" w:cs="Calibri"/>
+        </w:rPr>
+        <w:t xml:space="preserve">. This </w:t>
+      </w:r>
+      <w:r>
+        <w:rPr>
+          <w:rFonts w:ascii="Calibri" w:hAnsi="Calibri" w:cs="Calibri"/>
+        </w:rPr>
+        <w:t xml:space="preserve">unfortunately can’t be prevented but </w:t>
+      </w:r>
+      <w:r>
+        <w:rPr>
+          <w:rFonts w:ascii="Calibri" w:hAnsi="Calibri" w:cs="Calibri"/>
+        </w:rPr>
+        <w:t xml:space="preserve">obtaining similar domain names would alarm customer when the see obviously different name in the address bar. </w:t>
+      </w:r>
+      <w:r>
+        <w:rPr>
+          <w:rFonts w:ascii="Calibri" w:hAnsi="Calibri" w:cs="Calibri"/>
+        </w:rPr>
+        <w:t xml:space="preserve">For breach of authenticity, it is </w:t>
+      </w:r>
+      <w:r>
+        <w:rPr>
+          <w:rFonts w:ascii="Calibri" w:hAnsi="Calibri" w:cs="Calibri"/>
+        </w:rPr>
+        <w:t>important to ac</w:t>
+      </w:r>
+      <w:r>
+        <w:rPr>
+          <w:rFonts w:ascii="Calibri" w:hAnsi="Calibri" w:cs="Calibri"/>
+        </w:rPr>
+        <w:t>t</w:t>
+      </w:r>
+      <w:r>
+        <w:rPr>
+          <w:rFonts w:ascii="Calibri" w:hAnsi="Calibri" w:cs="Calibri"/>
+        </w:rPr>
+        <w:t xml:space="preserve"> the moment the breach is discovered so no more customers give away their details.</w:t>
+      </w:r>
+    </w:p>
+    <w:p>
+      <w:pPr>
+        <w:jc w:val="both"/>
+        <w:rPr>
+          <w:rFonts w:ascii="Calibri" w:hAnsi="Calibri" w:cs="Calibri"/>
+        </w:rPr>
+      </w:pPr>
+      <w:r>
+        <w:rPr>
+          <w:rFonts w:ascii="Calibri" w:hAnsi="Calibri" w:cs="Calibri"/>
+          <w:b/>
+          <w:bCs/>
+        </w:rPr>
+        <w:t>Availability</w:t>
+      </w:r>
+      <w:r>
+        <w:rPr>
+          <w:rFonts w:ascii="Calibri" w:hAnsi="Calibri" w:cs="Calibri"/>
+        </w:rPr>
+        <w:t xml:space="preserve"> </w:t>
+      </w:r>
+      <w:r>
+        <w:rPr>
+          <w:rFonts w:ascii="Calibri" w:hAnsi="Calibri" w:cs="Calibri"/>
+        </w:rPr>
+        <w:t>–</w:t>
+      </w:r>
+      <w:r>
+        <w:rPr>
+          <w:rFonts w:ascii="Calibri" w:hAnsi="Calibri" w:cs="Calibri"/>
+        </w:rPr>
+        <w:t xml:space="preserve"> </w:t>
+      </w:r>
+      <w:r>
+        <w:rPr>
+          <w:rFonts w:ascii="Calibri" w:hAnsi="Calibri" w:cs="Calibri"/>
+        </w:rPr>
+        <w:t>In case of an attack on the website, causing the website to be temporarily unavailable</w:t>
+      </w:r>
+      <w:r>
+        <w:rPr>
+          <w:rFonts w:ascii="Calibri" w:hAnsi="Calibri" w:cs="Calibri"/>
+        </w:rPr>
+        <w:t xml:space="preserve"> can cause the business a few customers – depending on the time the site is under </w:t>
+      </w:r>
+      <w:r>
+        <w:rPr>
+          <w:rFonts w:ascii="Calibri" w:hAnsi="Calibri" w:cs="Calibri"/>
+        </w:rPr>
+        <w:t xml:space="preserve">the attack. This can be prevented by </w:t>
+      </w:r>
+      <w:r>
+        <w:rPr>
+          <w:rFonts w:ascii="Calibri" w:hAnsi="Calibri" w:cs="Calibri"/>
+        </w:rPr>
+        <w:t>using content delivery network so even if one server is attacked, the site can be accessed from the other servers.</w:t>
+      </w:r>
+    </w:p>
+    <w:p>
+      <w:pPr>
+        <w:jc w:val="both"/>
+        <w:rPr>
+          <w:rFonts w:ascii="Calibri" w:hAnsi="Calibri" w:cs="Calibri"/>
+        </w:rPr>
+      </w:pPr>
+      <w:r>
+        <w:rPr>
+          <w:rFonts w:ascii="Calibri" w:hAnsi="Calibri" w:cs="Calibri"/>
+          <w:b/>
+          <w:bCs/>
+        </w:rPr>
+        <w:t>Utility</w:t>
+      </w:r>
+      <w:r>
+        <w:rPr>
+          <w:rFonts w:ascii="Calibri" w:hAnsi="Calibri" w:cs="Calibri"/>
+        </w:rPr>
+        <w:t xml:space="preserve"> </w:t>
+      </w:r>
+      <w:r>
+        <w:rPr>
+          <w:rFonts w:ascii="Calibri" w:hAnsi="Calibri" w:cs="Calibri"/>
+        </w:rPr>
+        <w:t>–</w:t>
+      </w:r>
+      <w:r>
+        <w:rPr>
+          <w:rFonts w:ascii="Calibri" w:hAnsi="Calibri" w:cs="Calibri"/>
+        </w:rPr>
+        <w:t xml:space="preserve"> </w:t>
+      </w:r>
+      <w:r>
+        <w:rPr>
+          <w:rFonts w:ascii="Calibri" w:hAnsi="Calibri" w:cs="Calibri"/>
+        </w:rPr>
+        <w:t xml:space="preserve">If fake customers details are entered into the database, there is minimal disruption to the running of the restaurant. As the customer’s data are only used for the </w:t>
+      </w:r>
+      <w:r>
+        <w:rPr>
+          <w:rFonts w:ascii="Calibri" w:hAnsi="Calibri" w:cs="Calibri"/>
+        </w:rPr>
+        <w:t xml:space="preserve">marketing purposes, upon discovery of the fake data – the segment would be unusable. This can be prevented by securing the network and </w:t>
+      </w:r>
+      <w:r>
+        <w:rPr>
+          <w:rFonts w:ascii="Calibri" w:hAnsi="Calibri" w:cs="Calibri"/>
+        </w:rPr>
+        <w:t>creating strong passwords.</w:t>
+      </w:r>
+    </w:p>
+    <w:p>
+      <w:pPr>
+        <w:jc w:val="both"/>
+        <w:rPr>
+          <w:rFonts w:ascii="Calibri" w:hAnsi="Calibri" w:cs="Calibri"/>
+        </w:rPr>
+      </w:pPr>
+    </w:p>
+    <w:p>
+      <w:pPr>
         <w:pStyle w:val="Heading1"/>
         <w:rPr>
           <w:rFonts w:ascii="Calibri" w:hAnsi="Calibri" w:cs="Calibri"/>
         </w:rPr>
       </w:pPr>
-      <w:bookmarkStart w:id="3" w:name="_Toc117012387"/>
+      <w:bookmarkStart w:id="3" w:name="_Toc117187627"/>
       <w:r>
         <w:rPr>
           <w:rFonts w:ascii="Calibri" w:hAnsi="Calibri" w:cs="Calibri"/>
@@ -1983,15 +3291,799 @@
           <w:rFonts w:ascii="Calibri" w:hAnsi="Calibri" w:cs="Calibri"/>
         </w:rPr>
       </w:pPr>
+      <w:r>
+        <w:rPr>
+          <w:rFonts w:ascii="Calibri" w:hAnsi="Calibri" w:cs="Calibri"/>
+        </w:rPr>
+        <w:t xml:space="preserve">To choose </w:t>
+      </w:r>
+      <w:r>
+        <w:rPr>
+          <w:rFonts w:ascii="Calibri" w:hAnsi="Calibri" w:cs="Calibri"/>
+        </w:rPr>
+        <w:t xml:space="preserve">web hosting service. I have selected two New Zealand based providers as for a </w:t>
+      </w:r>
+      <w:r>
+        <w:rPr>
+          <w:rFonts w:ascii="Calibri" w:hAnsi="Calibri" w:cs="Calibri"/>
+        </w:rPr>
+        <w:t>restaurant</w:t>
+      </w:r>
+      <w:r>
+        <w:rPr>
+          <w:rFonts w:ascii="Calibri" w:hAnsi="Calibri" w:cs="Calibri"/>
+        </w:rPr>
+        <w:t xml:space="preserve"> web application – unless of a worldwide</w:t>
+      </w:r>
+      <w:r>
+        <w:rPr>
+          <w:rFonts w:ascii="Calibri" w:hAnsi="Calibri" w:cs="Calibri"/>
+        </w:rPr>
+        <w:t xml:space="preserve"> presence – the visitors will be NZ based. This will ensure fast loading and easy support services without a need to consider time </w:t>
+      </w:r>
+      <w:r>
+        <w:rPr>
+          <w:rFonts w:ascii="Calibri" w:hAnsi="Calibri" w:cs="Calibri"/>
+        </w:rPr>
+        <w:t>zones differences.</w:t>
+      </w:r>
+      <w:r>
+        <w:rPr>
+          <w:rFonts w:ascii="Calibri" w:hAnsi="Calibri" w:cs="Calibri"/>
+        </w:rPr>
+        <w:t xml:space="preserve"> All prices are in NZD.</w:t>
+      </w:r>
+    </w:p>
+    <w:tbl>
+      <w:tblPr>
+        <w:tblStyle w:val="PlainTable1"/>
+        <w:tblW w:w="0" w:type="auto"/>
+        <w:tblLook w:val="04A0" w:firstRow="1" w:lastRow="0" w:firstColumn="1" w:lastColumn="0" w:noHBand="0" w:noVBand="1"/>
+      </w:tblPr>
+      <w:tblGrid>
+        <w:gridCol w:w="3005"/>
+        <w:gridCol w:w="3005"/>
+        <w:gridCol w:w="3006"/>
+      </w:tblGrid>
+      <w:tr>
+        <w:trPr>
+          <w:cnfStyle w:val="100000000000" w:firstRow="1" w:lastRow="0" w:firstColumn="0" w:lastColumn="0" w:oddVBand="0" w:evenVBand="0" w:oddHBand="0" w:evenHBand="0" w:firstRowFirstColumn="0" w:firstRowLastColumn="0" w:lastRowFirstColumn="0" w:lastRowLastColumn="0"/>
+        </w:trPr>
+        <w:tc>
+          <w:tcPr>
+            <w:cnfStyle w:val="001000000000" w:firstRow="0" w:lastRow="0" w:firstColumn="1" w:lastColumn="0" w:oddVBand="0" w:evenVBand="0" w:oddHBand="0" w:evenHBand="0" w:firstRowFirstColumn="0" w:firstRowLastColumn="0" w:lastRowFirstColumn="0" w:lastRowLastColumn="0"/>
+            <w:tcW w:w="3005" w:type="dxa"/>
+          </w:tcPr>
+          <w:p>
+            <w:pPr>
+              <w:jc w:val="both"/>
+              <w:rPr>
+                <w:rFonts w:ascii="Calibri" w:hAnsi="Calibri" w:cs="Calibri"/>
+              </w:rPr>
+            </w:pPr>
+          </w:p>
+        </w:tc>
+        <w:tc>
+          <w:tcPr>
+            <w:tcW w:w="3005" w:type="dxa"/>
+          </w:tcPr>
+          <w:p>
+            <w:pPr>
+              <w:jc w:val="center"/>
+              <w:cnfStyle w:val="100000000000" w:firstRow="1" w:lastRow="0" w:firstColumn="0" w:lastColumn="0" w:oddVBand="0" w:evenVBand="0" w:oddHBand="0" w:evenHBand="0" w:firstRowFirstColumn="0" w:firstRowLastColumn="0" w:lastRowFirstColumn="0" w:lastRowLastColumn="0"/>
+              <w:rPr>
+                <w:rFonts w:ascii="Calibri" w:hAnsi="Calibri" w:cs="Calibri"/>
+                <w:b w:val="0"/>
+                <w:bCs w:val="0"/>
+              </w:rPr>
+            </w:pPr>
+            <w:r>
+              <w:rPr>
+                <w:rFonts w:ascii="Calibri" w:hAnsi="Calibri" w:cs="Calibri"/>
+              </w:rPr>
+              <w:t>Crazydomains.co.nz</w:t>
+            </w:r>
+          </w:p>
+          <w:p>
+            <w:pPr>
+              <w:jc w:val="center"/>
+              <w:cnfStyle w:val="100000000000" w:firstRow="1" w:lastRow="0" w:firstColumn="0" w:lastColumn="0" w:oddVBand="0" w:evenVBand="0" w:oddHBand="0" w:evenHBand="0" w:firstRowFirstColumn="0" w:firstRowLastColumn="0" w:lastRowFirstColumn="0" w:lastRowLastColumn="0"/>
+              <w:rPr>
+                <w:rFonts w:ascii="Calibri" w:hAnsi="Calibri" w:cs="Calibri"/>
+              </w:rPr>
+            </w:pPr>
+            <w:r>
+              <w:rPr>
+                <w:rFonts w:ascii="Calibri" w:hAnsi="Calibri" w:cs="Calibri"/>
+              </w:rPr>
+              <w:t>Premium plan</w:t>
+            </w:r>
+          </w:p>
+        </w:tc>
+        <w:tc>
+          <w:tcPr>
+            <w:tcW w:w="3006" w:type="dxa"/>
+          </w:tcPr>
+          <w:p>
+            <w:pPr>
+              <w:jc w:val="center"/>
+              <w:cnfStyle w:val="100000000000" w:firstRow="1" w:lastRow="0" w:firstColumn="0" w:lastColumn="0" w:oddVBand="0" w:evenVBand="0" w:oddHBand="0" w:evenHBand="0" w:firstRowFirstColumn="0" w:firstRowLastColumn="0" w:lastRowFirstColumn="0" w:lastRowLastColumn="0"/>
+              <w:rPr>
+                <w:rFonts w:ascii="Calibri" w:hAnsi="Calibri" w:cs="Calibri"/>
+                <w:b w:val="0"/>
+                <w:bCs w:val="0"/>
+              </w:rPr>
+            </w:pPr>
+            <w:r>
+              <w:rPr>
+                <w:rFonts w:ascii="Calibri" w:hAnsi="Calibri" w:cs="Calibri"/>
+              </w:rPr>
+              <w:t>Webhosting</w:t>
+            </w:r>
+            <w:r>
+              <w:rPr>
+                <w:rFonts w:ascii="Calibri" w:hAnsi="Calibri" w:cs="Calibri"/>
+              </w:rPr>
+              <w:t>nz.com</w:t>
+            </w:r>
+          </w:p>
+          <w:p>
+            <w:pPr>
+              <w:jc w:val="center"/>
+              <w:cnfStyle w:val="100000000000" w:firstRow="1" w:lastRow="0" w:firstColumn="0" w:lastColumn="0" w:oddVBand="0" w:evenVBand="0" w:oddHBand="0" w:evenHBand="0" w:firstRowFirstColumn="0" w:firstRowLastColumn="0" w:lastRowFirstColumn="0" w:lastRowLastColumn="0"/>
+              <w:rPr>
+                <w:rFonts w:ascii="Calibri" w:hAnsi="Calibri" w:cs="Calibri"/>
+              </w:rPr>
+            </w:pPr>
+            <w:r>
+              <w:rPr>
+                <w:rFonts w:ascii="Calibri" w:hAnsi="Calibri" w:cs="Calibri"/>
+              </w:rPr>
+              <w:t>Basic plan</w:t>
+            </w:r>
+          </w:p>
+        </w:tc>
+      </w:tr>
+      <w:tr>
+        <w:trPr>
+          <w:cnfStyle w:val="000000100000" w:firstRow="0" w:lastRow="0" w:firstColumn="0" w:lastColumn="0" w:oddVBand="0" w:evenVBand="0" w:oddHBand="1" w:evenHBand="0" w:firstRowFirstColumn="0" w:firstRowLastColumn="0" w:lastRowFirstColumn="0" w:lastRowLastColumn="0"/>
+        </w:trPr>
+        <w:tc>
+          <w:tcPr>
+            <w:cnfStyle w:val="001000000000" w:firstRow="0" w:lastRow="0" w:firstColumn="1" w:lastColumn="0" w:oddVBand="0" w:evenVBand="0" w:oddHBand="0" w:evenHBand="0" w:firstRowFirstColumn="0" w:firstRowLastColumn="0" w:lastRowFirstColumn="0" w:lastRowLastColumn="0"/>
+            <w:tcW w:w="3005" w:type="dxa"/>
+          </w:tcPr>
+          <w:p>
+            <w:pPr>
+              <w:jc w:val="both"/>
+              <w:rPr>
+                <w:rFonts w:ascii="Calibri" w:hAnsi="Calibri" w:cs="Calibri"/>
+              </w:rPr>
+            </w:pPr>
+            <w:r>
+              <w:rPr>
+                <w:rFonts w:ascii="Calibri" w:hAnsi="Calibri" w:cs="Calibri"/>
+              </w:rPr>
+              <w:lastRenderedPageBreak/>
+              <w:t>Cost</w:t>
+            </w:r>
+          </w:p>
+        </w:tc>
+        <w:tc>
+          <w:tcPr>
+            <w:tcW w:w="3005" w:type="dxa"/>
+          </w:tcPr>
+          <w:p>
+            <w:pPr>
+              <w:jc w:val="center"/>
+              <w:cnfStyle w:val="000000100000" w:firstRow="0" w:lastRow="0" w:firstColumn="0" w:lastColumn="0" w:oddVBand="0" w:evenVBand="0" w:oddHBand="1" w:evenHBand="0" w:firstRowFirstColumn="0" w:firstRowLastColumn="0" w:lastRowFirstColumn="0" w:lastRowLastColumn="0"/>
+              <w:rPr>
+                <w:rFonts w:ascii="Calibri" w:hAnsi="Calibri" w:cs="Calibri"/>
+              </w:rPr>
+            </w:pPr>
+            <w:r>
+              <w:rPr>
+                <w:rFonts w:ascii="Calibri" w:hAnsi="Calibri" w:cs="Calibri"/>
+              </w:rPr>
+              <w:t>$ 8.00/</w:t>
+            </w:r>
+            <w:r>
+              <w:rPr>
+                <w:rFonts w:ascii="Calibri" w:hAnsi="Calibri" w:cs="Calibri"/>
+              </w:rPr>
+              <w:t xml:space="preserve"> monthly</w:t>
+            </w:r>
+          </w:p>
+        </w:tc>
+        <w:tc>
+          <w:tcPr>
+            <w:tcW w:w="3006" w:type="dxa"/>
+          </w:tcPr>
+          <w:p>
+            <w:pPr>
+              <w:jc w:val="center"/>
+              <w:cnfStyle w:val="000000100000" w:firstRow="0" w:lastRow="0" w:firstColumn="0" w:lastColumn="0" w:oddVBand="0" w:evenVBand="0" w:oddHBand="1" w:evenHBand="0" w:firstRowFirstColumn="0" w:firstRowLastColumn="0" w:lastRowFirstColumn="0" w:lastRowLastColumn="0"/>
+              <w:rPr>
+                <w:rFonts w:ascii="Calibri" w:hAnsi="Calibri" w:cs="Calibri"/>
+              </w:rPr>
+            </w:pPr>
+            <w:r>
+              <w:rPr>
+                <w:rFonts w:ascii="Calibri" w:hAnsi="Calibri" w:cs="Calibri"/>
+              </w:rPr>
+              <w:t>$ 8.95/ monthly</w:t>
+            </w:r>
+          </w:p>
+        </w:tc>
+      </w:tr>
+      <w:tr>
+        <w:tc>
+          <w:tcPr>
+            <w:cnfStyle w:val="001000000000" w:firstRow="0" w:lastRow="0" w:firstColumn="1" w:lastColumn="0" w:oddVBand="0" w:evenVBand="0" w:oddHBand="0" w:evenHBand="0" w:firstRowFirstColumn="0" w:firstRowLastColumn="0" w:lastRowFirstColumn="0" w:lastRowLastColumn="0"/>
+            <w:tcW w:w="3005" w:type="dxa"/>
+          </w:tcPr>
+          <w:p>
+            <w:pPr>
+              <w:jc w:val="both"/>
+              <w:rPr>
+                <w:rFonts w:ascii="Calibri" w:hAnsi="Calibri" w:cs="Calibri"/>
+              </w:rPr>
+            </w:pPr>
+            <w:r>
+              <w:rPr>
+                <w:rFonts w:ascii="Calibri" w:hAnsi="Calibri" w:cs="Calibri"/>
+              </w:rPr>
+              <w:t>Uptime</w:t>
+            </w:r>
+          </w:p>
+        </w:tc>
+        <w:tc>
+          <w:tcPr>
+            <w:tcW w:w="3005" w:type="dxa"/>
+          </w:tcPr>
+          <w:p>
+            <w:pPr>
+              <w:jc w:val="center"/>
+              <w:cnfStyle w:val="000000000000" w:firstRow="0" w:lastRow="0" w:firstColumn="0" w:lastColumn="0" w:oddVBand="0" w:evenVBand="0" w:oddHBand="0" w:evenHBand="0" w:firstRowFirstColumn="0" w:firstRowLastColumn="0" w:lastRowFirstColumn="0" w:lastRowLastColumn="0"/>
+              <w:rPr>
+                <w:rFonts w:ascii="Calibri" w:hAnsi="Calibri" w:cs="Calibri"/>
+              </w:rPr>
+            </w:pPr>
+            <w:r>
+              <w:rPr>
+                <w:rFonts w:ascii="Calibri" w:hAnsi="Calibri" w:cs="Calibri"/>
+              </w:rPr>
+              <w:t>99.9%</w:t>
+            </w:r>
+          </w:p>
+        </w:tc>
+        <w:tc>
+          <w:tcPr>
+            <w:tcW w:w="3006" w:type="dxa"/>
+          </w:tcPr>
+          <w:p>
+            <w:pPr>
+              <w:jc w:val="center"/>
+              <w:cnfStyle w:val="000000000000" w:firstRow="0" w:lastRow="0" w:firstColumn="0" w:lastColumn="0" w:oddVBand="0" w:evenVBand="0" w:oddHBand="0" w:evenHBand="0" w:firstRowFirstColumn="0" w:firstRowLastColumn="0" w:lastRowFirstColumn="0" w:lastRowLastColumn="0"/>
+              <w:rPr>
+                <w:rFonts w:ascii="Calibri" w:hAnsi="Calibri" w:cs="Calibri"/>
+              </w:rPr>
+            </w:pPr>
+            <w:r>
+              <w:rPr>
+                <w:rFonts w:ascii="Calibri" w:hAnsi="Calibri" w:cs="Calibri"/>
+              </w:rPr>
+              <w:t>99.5%</w:t>
+            </w:r>
+          </w:p>
+        </w:tc>
+      </w:tr>
+      <w:tr>
+        <w:trPr>
+          <w:cnfStyle w:val="000000100000" w:firstRow="0" w:lastRow="0" w:firstColumn="0" w:lastColumn="0" w:oddVBand="0" w:evenVBand="0" w:oddHBand="1" w:evenHBand="0" w:firstRowFirstColumn="0" w:firstRowLastColumn="0" w:lastRowFirstColumn="0" w:lastRowLastColumn="0"/>
+        </w:trPr>
+        <w:tc>
+          <w:tcPr>
+            <w:cnfStyle w:val="001000000000" w:firstRow="0" w:lastRow="0" w:firstColumn="1" w:lastColumn="0" w:oddVBand="0" w:evenVBand="0" w:oddHBand="0" w:evenHBand="0" w:firstRowFirstColumn="0" w:firstRowLastColumn="0" w:lastRowFirstColumn="0" w:lastRowLastColumn="0"/>
+            <w:tcW w:w="3005" w:type="dxa"/>
+          </w:tcPr>
+          <w:p>
+            <w:pPr>
+              <w:jc w:val="both"/>
+              <w:rPr>
+                <w:rFonts w:ascii="Calibri" w:hAnsi="Calibri" w:cs="Calibri"/>
+              </w:rPr>
+            </w:pPr>
+            <w:r>
+              <w:rPr>
+                <w:rFonts w:ascii="Calibri" w:hAnsi="Calibri" w:cs="Calibri"/>
+              </w:rPr>
+              <w:t>Customer Support</w:t>
+            </w:r>
+          </w:p>
+        </w:tc>
+        <w:tc>
+          <w:tcPr>
+            <w:tcW w:w="3005" w:type="dxa"/>
+          </w:tcPr>
+          <w:p>
+            <w:pPr>
+              <w:jc w:val="center"/>
+              <w:cnfStyle w:val="000000100000" w:firstRow="0" w:lastRow="0" w:firstColumn="0" w:lastColumn="0" w:oddVBand="0" w:evenVBand="0" w:oddHBand="1" w:evenHBand="0" w:firstRowFirstColumn="0" w:firstRowLastColumn="0" w:lastRowFirstColumn="0" w:lastRowLastColumn="0"/>
+              <w:rPr>
+                <w:rFonts w:ascii="Calibri" w:hAnsi="Calibri" w:cs="Calibri"/>
+              </w:rPr>
+            </w:pPr>
+            <w:r>
+              <w:rPr>
+                <w:rFonts w:ascii="Calibri" w:hAnsi="Calibri" w:cs="Calibri"/>
+              </w:rPr>
+              <w:t>24/7</w:t>
+            </w:r>
+          </w:p>
+        </w:tc>
+        <w:tc>
+          <w:tcPr>
+            <w:tcW w:w="3006" w:type="dxa"/>
+          </w:tcPr>
+          <w:p>
+            <w:pPr>
+              <w:jc w:val="center"/>
+              <w:cnfStyle w:val="000000100000" w:firstRow="0" w:lastRow="0" w:firstColumn="0" w:lastColumn="0" w:oddVBand="0" w:evenVBand="0" w:oddHBand="1" w:evenHBand="0" w:firstRowFirstColumn="0" w:firstRowLastColumn="0" w:lastRowFirstColumn="0" w:lastRowLastColumn="0"/>
+              <w:rPr>
+                <w:rFonts w:ascii="Calibri" w:hAnsi="Calibri" w:cs="Calibri"/>
+              </w:rPr>
+            </w:pPr>
+            <w:r>
+              <w:rPr>
+                <w:rFonts w:ascii="Calibri" w:hAnsi="Calibri" w:cs="Calibri"/>
+              </w:rPr>
+              <w:t>24/7</w:t>
+            </w:r>
+          </w:p>
+        </w:tc>
+      </w:tr>
+      <w:tr>
+        <w:tc>
+          <w:tcPr>
+            <w:cnfStyle w:val="001000000000" w:firstRow="0" w:lastRow="0" w:firstColumn="1" w:lastColumn="0" w:oddVBand="0" w:evenVBand="0" w:oddHBand="0" w:evenHBand="0" w:firstRowFirstColumn="0" w:firstRowLastColumn="0" w:lastRowFirstColumn="0" w:lastRowLastColumn="0"/>
+            <w:tcW w:w="3005" w:type="dxa"/>
+          </w:tcPr>
+          <w:p>
+            <w:pPr>
+              <w:jc w:val="both"/>
+              <w:rPr>
+                <w:rFonts w:ascii="Calibri" w:hAnsi="Calibri" w:cs="Calibri"/>
+              </w:rPr>
+            </w:pPr>
+            <w:r>
+              <w:rPr>
+                <w:rFonts w:ascii="Calibri" w:hAnsi="Calibri" w:cs="Calibri"/>
+              </w:rPr>
+              <w:t>Features</w:t>
+            </w:r>
+          </w:p>
+        </w:tc>
+        <w:tc>
+          <w:tcPr>
+            <w:tcW w:w="3005" w:type="dxa"/>
+          </w:tcPr>
+          <w:p>
+            <w:pPr>
+              <w:jc w:val="center"/>
+              <w:cnfStyle w:val="000000000000" w:firstRow="0" w:lastRow="0" w:firstColumn="0" w:lastColumn="0" w:oddVBand="0" w:evenVBand="0" w:oddHBand="0" w:evenHBand="0" w:firstRowFirstColumn="0" w:firstRowLastColumn="0" w:lastRowFirstColumn="0" w:lastRowLastColumn="0"/>
+              <w:rPr>
+                <w:rFonts w:ascii="Calibri" w:hAnsi="Calibri" w:cs="Calibri"/>
+              </w:rPr>
+            </w:pPr>
+            <w:r>
+              <w:rPr>
+                <w:rFonts w:ascii="Calibri" w:hAnsi="Calibri" w:cs="Calibri"/>
+              </w:rPr>
+              <w:t xml:space="preserve">cPanel, </w:t>
+            </w:r>
+            <w:r>
+              <w:rPr>
+                <w:rFonts w:ascii="Calibri" w:hAnsi="Calibri" w:cs="Calibri"/>
+              </w:rPr>
+              <w:t xml:space="preserve">500 email accounts, </w:t>
+            </w:r>
+            <w:r>
+              <w:rPr>
+                <w:rFonts w:ascii="Calibri" w:hAnsi="Calibri" w:cs="Calibri"/>
+              </w:rPr>
+              <w:t xml:space="preserve">DDoS protection, </w:t>
+            </w:r>
+            <w:r>
+              <w:rPr>
+                <w:rFonts w:ascii="Calibri" w:hAnsi="Calibri" w:cs="Calibri"/>
+              </w:rPr>
+              <w:t>24/7 site monitoring, file backup, email protection</w:t>
+            </w:r>
+            <w:r>
+              <w:rPr>
+                <w:rFonts w:ascii="Calibri" w:hAnsi="Calibri" w:cs="Calibri"/>
+              </w:rPr>
+              <w:t xml:space="preserve">, </w:t>
+            </w:r>
+            <w:r>
+              <w:rPr>
+                <w:rFonts w:ascii="Calibri" w:hAnsi="Calibri" w:cs="Calibri"/>
+              </w:rPr>
+              <w:t>60-day</w:t>
+            </w:r>
+            <w:r>
+              <w:rPr>
+                <w:rFonts w:ascii="Calibri" w:hAnsi="Calibri" w:cs="Calibri"/>
+              </w:rPr>
+              <w:t xml:space="preserve"> money back, unlimited websites</w:t>
+            </w:r>
+            <w:r>
+              <w:rPr>
+                <w:rFonts w:ascii="Calibri" w:hAnsi="Calibri" w:cs="Calibri"/>
+              </w:rPr>
+              <w:t>, Cloud network - 300% Faster speed, 5 stock images</w:t>
+            </w:r>
+          </w:p>
+        </w:tc>
+        <w:tc>
+          <w:tcPr>
+            <w:tcW w:w="3006" w:type="dxa"/>
+          </w:tcPr>
+          <w:p>
+            <w:pPr>
+              <w:jc w:val="center"/>
+              <w:cnfStyle w:val="000000000000" w:firstRow="0" w:lastRow="0" w:firstColumn="0" w:lastColumn="0" w:oddVBand="0" w:evenVBand="0" w:oddHBand="0" w:evenHBand="0" w:firstRowFirstColumn="0" w:firstRowLastColumn="0" w:lastRowFirstColumn="0" w:lastRowLastColumn="0"/>
+              <w:rPr>
+                <w:rFonts w:ascii="Calibri" w:hAnsi="Calibri" w:cs="Calibri"/>
+              </w:rPr>
+            </w:pPr>
+            <w:r>
+              <w:rPr>
+                <w:rFonts w:ascii="Calibri" w:hAnsi="Calibri" w:cs="Calibri"/>
+              </w:rPr>
+              <w:t>cPanel,</w:t>
+            </w:r>
+            <w:r>
+              <w:rPr>
+                <w:rFonts w:ascii="Calibri" w:hAnsi="Calibri" w:cs="Calibri"/>
+              </w:rPr>
+              <w:t xml:space="preserve"> free website builder, 10 email accounts</w:t>
+            </w:r>
+            <w:r>
+              <w:rPr>
+                <w:rFonts w:ascii="Calibri" w:hAnsi="Calibri" w:cs="Calibri"/>
+              </w:rPr>
+              <w:t>, configurable anti-spam, site statistics</w:t>
+            </w:r>
+            <w:r>
+              <w:rPr>
+                <w:rFonts w:ascii="Calibri" w:hAnsi="Calibri" w:cs="Calibri"/>
+              </w:rPr>
+              <w:t>, 3 websites</w:t>
+            </w:r>
+            <w:r>
+              <w:rPr>
+                <w:rFonts w:ascii="Calibri" w:hAnsi="Calibri" w:cs="Calibri"/>
+              </w:rPr>
+              <w:t>, free SSL certificates</w:t>
+            </w:r>
+            <w:r>
+              <w:rPr>
+                <w:rFonts w:ascii="Calibri" w:hAnsi="Calibri" w:cs="Calibri"/>
+              </w:rPr>
+              <w:t xml:space="preserve"> </w:t>
+            </w:r>
+          </w:p>
+        </w:tc>
+      </w:tr>
+      <w:tr>
+        <w:trPr>
+          <w:cnfStyle w:val="000000100000" w:firstRow="0" w:lastRow="0" w:firstColumn="0" w:lastColumn="0" w:oddVBand="0" w:evenVBand="0" w:oddHBand="1" w:evenHBand="0" w:firstRowFirstColumn="0" w:firstRowLastColumn="0" w:lastRowFirstColumn="0" w:lastRowLastColumn="0"/>
+        </w:trPr>
+        <w:tc>
+          <w:tcPr>
+            <w:cnfStyle w:val="001000000000" w:firstRow="0" w:lastRow="0" w:firstColumn="1" w:lastColumn="0" w:oddVBand="0" w:evenVBand="0" w:oddHBand="0" w:evenHBand="0" w:firstRowFirstColumn="0" w:firstRowLastColumn="0" w:lastRowFirstColumn="0" w:lastRowLastColumn="0"/>
+            <w:tcW w:w="3005" w:type="dxa"/>
+          </w:tcPr>
+          <w:p>
+            <w:pPr>
+              <w:jc w:val="both"/>
+              <w:rPr>
+                <w:rFonts w:ascii="Calibri" w:hAnsi="Calibri" w:cs="Calibri"/>
+              </w:rPr>
+            </w:pPr>
+            <w:r>
+              <w:rPr>
+                <w:rFonts w:ascii="Calibri" w:hAnsi="Calibri" w:cs="Calibri"/>
+              </w:rPr>
+              <w:t>Space</w:t>
+            </w:r>
+          </w:p>
+        </w:tc>
+        <w:tc>
+          <w:tcPr>
+            <w:tcW w:w="3005" w:type="dxa"/>
+          </w:tcPr>
+          <w:p>
+            <w:pPr>
+              <w:jc w:val="center"/>
+              <w:cnfStyle w:val="000000100000" w:firstRow="0" w:lastRow="0" w:firstColumn="0" w:lastColumn="0" w:oddVBand="0" w:evenVBand="0" w:oddHBand="1" w:evenHBand="0" w:firstRowFirstColumn="0" w:firstRowLastColumn="0" w:lastRowFirstColumn="0" w:lastRowLastColumn="0"/>
+              <w:rPr>
+                <w:rFonts w:ascii="Calibri" w:hAnsi="Calibri" w:cs="Calibri"/>
+              </w:rPr>
+            </w:pPr>
+            <w:r>
+              <w:rPr>
+                <w:rFonts w:ascii="Calibri" w:hAnsi="Calibri" w:cs="Calibri"/>
+              </w:rPr>
+              <w:t>500GB</w:t>
+            </w:r>
+          </w:p>
+        </w:tc>
+        <w:tc>
+          <w:tcPr>
+            <w:tcW w:w="3006" w:type="dxa"/>
+          </w:tcPr>
+          <w:p>
+            <w:pPr>
+              <w:jc w:val="center"/>
+              <w:cnfStyle w:val="000000100000" w:firstRow="0" w:lastRow="0" w:firstColumn="0" w:lastColumn="0" w:oddVBand="0" w:evenVBand="0" w:oddHBand="1" w:evenHBand="0" w:firstRowFirstColumn="0" w:firstRowLastColumn="0" w:lastRowFirstColumn="0" w:lastRowLastColumn="0"/>
+              <w:rPr>
+                <w:rFonts w:ascii="Calibri" w:hAnsi="Calibri" w:cs="Calibri"/>
+              </w:rPr>
+            </w:pPr>
+            <w:r>
+              <w:rPr>
+                <w:rFonts w:ascii="Calibri" w:hAnsi="Calibri" w:cs="Calibri"/>
+              </w:rPr>
+              <w:t>10GB</w:t>
+            </w:r>
+          </w:p>
+        </w:tc>
+      </w:tr>
+      <w:tr>
+        <w:tc>
+          <w:tcPr>
+            <w:cnfStyle w:val="001000000000" w:firstRow="0" w:lastRow="0" w:firstColumn="1" w:lastColumn="0" w:oddVBand="0" w:evenVBand="0" w:oddHBand="0" w:evenHBand="0" w:firstRowFirstColumn="0" w:firstRowLastColumn="0" w:lastRowFirstColumn="0" w:lastRowLastColumn="0"/>
+            <w:tcW w:w="3005" w:type="dxa"/>
+          </w:tcPr>
+          <w:p>
+            <w:pPr>
+              <w:jc w:val="both"/>
+              <w:rPr>
+                <w:rFonts w:ascii="Calibri" w:hAnsi="Calibri" w:cs="Calibri"/>
+              </w:rPr>
+            </w:pPr>
+            <w:r>
+              <w:rPr>
+                <w:rFonts w:ascii="Calibri" w:hAnsi="Calibri" w:cs="Calibri"/>
+              </w:rPr>
+              <w:t>Traffic Limits</w:t>
+            </w:r>
+          </w:p>
+        </w:tc>
+        <w:tc>
+          <w:tcPr>
+            <w:tcW w:w="3005" w:type="dxa"/>
+          </w:tcPr>
+          <w:p>
+            <w:pPr>
+              <w:jc w:val="center"/>
+              <w:cnfStyle w:val="000000000000" w:firstRow="0" w:lastRow="0" w:firstColumn="0" w:lastColumn="0" w:oddVBand="0" w:evenVBand="0" w:oddHBand="0" w:evenHBand="0" w:firstRowFirstColumn="0" w:firstRowLastColumn="0" w:lastRowFirstColumn="0" w:lastRowLastColumn="0"/>
+              <w:rPr>
+                <w:rFonts w:ascii="Calibri" w:hAnsi="Calibri" w:cs="Calibri"/>
+              </w:rPr>
+            </w:pPr>
+            <w:r>
+              <w:rPr>
+                <w:rFonts w:ascii="Calibri" w:hAnsi="Calibri" w:cs="Calibri"/>
+              </w:rPr>
+              <w:t>Unlimited</w:t>
+            </w:r>
+          </w:p>
+        </w:tc>
+        <w:tc>
+          <w:tcPr>
+            <w:tcW w:w="3006" w:type="dxa"/>
+          </w:tcPr>
+          <w:p>
+            <w:pPr>
+              <w:jc w:val="center"/>
+              <w:cnfStyle w:val="000000000000" w:firstRow="0" w:lastRow="0" w:firstColumn="0" w:lastColumn="0" w:oddVBand="0" w:evenVBand="0" w:oddHBand="0" w:evenHBand="0" w:firstRowFirstColumn="0" w:firstRowLastColumn="0" w:lastRowFirstColumn="0" w:lastRowLastColumn="0"/>
+              <w:rPr>
+                <w:rFonts w:ascii="Calibri" w:hAnsi="Calibri" w:cs="Calibri"/>
+              </w:rPr>
+            </w:pPr>
+            <w:r>
+              <w:rPr>
+                <w:rFonts w:ascii="Calibri" w:hAnsi="Calibri" w:cs="Calibri"/>
+              </w:rPr>
+              <w:t>Unlimited</w:t>
+            </w:r>
+          </w:p>
+        </w:tc>
+      </w:tr>
+      <w:tr>
+        <w:trPr>
+          <w:cnfStyle w:val="000000100000" w:firstRow="0" w:lastRow="0" w:firstColumn="0" w:lastColumn="0" w:oddVBand="0" w:evenVBand="0" w:oddHBand="1" w:evenHBand="0" w:firstRowFirstColumn="0" w:firstRowLastColumn="0" w:lastRowFirstColumn="0" w:lastRowLastColumn="0"/>
+        </w:trPr>
+        <w:tc>
+          <w:tcPr>
+            <w:cnfStyle w:val="001000000000" w:firstRow="0" w:lastRow="0" w:firstColumn="1" w:lastColumn="0" w:oddVBand="0" w:evenVBand="0" w:oddHBand="0" w:evenHBand="0" w:firstRowFirstColumn="0" w:firstRowLastColumn="0" w:lastRowFirstColumn="0" w:lastRowLastColumn="0"/>
+            <w:tcW w:w="3005" w:type="dxa"/>
+          </w:tcPr>
+          <w:p>
+            <w:pPr>
+              <w:jc w:val="both"/>
+              <w:rPr>
+                <w:rFonts w:ascii="Calibri" w:hAnsi="Calibri" w:cs="Calibri"/>
+              </w:rPr>
+            </w:pPr>
+            <w:r>
+              <w:rPr>
+                <w:rFonts w:ascii="Calibri" w:hAnsi="Calibri" w:cs="Calibri"/>
+              </w:rPr>
+              <w:t>Penalties for change</w:t>
+            </w:r>
+          </w:p>
+        </w:tc>
+        <w:tc>
+          <w:tcPr>
+            <w:tcW w:w="3005" w:type="dxa"/>
+          </w:tcPr>
+          <w:p>
+            <w:pPr>
+              <w:jc w:val="center"/>
+              <w:cnfStyle w:val="000000100000" w:firstRow="0" w:lastRow="0" w:firstColumn="0" w:lastColumn="0" w:oddVBand="0" w:evenVBand="0" w:oddHBand="1" w:evenHBand="0" w:firstRowFirstColumn="0" w:firstRowLastColumn="0" w:lastRowFirstColumn="0" w:lastRowLastColumn="0"/>
+              <w:rPr>
+                <w:rFonts w:ascii="Calibri" w:hAnsi="Calibri" w:cs="Calibri"/>
+              </w:rPr>
+            </w:pPr>
+            <w:r>
+              <w:rPr>
+                <w:rFonts w:ascii="Calibri" w:hAnsi="Calibri" w:cs="Calibri"/>
+              </w:rPr>
+              <w:t>None in the first 60 days</w:t>
+            </w:r>
+          </w:p>
+        </w:tc>
+        <w:tc>
+          <w:tcPr>
+            <w:tcW w:w="3006" w:type="dxa"/>
+          </w:tcPr>
+          <w:p>
+            <w:pPr>
+              <w:jc w:val="center"/>
+              <w:cnfStyle w:val="000000100000" w:firstRow="0" w:lastRow="0" w:firstColumn="0" w:lastColumn="0" w:oddVBand="0" w:evenVBand="0" w:oddHBand="1" w:evenHBand="0" w:firstRowFirstColumn="0" w:firstRowLastColumn="0" w:lastRowFirstColumn="0" w:lastRowLastColumn="0"/>
+              <w:rPr>
+                <w:rFonts w:ascii="Calibri" w:hAnsi="Calibri" w:cs="Calibri"/>
+              </w:rPr>
+            </w:pPr>
+            <w:r>
+              <w:rPr>
+                <w:rFonts w:ascii="Calibri" w:hAnsi="Calibri" w:cs="Calibri"/>
+              </w:rPr>
+              <w:t>None in the first 30 days</w:t>
+            </w:r>
+          </w:p>
+        </w:tc>
+      </w:tr>
+    </w:tbl>
+    <w:p>
+      <w:pPr>
+        <w:jc w:val="both"/>
+        <w:rPr>
+          <w:rFonts w:ascii="Calibri" w:hAnsi="Calibri" w:cs="Calibri"/>
+        </w:rPr>
+      </w:pPr>
     </w:p>
     <w:p>
       <w:pPr>
+        <w:jc w:val="both"/>
+        <w:rPr>
+          <w:rFonts w:ascii="Calibri" w:hAnsi="Calibri" w:cs="Calibri"/>
+        </w:rPr>
+      </w:pPr>
+      <w:r>
+        <w:rPr>
+          <w:rFonts w:ascii="Calibri" w:hAnsi="Calibri" w:cs="Calibri"/>
+        </w:rPr>
+        <w:t>Crazydomains.co.nz offer</w:t>
+      </w:r>
+      <w:r>
+        <w:rPr>
+          <w:rFonts w:ascii="Calibri" w:hAnsi="Calibri" w:cs="Calibri"/>
+        </w:rPr>
+        <w:t xml:space="preserve"> wide variety of serv</w:t>
+      </w:r>
+      <w:r>
+        <w:rPr>
+          <w:rFonts w:ascii="Calibri" w:hAnsi="Calibri" w:cs="Calibri"/>
+        </w:rPr>
+        <w:t>i</w:t>
+      </w:r>
+      <w:r>
+        <w:rPr>
+          <w:rFonts w:ascii="Calibri" w:hAnsi="Calibri" w:cs="Calibri"/>
+        </w:rPr>
+        <w:t xml:space="preserve">ces for </w:t>
+      </w:r>
+      <w:r>
+        <w:rPr>
+          <w:rFonts w:ascii="Calibri" w:hAnsi="Calibri" w:cs="Calibri"/>
+        </w:rPr>
+        <w:t xml:space="preserve">different lengths of time and </w:t>
+      </w:r>
+      <w:r>
+        <w:rPr>
+          <w:rFonts w:ascii="Calibri" w:hAnsi="Calibri" w:cs="Calibri"/>
+        </w:rPr>
+        <w:t>a</w:t>
+      </w:r>
+      <w:r>
+        <w:rPr>
+          <w:rFonts w:ascii="Calibri" w:hAnsi="Calibri" w:cs="Calibri"/>
+        </w:rPr>
+        <w:t>n affordable price which is a reasonable for the Haukai restaurant. Unfortunately</w:t>
+      </w:r>
+      <w:r>
+        <w:rPr>
+          <w:rFonts w:ascii="Calibri" w:hAnsi="Calibri" w:cs="Calibri"/>
+        </w:rPr>
+        <w:t>,</w:t>
+      </w:r>
+      <w:r>
+        <w:rPr>
+          <w:rFonts w:ascii="Calibri" w:hAnsi="Calibri" w:cs="Calibri"/>
+        </w:rPr>
+        <w:t xml:space="preserve"> they do</w:t>
+      </w:r>
+      <w:r>
+        <w:rPr>
+          <w:rFonts w:ascii="Calibri" w:hAnsi="Calibri" w:cs="Calibri"/>
+        </w:rPr>
+        <w:t xml:space="preserve"> not offer SSL </w:t>
+      </w:r>
+      <w:r>
+        <w:rPr>
+          <w:rFonts w:ascii="Calibri" w:hAnsi="Calibri" w:cs="Calibri"/>
+        </w:rPr>
+        <w:t>certificates</w:t>
+      </w:r>
+      <w:r>
+        <w:rPr>
+          <w:rFonts w:ascii="Calibri" w:hAnsi="Calibri" w:cs="Calibri"/>
+        </w:rPr>
+        <w:t xml:space="preserve"> within their packages which will be an extra cost </w:t>
+      </w:r>
+      <w:r>
+        <w:rPr>
+          <w:rFonts w:ascii="Calibri" w:hAnsi="Calibri" w:cs="Calibri"/>
+        </w:rPr>
+        <w:t>in comparison with the Webhostingnz.com packages.</w:t>
+      </w:r>
+      <w:r>
+        <w:rPr>
+          <w:rFonts w:ascii="Calibri" w:hAnsi="Calibri" w:cs="Calibri"/>
+        </w:rPr>
+        <w:t xml:space="preserve"> In all other aspects, the Webhostingnz.com packages are inferior to the offers</w:t>
+      </w:r>
+      <w:r>
+        <w:rPr>
+          <w:rFonts w:ascii="Calibri" w:hAnsi="Calibri" w:cs="Calibri"/>
+        </w:rPr>
+        <w:t xml:space="preserve"> at Crazydomains.co.nz.</w:t>
+      </w:r>
+    </w:p>
+    <w:p>
+      <w:pPr>
         <w:pStyle w:val="Heading1"/>
         <w:rPr>
           <w:rFonts w:ascii="Calibri" w:hAnsi="Calibri" w:cs="Calibri"/>
         </w:rPr>
       </w:pPr>
-      <w:bookmarkStart w:id="4" w:name="_Toc117012388"/>
+      <w:bookmarkStart w:id="4" w:name="_Toc117187628"/>
       <w:r>
         <w:rPr>
           <w:rFonts w:ascii="Calibri" w:hAnsi="Calibri" w:cs="Calibri"/>
@@ -2007,19 +4099,471 @@
           <w:rFonts w:ascii="Calibri" w:hAnsi="Calibri" w:cs="Calibri"/>
         </w:rPr>
       </w:pPr>
+      <w:r>
+        <w:rPr>
+          <w:rFonts w:ascii="Calibri" w:hAnsi="Calibri" w:cs="Calibri"/>
+        </w:rPr>
+        <w:t>I believe The Haukai Restaurant would be best marke</w:t>
+      </w:r>
+      <w:r>
+        <w:rPr>
+          <w:rFonts w:ascii="Calibri" w:hAnsi="Calibri" w:cs="Calibri"/>
+        </w:rPr>
+        <w:t xml:space="preserve">ted on the tourist sites and local accommodation sites. As local population will be by now familiar with the restaurant and </w:t>
+      </w:r>
+      <w:r>
+        <w:rPr>
+          <w:rFonts w:ascii="Calibri" w:hAnsi="Calibri" w:cs="Calibri"/>
+        </w:rPr>
+        <w:t>the menu, the web application advertising should target the visitors to the area.</w:t>
+      </w:r>
+      <w:r>
+        <w:rPr>
+          <w:rFonts w:ascii="Calibri" w:hAnsi="Calibri" w:cs="Calibri"/>
+        </w:rPr>
+        <w:t xml:space="preserve"> </w:t>
+      </w:r>
+      <w:r>
+        <w:rPr>
+          <w:rFonts w:ascii="Calibri" w:hAnsi="Calibri" w:cs="Calibri"/>
+        </w:rPr>
+        <w:t xml:space="preserve">Domain names like </w:t>
+      </w:r>
+      <w:hyperlink r:id="rId9" w:history="1">
+        <w:r>
+          <w:rPr>
+            <w:rStyle w:val="Hyperlink"/>
+            <w:rFonts w:ascii="Calibri" w:hAnsi="Calibri" w:cs="Calibri"/>
+          </w:rPr>
+          <w:t>www.haukai.nz</w:t>
+        </w:r>
+      </w:hyperlink>
+      <w:r>
+        <w:rPr>
+          <w:rFonts w:ascii="Calibri" w:hAnsi="Calibri" w:cs="Calibri"/>
+        </w:rPr>
+        <w:t xml:space="preserve"> or </w:t>
+      </w:r>
+      <w:hyperlink r:id="rId10" w:history="1">
+        <w:r>
+          <w:rPr>
+            <w:rStyle w:val="Hyperlink"/>
+            <w:rFonts w:ascii="Calibri" w:hAnsi="Calibri" w:cs="Calibri"/>
+          </w:rPr>
+          <w:t>www.haukairestaurant.nz</w:t>
+        </w:r>
+      </w:hyperlink>
+      <w:r>
+        <w:rPr>
+          <w:rFonts w:ascii="Calibri" w:hAnsi="Calibri" w:cs="Calibri"/>
+        </w:rPr>
+        <w:t xml:space="preserve"> are both available on Crazydomains.co.nz</w:t>
+      </w:r>
+      <w:r>
+        <w:rPr>
+          <w:rFonts w:ascii="Calibri" w:hAnsi="Calibri" w:cs="Calibri"/>
+        </w:rPr>
+        <w:t xml:space="preserve"> for only $26</w:t>
+      </w:r>
+      <w:r>
+        <w:rPr>
+          <w:rFonts w:ascii="Calibri" w:hAnsi="Calibri" w:cs="Calibri"/>
+        </w:rPr>
+        <w:t>/ monthly.</w:t>
+      </w:r>
+      <w:r>
+        <w:rPr>
+          <w:rFonts w:ascii="Calibri" w:hAnsi="Calibri" w:cs="Calibri"/>
+        </w:rPr>
+        <w:t xml:space="preserve"> This will ensure </w:t>
+      </w:r>
+      <w:r>
+        <w:rPr>
+          <w:rFonts w:ascii="Calibri" w:hAnsi="Calibri" w:cs="Calibri"/>
+        </w:rPr>
+        <w:t xml:space="preserve">easy guess for the customer when unsure about the address. </w:t>
+      </w:r>
+      <w:r>
+        <w:rPr>
+          <w:rFonts w:ascii="Calibri" w:hAnsi="Calibri" w:cs="Calibri"/>
+        </w:rPr>
+        <w:t>Having a simple domain name also appears trustworthy to the visitors.</w:t>
+      </w:r>
+      <w:r>
+        <w:rPr>
+          <w:rFonts w:ascii="Calibri" w:hAnsi="Calibri" w:cs="Calibri"/>
+        </w:rPr>
+        <w:t xml:space="preserve"> </w:t>
+      </w:r>
     </w:p>
     <w:p>
       <w:pPr>
+        <w:jc w:val="both"/>
+        <w:rPr>
+          <w:rFonts w:ascii="Calibri" w:hAnsi="Calibri" w:cs="Calibri"/>
+        </w:rPr>
+      </w:pPr>
+      <w:r>
+        <w:rPr>
+          <w:rFonts w:ascii="Calibri" w:hAnsi="Calibri" w:cs="Calibri"/>
+        </w:rPr>
+        <w:t>Two suitable keywor</w:t>
+      </w:r>
+      <w:r>
+        <w:rPr>
+          <w:rFonts w:ascii="Calibri" w:hAnsi="Calibri" w:cs="Calibri"/>
+        </w:rPr>
+        <w:t xml:space="preserve">ds are </w:t>
+      </w:r>
+      <w:r>
+        <w:rPr>
+          <w:rFonts w:ascii="Calibri" w:hAnsi="Calibri" w:cs="Calibri"/>
+          <w:b/>
+          <w:bCs/>
+        </w:rPr>
+        <w:t xml:space="preserve">the </w:t>
+      </w:r>
+      <w:r>
+        <w:rPr>
+          <w:rFonts w:ascii="Calibri" w:hAnsi="Calibri" w:cs="Calibri"/>
+          <w:b/>
+          <w:bCs/>
+        </w:rPr>
+        <w:t>Haukai</w:t>
+      </w:r>
+      <w:r>
+        <w:rPr>
+          <w:rFonts w:ascii="Calibri" w:hAnsi="Calibri" w:cs="Calibri"/>
+          <w:b/>
+          <w:bCs/>
+        </w:rPr>
+        <w:t xml:space="preserve"> restaurant</w:t>
+      </w:r>
+      <w:r>
+        <w:rPr>
+          <w:rFonts w:ascii="Calibri" w:hAnsi="Calibri" w:cs="Calibri"/>
+        </w:rPr>
+        <w:t xml:space="preserve"> and </w:t>
+      </w:r>
+      <w:r>
+        <w:rPr>
+          <w:rFonts w:ascii="Calibri" w:hAnsi="Calibri" w:cs="Calibri"/>
+          <w:b/>
+          <w:bCs/>
+        </w:rPr>
+        <w:t xml:space="preserve">authentic </w:t>
+      </w:r>
+      <w:r>
+        <w:rPr>
+          <w:rFonts w:ascii="Calibri" w:hAnsi="Calibri" w:cs="Calibri"/>
+          <w:b/>
+          <w:bCs/>
+        </w:rPr>
+        <w:t>Māori</w:t>
+      </w:r>
+      <w:r>
+        <w:rPr>
+          <w:rFonts w:ascii="Calibri" w:hAnsi="Calibri" w:cs="Calibri"/>
+          <w:b/>
+          <w:bCs/>
+        </w:rPr>
+        <w:t xml:space="preserve"> cuisine</w:t>
+      </w:r>
+      <w:r>
+        <w:rPr>
+          <w:rFonts w:ascii="Calibri" w:hAnsi="Calibri" w:cs="Calibri"/>
+          <w:b/>
+          <w:bCs/>
+        </w:rPr>
+        <w:t>.</w:t>
+      </w:r>
+      <w:r>
+        <w:rPr>
+          <w:rFonts w:ascii="Calibri" w:hAnsi="Calibri" w:cs="Calibri"/>
+        </w:rPr>
+        <w:t xml:space="preserve"> </w:t>
+      </w:r>
+      <w:r>
+        <w:rPr>
+          <w:rFonts w:ascii="Calibri" w:hAnsi="Calibri" w:cs="Calibri"/>
+        </w:rPr>
+        <w:t>Also</w:t>
+      </w:r>
+      <w:r>
+        <w:rPr>
+          <w:rFonts w:ascii="Calibri" w:hAnsi="Calibri" w:cs="Calibri"/>
+        </w:rPr>
+        <w:t>,</w:t>
+      </w:r>
+      <w:r>
+        <w:rPr>
+          <w:rFonts w:ascii="Calibri" w:hAnsi="Calibri" w:cs="Calibri"/>
+        </w:rPr>
+        <w:t xml:space="preserve"> Haukai, Keri</w:t>
+      </w:r>
+      <w:r>
+        <w:rPr>
+          <w:rFonts w:ascii="Calibri" w:hAnsi="Calibri" w:cs="Calibri"/>
+        </w:rPr>
+        <w:t>k</w:t>
+      </w:r>
+      <w:r>
+        <w:rPr>
+          <w:rFonts w:ascii="Calibri" w:hAnsi="Calibri" w:cs="Calibri"/>
+        </w:rPr>
+        <w:t xml:space="preserve">eri Haukai, Kerikeri </w:t>
+      </w:r>
+      <w:r>
+        <w:rPr>
+          <w:rFonts w:ascii="Calibri" w:hAnsi="Calibri" w:cs="Calibri"/>
+        </w:rPr>
+        <w:t xml:space="preserve">restaurant would be suitable to add into the meta data of the website. </w:t>
+      </w:r>
+      <w:r>
+        <w:rPr>
+          <w:rFonts w:ascii="Calibri" w:hAnsi="Calibri" w:cs="Calibri"/>
+        </w:rPr>
+        <w:t xml:space="preserve">The scores </w:t>
+      </w:r>
+      <w:r>
+        <w:rPr>
+          <w:rFonts w:ascii="Calibri" w:hAnsi="Calibri" w:cs="Calibri"/>
+        </w:rPr>
+        <w:t xml:space="preserve">of the keyword explorer show low </w:t>
+      </w:r>
+      <w:r>
+        <w:rPr>
+          <w:rFonts w:ascii="Calibri" w:hAnsi="Calibri" w:cs="Calibri"/>
+        </w:rPr>
+        <w:t>priority but</w:t>
+      </w:r>
+      <w:r>
+        <w:rPr>
+          <w:rFonts w:ascii="Calibri" w:hAnsi="Calibri" w:cs="Calibri"/>
+        </w:rPr>
+        <w:t xml:space="preserve"> considering the </w:t>
+      </w:r>
+      <w:r>
+        <w:rPr>
+          <w:rFonts w:ascii="Calibri" w:hAnsi="Calibri" w:cs="Calibri"/>
+        </w:rPr>
+        <w:t>small</w:t>
+      </w:r>
+      <w:r>
+        <w:rPr>
+          <w:rFonts w:ascii="Calibri" w:hAnsi="Calibri" w:cs="Calibri"/>
+        </w:rPr>
+        <w:t>-</w:t>
+      </w:r>
+      <w:r>
+        <w:rPr>
+          <w:rFonts w:ascii="Calibri" w:hAnsi="Calibri" w:cs="Calibri"/>
+        </w:rPr>
+        <w:t xml:space="preserve">town environment and </w:t>
+      </w:r>
+      <w:r>
+        <w:rPr>
+          <w:rFonts w:ascii="Calibri" w:hAnsi="Calibri" w:cs="Calibri"/>
+        </w:rPr>
+        <w:t xml:space="preserve">limited customer pool, overall results are reasonable. </w:t>
+      </w:r>
+    </w:p>
+    <w:p>
+      <w:pPr>
+        <w:jc w:val="both"/>
+        <w:rPr>
+          <w:rFonts w:ascii="Calibri" w:hAnsi="Calibri" w:cs="Calibri"/>
+        </w:rPr>
+      </w:pPr>
+      <w:r>
+        <w:rPr>
+          <w:rFonts w:ascii="Calibri" w:hAnsi="Calibri" w:cs="Calibri"/>
+        </w:rPr>
+        <w:t xml:space="preserve">The website then can be submitted to </w:t>
+      </w:r>
+      <w:r>
+        <w:rPr>
+          <w:rFonts w:ascii="Calibri" w:hAnsi="Calibri" w:cs="Calibri"/>
+        </w:rPr>
+        <w:t xml:space="preserve">the search engines. For Google search engine the website can be submitted via this link: </w:t>
+      </w:r>
+      <w:hyperlink r:id="rId11" w:history="1">
+        <w:r>
+          <w:rPr>
+            <w:rStyle w:val="Hyperlink"/>
+            <w:rFonts w:ascii="Calibri" w:hAnsi="Calibri" w:cs="Calibri"/>
+          </w:rPr>
+          <w:t>https://developers.google.com/search/docs/crawling-indexing/ask-google-to-recrawl?visit_id=637517045165699883-3650216538&amp;rd=1</w:t>
+        </w:r>
+      </w:hyperlink>
+      <w:r>
+        <w:rPr>
+          <w:rFonts w:ascii="Calibri" w:hAnsi="Calibri" w:cs="Calibri"/>
+        </w:rPr>
+        <w:t xml:space="preserve">, while Bing search engine </w:t>
+      </w:r>
+      <w:r>
+        <w:rPr>
+          <w:rFonts w:ascii="Calibri" w:hAnsi="Calibri" w:cs="Calibri"/>
+        </w:rPr>
+        <w:t xml:space="preserve">accepts new submissions by their webmaster tool </w:t>
+      </w:r>
+      <w:proofErr w:type="spellStart"/>
+      <w:r>
+        <w:rPr>
+          <w:rFonts w:ascii="Calibri" w:hAnsi="Calibri" w:cs="Calibri"/>
+        </w:rPr>
+        <w:t>IndexNow</w:t>
+      </w:r>
+      <w:proofErr w:type="spellEnd"/>
+      <w:r>
+        <w:rPr>
+          <w:rFonts w:ascii="Calibri" w:hAnsi="Calibri" w:cs="Calibri"/>
+        </w:rPr>
+        <w:t xml:space="preserve"> at the following link: </w:t>
+      </w:r>
+      <w:hyperlink r:id="rId12" w:history="1">
+        <w:r>
+          <w:rPr>
+            <w:rStyle w:val="Hyperlink"/>
+            <w:rFonts w:ascii="Calibri" w:hAnsi="Calibri" w:cs="Calibri"/>
+          </w:rPr>
+          <w:t>https://blogs.bing.com/webmaster/august-2022/IndexNow-adoption-gains-momentum</w:t>
+        </w:r>
+      </w:hyperlink>
+      <w:r>
+        <w:rPr>
+          <w:rFonts w:ascii="Calibri" w:hAnsi="Calibri" w:cs="Calibri"/>
+        </w:rPr>
+        <w:t>.</w:t>
+      </w:r>
+    </w:p>
+    <w:p>
+      <w:pPr>
+        <w:jc w:val="both"/>
+        <w:rPr>
+          <w:rFonts w:ascii="Calibri" w:hAnsi="Calibri" w:cs="Calibri"/>
+        </w:rPr>
+      </w:pPr>
+      <w:r>
+        <w:rPr>
+          <w:rFonts w:ascii="Calibri" w:hAnsi="Calibri" w:cs="Calibri"/>
+        </w:rPr>
+        <w:t>A couple</w:t>
+      </w:r>
+      <w:r>
+        <w:rPr>
+          <w:rFonts w:ascii="Calibri" w:hAnsi="Calibri" w:cs="Calibri"/>
+        </w:rPr>
+        <w:t xml:space="preserve"> of the many options for pay-per-click advertising </w:t>
+      </w:r>
+      <w:r>
+        <w:rPr>
+          <w:rFonts w:ascii="Calibri" w:hAnsi="Calibri" w:cs="Calibri"/>
+        </w:rPr>
+        <w:t>are</w:t>
+      </w:r>
+      <w:r>
+        <w:rPr>
+          <w:rFonts w:ascii="Calibri" w:hAnsi="Calibri" w:cs="Calibri"/>
+        </w:rPr>
+        <w:t xml:space="preserve"> Google Ad</w:t>
+      </w:r>
+      <w:r>
+        <w:rPr>
+          <w:rFonts w:ascii="Calibri" w:hAnsi="Calibri" w:cs="Calibri"/>
+        </w:rPr>
+        <w:t>s</w:t>
+      </w:r>
+      <w:r>
+        <w:rPr>
+          <w:rFonts w:ascii="Calibri" w:hAnsi="Calibri" w:cs="Calibri"/>
+        </w:rPr>
+        <w:t xml:space="preserve"> and</w:t>
+      </w:r>
+      <w:r>
+        <w:rPr>
+          <w:rFonts w:ascii="Calibri" w:hAnsi="Calibri" w:cs="Calibri"/>
+        </w:rPr>
+        <w:t xml:space="preserve"> Google Display Network</w:t>
+      </w:r>
+      <w:r>
+        <w:rPr>
+          <w:rFonts w:ascii="Calibri" w:hAnsi="Calibri" w:cs="Calibri"/>
+        </w:rPr>
+        <w:t xml:space="preserve">, </w:t>
+      </w:r>
+      <w:proofErr w:type="gramStart"/>
+      <w:r>
+        <w:rPr>
+          <w:rFonts w:ascii="Calibri" w:hAnsi="Calibri" w:cs="Calibri"/>
+        </w:rPr>
+        <w:t>both of them</w:t>
+      </w:r>
+      <w:proofErr w:type="gramEnd"/>
+      <w:r>
+        <w:rPr>
+          <w:rFonts w:ascii="Calibri" w:hAnsi="Calibri" w:cs="Calibri"/>
+        </w:rPr>
+        <w:t xml:space="preserve"> are easy to set up</w:t>
+      </w:r>
+      <w:r>
+        <w:rPr>
+          <w:rFonts w:ascii="Calibri" w:hAnsi="Calibri" w:cs="Calibri"/>
+        </w:rPr>
+        <w:t xml:space="preserve"> and they ensure the advertising will be displayed to the right audience</w:t>
+      </w:r>
+      <w:r>
+        <w:rPr>
+          <w:rFonts w:ascii="Calibri" w:hAnsi="Calibri" w:cs="Calibri"/>
+        </w:rPr>
+        <w:t xml:space="preserve"> at the right time</w:t>
+      </w:r>
+      <w:r>
+        <w:rPr>
+          <w:rFonts w:ascii="Calibri" w:hAnsi="Calibri" w:cs="Calibri"/>
+        </w:rPr>
+        <w:t xml:space="preserve">. </w:t>
+      </w:r>
+      <w:r>
+        <w:rPr>
+          <w:rFonts w:ascii="Calibri" w:hAnsi="Calibri" w:cs="Calibri"/>
+        </w:rPr>
+        <w:t xml:space="preserve">Google Display Network delivers </w:t>
+      </w:r>
+      <w:r>
+        <w:rPr>
+          <w:rFonts w:ascii="Calibri" w:hAnsi="Calibri" w:cs="Calibri"/>
+        </w:rPr>
+        <w:t>affordable advertising for as low price as $0.44 per click.</w:t>
+      </w:r>
+    </w:p>
+    <w:p>
+      <w:pPr>
+        <w:rPr>
+          <w:rFonts w:ascii="Calibri" w:hAnsi="Calibri" w:cs="Calibri"/>
+        </w:rPr>
+      </w:pPr>
+      <w:r>
+        <w:rPr>
+          <w:rFonts w:ascii="Calibri" w:hAnsi="Calibri" w:cs="Calibri"/>
+        </w:rPr>
+        <w:br w:type="page"/>
+      </w:r>
+    </w:p>
+    <w:p>
+      <w:pPr>
         <w:pStyle w:val="Heading1"/>
         <w:rPr>
           <w:rFonts w:ascii="Calibri" w:hAnsi="Calibri" w:cs="Calibri"/>
         </w:rPr>
       </w:pPr>
-      <w:bookmarkStart w:id="5" w:name="_Toc117012389"/>
-      <w:r>
-        <w:rPr>
-          <w:rFonts w:ascii="Calibri" w:hAnsi="Calibri" w:cs="Calibri"/>
-        </w:rPr>
+      <w:bookmarkStart w:id="5" w:name="_Toc117187629"/>
+      <w:r>
+        <w:rPr>
+          <w:rFonts w:ascii="Calibri" w:hAnsi="Calibri" w:cs="Calibri"/>
+        </w:rPr>
+        <w:lastRenderedPageBreak/>
         <w:t>SSL Certificates</w:t>
       </w:r>
       <w:bookmarkEnd w:id="5"/>
@@ -2031,15 +4575,595 @@
           <w:rFonts w:ascii="Calibri" w:hAnsi="Calibri" w:cs="Calibri"/>
         </w:rPr>
       </w:pPr>
+      <w:r>
+        <w:rPr>
+          <w:rFonts w:ascii="Calibri" w:hAnsi="Calibri" w:cs="Calibri"/>
+        </w:rPr>
+        <w:t xml:space="preserve">SSL Certificates can be obtained as part of the web hosting service, as offered by Webhostingnz.com or from a separate provider. </w:t>
+      </w:r>
+      <w:r>
+        <w:rPr>
+          <w:rFonts w:ascii="Calibri" w:hAnsi="Calibri" w:cs="Calibri"/>
+        </w:rPr>
+        <w:t>Prices are in USD.</w:t>
+      </w:r>
+    </w:p>
+    <w:tbl>
+      <w:tblPr>
+        <w:tblStyle w:val="PlainTable1"/>
+        <w:tblW w:w="0" w:type="auto"/>
+        <w:tblLook w:val="04A0" w:firstRow="1" w:lastRow="0" w:firstColumn="1" w:lastColumn="0" w:noHBand="0" w:noVBand="1"/>
+      </w:tblPr>
+      <w:tblGrid>
+        <w:gridCol w:w="3005"/>
+        <w:gridCol w:w="3005"/>
+        <w:gridCol w:w="3006"/>
+      </w:tblGrid>
+      <w:tr>
+        <w:trPr>
+          <w:cnfStyle w:val="100000000000" w:firstRow="1" w:lastRow="0" w:firstColumn="0" w:lastColumn="0" w:oddVBand="0" w:evenVBand="0" w:oddHBand="0" w:evenHBand="0" w:firstRowFirstColumn="0" w:firstRowLastColumn="0" w:lastRowFirstColumn="0" w:lastRowLastColumn="0"/>
+        </w:trPr>
+        <w:tc>
+          <w:tcPr>
+            <w:cnfStyle w:val="001000000000" w:firstRow="0" w:lastRow="0" w:firstColumn="1" w:lastColumn="0" w:oddVBand="0" w:evenVBand="0" w:oddHBand="0" w:evenHBand="0" w:firstRowFirstColumn="0" w:firstRowLastColumn="0" w:lastRowFirstColumn="0" w:lastRowLastColumn="0"/>
+            <w:tcW w:w="3005" w:type="dxa"/>
+          </w:tcPr>
+          <w:p>
+            <w:pPr>
+              <w:jc w:val="both"/>
+              <w:rPr>
+                <w:rFonts w:ascii="Calibri" w:hAnsi="Calibri" w:cs="Calibri"/>
+              </w:rPr>
+            </w:pPr>
+          </w:p>
+        </w:tc>
+        <w:tc>
+          <w:tcPr>
+            <w:tcW w:w="3005" w:type="dxa"/>
+          </w:tcPr>
+          <w:p>
+            <w:pPr>
+              <w:jc w:val="center"/>
+              <w:cnfStyle w:val="100000000000" w:firstRow="1" w:lastRow="0" w:firstColumn="0" w:lastColumn="0" w:oddVBand="0" w:evenVBand="0" w:oddHBand="0" w:evenHBand="0" w:firstRowFirstColumn="0" w:firstRowLastColumn="0" w:lastRowFirstColumn="0" w:lastRowLastColumn="0"/>
+              <w:rPr>
+                <w:rFonts w:ascii="Calibri" w:hAnsi="Calibri" w:cs="Calibri"/>
+                <w:b w:val="0"/>
+                <w:bCs w:val="0"/>
+              </w:rPr>
+            </w:pPr>
+            <w:r>
+              <w:rPr>
+                <w:rFonts w:ascii="Calibri" w:hAnsi="Calibri" w:cs="Calibri"/>
+              </w:rPr>
+              <w:t>Entrust</w:t>
+            </w:r>
+          </w:p>
+          <w:p>
+            <w:pPr>
+              <w:jc w:val="center"/>
+              <w:cnfStyle w:val="100000000000" w:firstRow="1" w:lastRow="0" w:firstColumn="0" w:lastColumn="0" w:oddVBand="0" w:evenVBand="0" w:oddHBand="0" w:evenHBand="0" w:firstRowFirstColumn="0" w:firstRowLastColumn="0" w:lastRowFirstColumn="0" w:lastRowLastColumn="0"/>
+              <w:rPr>
+                <w:rFonts w:ascii="Calibri" w:hAnsi="Calibri" w:cs="Calibri"/>
+              </w:rPr>
+            </w:pPr>
+            <w:r>
+              <w:rPr>
+                <w:rFonts w:ascii="Calibri" w:hAnsi="Calibri" w:cs="Calibri"/>
+              </w:rPr>
+              <w:t>Standard OV SSL</w:t>
+            </w:r>
+          </w:p>
+        </w:tc>
+        <w:tc>
+          <w:tcPr>
+            <w:tcW w:w="3006" w:type="dxa"/>
+          </w:tcPr>
+          <w:p>
+            <w:pPr>
+              <w:jc w:val="center"/>
+              <w:cnfStyle w:val="100000000000" w:firstRow="1" w:lastRow="0" w:firstColumn="0" w:lastColumn="0" w:oddVBand="0" w:evenVBand="0" w:oddHBand="0" w:evenHBand="0" w:firstRowFirstColumn="0" w:firstRowLastColumn="0" w:lastRowFirstColumn="0" w:lastRowLastColumn="0"/>
+              <w:rPr>
+                <w:rFonts w:ascii="Calibri" w:hAnsi="Calibri" w:cs="Calibri"/>
+                <w:b w:val="0"/>
+                <w:bCs w:val="0"/>
+              </w:rPr>
+            </w:pPr>
+            <w:r>
+              <w:rPr>
+                <w:rFonts w:ascii="Calibri" w:hAnsi="Calibri" w:cs="Calibri"/>
+              </w:rPr>
+              <w:t>Thawte</w:t>
+            </w:r>
+          </w:p>
+          <w:p>
+            <w:pPr>
+              <w:jc w:val="center"/>
+              <w:cnfStyle w:val="100000000000" w:firstRow="1" w:lastRow="0" w:firstColumn="0" w:lastColumn="0" w:oddVBand="0" w:evenVBand="0" w:oddHBand="0" w:evenHBand="0" w:firstRowFirstColumn="0" w:firstRowLastColumn="0" w:lastRowFirstColumn="0" w:lastRowLastColumn="0"/>
+              <w:rPr>
+                <w:rFonts w:ascii="Calibri" w:hAnsi="Calibri" w:cs="Calibri"/>
+              </w:rPr>
+            </w:pPr>
+            <w:r>
+              <w:rPr>
+                <w:rFonts w:ascii="Calibri" w:hAnsi="Calibri" w:cs="Calibri"/>
+              </w:rPr>
+              <w:t>S</w:t>
+            </w:r>
+            <w:r>
+              <w:rPr>
+                <w:rFonts w:ascii="Calibri" w:hAnsi="Calibri" w:cs="Calibri"/>
+              </w:rPr>
+              <w:t>SL Web Server</w:t>
+            </w:r>
+          </w:p>
+        </w:tc>
+      </w:tr>
+      <w:tr>
+        <w:trPr>
+          <w:cnfStyle w:val="000000100000" w:firstRow="0" w:lastRow="0" w:firstColumn="0" w:lastColumn="0" w:oddVBand="0" w:evenVBand="0" w:oddHBand="1" w:evenHBand="0" w:firstRowFirstColumn="0" w:firstRowLastColumn="0" w:lastRowFirstColumn="0" w:lastRowLastColumn="0"/>
+        </w:trPr>
+        <w:tc>
+          <w:tcPr>
+            <w:cnfStyle w:val="001000000000" w:firstRow="0" w:lastRow="0" w:firstColumn="1" w:lastColumn="0" w:oddVBand="0" w:evenVBand="0" w:oddHBand="0" w:evenHBand="0" w:firstRowFirstColumn="0" w:firstRowLastColumn="0" w:lastRowFirstColumn="0" w:lastRowLastColumn="0"/>
+            <w:tcW w:w="3005" w:type="dxa"/>
+          </w:tcPr>
+          <w:p>
+            <w:pPr>
+              <w:jc w:val="both"/>
+              <w:rPr>
+                <w:rFonts w:ascii="Calibri" w:hAnsi="Calibri" w:cs="Calibri"/>
+              </w:rPr>
+            </w:pPr>
+            <w:r>
+              <w:rPr>
+                <w:rFonts w:ascii="Calibri" w:hAnsi="Calibri" w:cs="Calibri"/>
+              </w:rPr>
+              <w:t>Purchase cost</w:t>
+            </w:r>
+          </w:p>
+        </w:tc>
+        <w:tc>
+          <w:tcPr>
+            <w:tcW w:w="3005" w:type="dxa"/>
+          </w:tcPr>
+          <w:p>
+            <w:pPr>
+              <w:jc w:val="center"/>
+              <w:cnfStyle w:val="000000100000" w:firstRow="0" w:lastRow="0" w:firstColumn="0" w:lastColumn="0" w:oddVBand="0" w:evenVBand="0" w:oddHBand="1" w:evenHBand="0" w:firstRowFirstColumn="0" w:firstRowLastColumn="0" w:lastRowFirstColumn="0" w:lastRowLastColumn="0"/>
+              <w:rPr>
+                <w:rFonts w:ascii="Calibri" w:hAnsi="Calibri" w:cs="Calibri"/>
+              </w:rPr>
+            </w:pPr>
+            <w:r>
+              <w:rPr>
+                <w:rFonts w:ascii="Calibri" w:hAnsi="Calibri" w:cs="Calibri"/>
+              </w:rPr>
+              <w:t>$</w:t>
+            </w:r>
+            <w:r>
+              <w:rPr>
+                <w:rFonts w:ascii="Calibri" w:hAnsi="Calibri" w:cs="Calibri"/>
+              </w:rPr>
+              <w:t>298</w:t>
+            </w:r>
+            <w:r>
+              <w:rPr>
+                <w:rFonts w:ascii="Calibri" w:hAnsi="Calibri" w:cs="Calibri"/>
+              </w:rPr>
+              <w:t>.</w:t>
+            </w:r>
+            <w:r>
+              <w:rPr>
+                <w:rFonts w:ascii="Calibri" w:hAnsi="Calibri" w:cs="Calibri"/>
+              </w:rPr>
+              <w:t>5</w:t>
+            </w:r>
+            <w:r>
+              <w:rPr>
+                <w:rFonts w:ascii="Calibri" w:hAnsi="Calibri" w:cs="Calibri"/>
+              </w:rPr>
+              <w:t>0</w:t>
+            </w:r>
+            <w:r>
+              <w:rPr>
+                <w:rFonts w:ascii="Calibri" w:hAnsi="Calibri" w:cs="Calibri"/>
+              </w:rPr>
+              <w:t xml:space="preserve"> (1 year)</w:t>
+            </w:r>
+          </w:p>
+        </w:tc>
+        <w:tc>
+          <w:tcPr>
+            <w:tcW w:w="3006" w:type="dxa"/>
+          </w:tcPr>
+          <w:p>
+            <w:pPr>
+              <w:jc w:val="center"/>
+              <w:cnfStyle w:val="000000100000" w:firstRow="0" w:lastRow="0" w:firstColumn="0" w:lastColumn="0" w:oddVBand="0" w:evenVBand="0" w:oddHBand="1" w:evenHBand="0" w:firstRowFirstColumn="0" w:firstRowLastColumn="0" w:lastRowFirstColumn="0" w:lastRowLastColumn="0"/>
+              <w:rPr>
+                <w:rFonts w:ascii="Calibri" w:hAnsi="Calibri" w:cs="Calibri"/>
+              </w:rPr>
+            </w:pPr>
+            <w:r>
+              <w:rPr>
+                <w:rFonts w:ascii="Calibri" w:hAnsi="Calibri" w:cs="Calibri"/>
+              </w:rPr>
+              <w:t>$</w:t>
+            </w:r>
+            <w:r>
+              <w:rPr>
+                <w:rFonts w:ascii="Calibri" w:hAnsi="Calibri" w:cs="Calibri"/>
+              </w:rPr>
+              <w:t>268</w:t>
+            </w:r>
+            <w:r>
+              <w:rPr>
+                <w:rFonts w:ascii="Calibri" w:hAnsi="Calibri" w:cs="Calibri"/>
+              </w:rPr>
+              <w:t>.00 (1 year)</w:t>
+            </w:r>
+          </w:p>
+        </w:tc>
+      </w:tr>
+      <w:tr>
+        <w:tc>
+          <w:tcPr>
+            <w:cnfStyle w:val="001000000000" w:firstRow="0" w:lastRow="0" w:firstColumn="1" w:lastColumn="0" w:oddVBand="0" w:evenVBand="0" w:oddHBand="0" w:evenHBand="0" w:firstRowFirstColumn="0" w:firstRowLastColumn="0" w:lastRowFirstColumn="0" w:lastRowLastColumn="0"/>
+            <w:tcW w:w="3005" w:type="dxa"/>
+          </w:tcPr>
+          <w:p>
+            <w:pPr>
+              <w:jc w:val="both"/>
+              <w:rPr>
+                <w:rFonts w:ascii="Calibri" w:hAnsi="Calibri" w:cs="Calibri"/>
+              </w:rPr>
+            </w:pPr>
+            <w:r>
+              <w:rPr>
+                <w:rFonts w:ascii="Calibri" w:hAnsi="Calibri" w:cs="Calibri"/>
+              </w:rPr>
+              <w:t>Renewal cost</w:t>
+            </w:r>
+          </w:p>
+        </w:tc>
+        <w:tc>
+          <w:tcPr>
+            <w:tcW w:w="3005" w:type="dxa"/>
+          </w:tcPr>
+          <w:p>
+            <w:pPr>
+              <w:jc w:val="center"/>
+              <w:cnfStyle w:val="000000000000" w:firstRow="0" w:lastRow="0" w:firstColumn="0" w:lastColumn="0" w:oddVBand="0" w:evenVBand="0" w:oddHBand="0" w:evenHBand="0" w:firstRowFirstColumn="0" w:firstRowLastColumn="0" w:lastRowFirstColumn="0" w:lastRowLastColumn="0"/>
+              <w:rPr>
+                <w:rFonts w:ascii="Calibri" w:hAnsi="Calibri" w:cs="Calibri"/>
+              </w:rPr>
+            </w:pPr>
+            <w:r>
+              <w:rPr>
+                <w:rFonts w:ascii="Calibri" w:hAnsi="Calibri" w:cs="Calibri"/>
+              </w:rPr>
+              <w:t xml:space="preserve">Inaccessible without </w:t>
+            </w:r>
+            <w:r>
+              <w:rPr>
+                <w:rFonts w:ascii="Calibri" w:hAnsi="Calibri" w:cs="Calibri"/>
+              </w:rPr>
+              <w:t>previous purchase</w:t>
+            </w:r>
+          </w:p>
+        </w:tc>
+        <w:tc>
+          <w:tcPr>
+            <w:tcW w:w="3006" w:type="dxa"/>
+          </w:tcPr>
+          <w:p>
+            <w:pPr>
+              <w:jc w:val="center"/>
+              <w:cnfStyle w:val="000000000000" w:firstRow="0" w:lastRow="0" w:firstColumn="0" w:lastColumn="0" w:oddVBand="0" w:evenVBand="0" w:oddHBand="0" w:evenHBand="0" w:firstRowFirstColumn="0" w:firstRowLastColumn="0" w:lastRowFirstColumn="0" w:lastRowLastColumn="0"/>
+              <w:rPr>
+                <w:rFonts w:ascii="Calibri" w:hAnsi="Calibri" w:cs="Calibri"/>
+              </w:rPr>
+            </w:pPr>
+            <w:r>
+              <w:rPr>
+                <w:rFonts w:ascii="Calibri" w:hAnsi="Calibri" w:cs="Calibri"/>
+              </w:rPr>
+              <w:t>Inaccessible without previous purchase</w:t>
+            </w:r>
+          </w:p>
+        </w:tc>
+      </w:tr>
+      <w:tr>
+        <w:trPr>
+          <w:cnfStyle w:val="000000100000" w:firstRow="0" w:lastRow="0" w:firstColumn="0" w:lastColumn="0" w:oddVBand="0" w:evenVBand="0" w:oddHBand="1" w:evenHBand="0" w:firstRowFirstColumn="0" w:firstRowLastColumn="0" w:lastRowFirstColumn="0" w:lastRowLastColumn="0"/>
+        </w:trPr>
+        <w:tc>
+          <w:tcPr>
+            <w:cnfStyle w:val="001000000000" w:firstRow="0" w:lastRow="0" w:firstColumn="1" w:lastColumn="0" w:oddVBand="0" w:evenVBand="0" w:oddHBand="0" w:evenHBand="0" w:firstRowFirstColumn="0" w:firstRowLastColumn="0" w:lastRowFirstColumn="0" w:lastRowLastColumn="0"/>
+            <w:tcW w:w="3005" w:type="dxa"/>
+          </w:tcPr>
+          <w:p>
+            <w:pPr>
+              <w:rPr>
+                <w:rFonts w:ascii="Calibri" w:hAnsi="Calibri" w:cs="Calibri"/>
+              </w:rPr>
+            </w:pPr>
+            <w:r>
+              <w:rPr>
+                <w:rFonts w:ascii="Calibri" w:hAnsi="Calibri" w:cs="Calibri"/>
+              </w:rPr>
+              <w:t>Features</w:t>
+            </w:r>
+          </w:p>
+        </w:tc>
+        <w:tc>
+          <w:tcPr>
+            <w:tcW w:w="3005" w:type="dxa"/>
+          </w:tcPr>
+          <w:p>
+            <w:pPr>
+              <w:jc w:val="center"/>
+              <w:cnfStyle w:val="000000100000" w:firstRow="0" w:lastRow="0" w:firstColumn="0" w:lastColumn="0" w:oddVBand="0" w:evenVBand="0" w:oddHBand="1" w:evenHBand="0" w:firstRowFirstColumn="0" w:firstRowLastColumn="0" w:lastRowFirstColumn="0" w:lastRowLastColumn="0"/>
+              <w:rPr>
+                <w:rFonts w:ascii="Calibri" w:hAnsi="Calibri" w:cs="Calibri"/>
+              </w:rPr>
+            </w:pPr>
+            <w:r>
+              <w:rPr>
+                <w:rFonts w:ascii="Calibri" w:hAnsi="Calibri" w:cs="Calibri"/>
+              </w:rPr>
+              <w:t>24x5 Support</w:t>
+            </w:r>
+          </w:p>
+          <w:p>
+            <w:pPr>
+              <w:jc w:val="center"/>
+              <w:cnfStyle w:val="000000100000" w:firstRow="0" w:lastRow="0" w:firstColumn="0" w:lastColumn="0" w:oddVBand="0" w:evenVBand="0" w:oddHBand="1" w:evenHBand="0" w:firstRowFirstColumn="0" w:firstRowLastColumn="0" w:lastRowFirstColumn="0" w:lastRowLastColumn="0"/>
+              <w:rPr>
+                <w:rFonts w:ascii="Calibri" w:hAnsi="Calibri" w:cs="Calibri"/>
+              </w:rPr>
+            </w:pPr>
+            <w:r>
+              <w:rPr>
+                <w:rFonts w:ascii="Calibri" w:hAnsi="Calibri" w:cs="Calibri"/>
+              </w:rPr>
+              <w:t>Unlimited Reissues</w:t>
+            </w:r>
+          </w:p>
+          <w:p>
+            <w:pPr>
+              <w:jc w:val="center"/>
+              <w:cnfStyle w:val="000000100000" w:firstRow="0" w:lastRow="0" w:firstColumn="0" w:lastColumn="0" w:oddVBand="0" w:evenVBand="0" w:oddHBand="1" w:evenHBand="0" w:firstRowFirstColumn="0" w:firstRowLastColumn="0" w:lastRowFirstColumn="0" w:lastRowLastColumn="0"/>
+              <w:rPr>
+                <w:rFonts w:ascii="Calibri" w:hAnsi="Calibri" w:cs="Calibri"/>
+              </w:rPr>
+            </w:pPr>
+            <w:r>
+              <w:rPr>
+                <w:rFonts w:ascii="Calibri" w:hAnsi="Calibri" w:cs="Calibri"/>
+              </w:rPr>
+              <w:t>Unlimited Server Licensing</w:t>
+            </w:r>
+          </w:p>
+          <w:p>
+            <w:pPr>
+              <w:jc w:val="center"/>
+              <w:cnfStyle w:val="000000100000" w:firstRow="0" w:lastRow="0" w:firstColumn="0" w:lastColumn="0" w:oddVBand="0" w:evenVBand="0" w:oddHBand="1" w:evenHBand="0" w:firstRowFirstColumn="0" w:firstRowLastColumn="0" w:lastRowFirstColumn="0" w:lastRowLastColumn="0"/>
+              <w:rPr>
+                <w:rFonts w:ascii="Calibri" w:hAnsi="Calibri" w:cs="Calibri"/>
+              </w:rPr>
+            </w:pPr>
+            <w:r>
+              <w:rPr>
+                <w:rFonts w:ascii="Calibri" w:hAnsi="Calibri" w:cs="Calibri"/>
+              </w:rPr>
+              <w:t>SHA-2/2048-Bit Keys 128-256-Bit Encryption SSL Server Test</w:t>
+            </w:r>
+          </w:p>
+          <w:p>
+            <w:pPr>
+              <w:jc w:val="center"/>
+              <w:cnfStyle w:val="000000100000" w:firstRow="0" w:lastRow="0" w:firstColumn="0" w:lastColumn="0" w:oddVBand="0" w:evenVBand="0" w:oddHBand="1" w:evenHBand="0" w:firstRowFirstColumn="0" w:firstRowLastColumn="0" w:lastRowFirstColumn="0" w:lastRowLastColumn="0"/>
+              <w:rPr>
+                <w:rFonts w:ascii="Calibri" w:hAnsi="Calibri" w:cs="Calibri"/>
+              </w:rPr>
+            </w:pPr>
+            <w:r>
+              <w:rPr>
+                <w:rFonts w:ascii="Calibri" w:hAnsi="Calibri" w:cs="Calibri"/>
+              </w:rPr>
+              <w:t>Compatible with 99.9% of Browsers</w:t>
+            </w:r>
+          </w:p>
+          <w:p>
+            <w:pPr>
+              <w:cnfStyle w:val="000000100000" w:firstRow="0" w:lastRow="0" w:firstColumn="0" w:lastColumn="0" w:oddVBand="0" w:evenVBand="0" w:oddHBand="1" w:evenHBand="0" w:firstRowFirstColumn="0" w:firstRowLastColumn="0" w:lastRowFirstColumn="0" w:lastRowLastColumn="0"/>
+              <w:rPr>
+                <w:rFonts w:ascii="Calibri" w:hAnsi="Calibri" w:cs="Calibri"/>
+              </w:rPr>
+            </w:pPr>
+          </w:p>
+        </w:tc>
+        <w:tc>
+          <w:tcPr>
+            <w:tcW w:w="3006" w:type="dxa"/>
+          </w:tcPr>
+          <w:p>
+            <w:pPr>
+              <w:jc w:val="center"/>
+              <w:cnfStyle w:val="000000100000" w:firstRow="0" w:lastRow="0" w:firstColumn="0" w:lastColumn="0" w:oddVBand="0" w:evenVBand="0" w:oddHBand="1" w:evenHBand="0" w:firstRowFirstColumn="0" w:firstRowLastColumn="0" w:lastRowFirstColumn="0" w:lastRowLastColumn="0"/>
+              <w:rPr>
+                <w:rFonts w:ascii="Calibri" w:hAnsi="Calibri" w:cs="Calibri"/>
+              </w:rPr>
+            </w:pPr>
+            <w:r>
+              <w:rPr>
+                <w:rFonts w:ascii="Calibri" w:hAnsi="Calibri" w:cs="Calibri"/>
+              </w:rPr>
+              <w:t>Thawte Trusted Site Seal,</w:t>
+            </w:r>
+          </w:p>
+          <w:p>
+            <w:pPr>
+              <w:jc w:val="center"/>
+              <w:cnfStyle w:val="000000100000" w:firstRow="0" w:lastRow="0" w:firstColumn="0" w:lastColumn="0" w:oddVBand="0" w:evenVBand="0" w:oddHBand="1" w:evenHBand="0" w:firstRowFirstColumn="0" w:firstRowLastColumn="0" w:lastRowFirstColumn="0" w:lastRowLastColumn="0"/>
+              <w:rPr>
+                <w:rFonts w:ascii="Calibri" w:hAnsi="Calibri" w:cs="Calibri"/>
+              </w:rPr>
+            </w:pPr>
+            <w:r>
+              <w:rPr>
+                <w:rFonts w:ascii="Calibri" w:hAnsi="Calibri" w:cs="Calibri"/>
+              </w:rPr>
+              <w:t>Free reissues, Access SSL</w:t>
+            </w:r>
+            <w:r>
+              <w:rPr>
+                <w:rFonts w:ascii="Calibri" w:hAnsi="Calibri" w:cs="Calibri"/>
+              </w:rPr>
+              <w:t>/</w:t>
+            </w:r>
+            <w:r>
+              <w:rPr>
+                <w:rFonts w:ascii="Calibri" w:hAnsi="Calibri" w:cs="Calibri"/>
+              </w:rPr>
+              <w:t xml:space="preserve">TLS Tools, 99% Browser Compatibility, Technical support, </w:t>
+            </w:r>
+            <w:r>
+              <w:rPr>
+                <w:rFonts w:ascii="Calibri" w:hAnsi="Calibri" w:cs="Calibri"/>
+              </w:rPr>
+              <w:t xml:space="preserve">up to </w:t>
+            </w:r>
+            <w:proofErr w:type="gramStart"/>
+            <w:r>
+              <w:rPr>
+                <w:rFonts w:ascii="Calibri" w:hAnsi="Calibri" w:cs="Calibri"/>
+              </w:rPr>
+              <w:t>256 bit</w:t>
+            </w:r>
+            <w:proofErr w:type="gramEnd"/>
+            <w:r>
+              <w:rPr>
+                <w:rFonts w:ascii="Calibri" w:hAnsi="Calibri" w:cs="Calibri"/>
+              </w:rPr>
+              <w:t xml:space="preserve"> encryption strength, 30 day money back guarantee</w:t>
+            </w:r>
+          </w:p>
+          <w:p>
+            <w:pPr>
+              <w:jc w:val="center"/>
+              <w:cnfStyle w:val="000000100000" w:firstRow="0" w:lastRow="0" w:firstColumn="0" w:lastColumn="0" w:oddVBand="0" w:evenVBand="0" w:oddHBand="1" w:evenHBand="0" w:firstRowFirstColumn="0" w:firstRowLastColumn="0" w:lastRowFirstColumn="0" w:lastRowLastColumn="0"/>
+              <w:rPr>
+                <w:rFonts w:ascii="Calibri" w:hAnsi="Calibri" w:cs="Calibri"/>
+              </w:rPr>
+            </w:pPr>
+          </w:p>
+        </w:tc>
+      </w:tr>
+    </w:tbl>
+    <w:p>
+      <w:pPr>
+        <w:jc w:val="both"/>
+        <w:rPr>
+          <w:rFonts w:ascii="Calibri" w:hAnsi="Calibri" w:cs="Calibri"/>
+        </w:rPr>
+      </w:pPr>
     </w:p>
     <w:p>
       <w:pPr>
+        <w:jc w:val="both"/>
+        <w:rPr>
+          <w:rFonts w:ascii="Calibri" w:hAnsi="Calibri" w:cs="Calibri"/>
+        </w:rPr>
+      </w:pPr>
+      <w:r>
+        <w:rPr>
+          <w:rFonts w:ascii="Calibri" w:hAnsi="Calibri" w:cs="Calibri"/>
+        </w:rPr>
+        <w:t>From the researched trusted companies, I believe it would be more affordable</w:t>
+      </w:r>
+      <w:r>
+        <w:rPr>
+          <w:rFonts w:ascii="Calibri" w:hAnsi="Calibri" w:cs="Calibri"/>
+        </w:rPr>
+        <w:t xml:space="preserve"> for the Haukai restaurant</w:t>
+      </w:r>
+      <w:r>
+        <w:rPr>
+          <w:rFonts w:ascii="Calibri" w:hAnsi="Calibri" w:cs="Calibri"/>
+        </w:rPr>
+        <w:t xml:space="preserve"> to sign up for a web hosting service which offer </w:t>
+      </w:r>
+      <w:r>
+        <w:rPr>
+          <w:rFonts w:ascii="Calibri" w:hAnsi="Calibri" w:cs="Calibri"/>
+        </w:rPr>
+        <w:t xml:space="preserve">SSL Certificate included in their package. </w:t>
+      </w:r>
+      <w:r>
+        <w:rPr>
+          <w:rFonts w:ascii="Calibri" w:hAnsi="Calibri" w:cs="Calibri"/>
+        </w:rPr>
+        <w:t xml:space="preserve">Until </w:t>
+      </w:r>
+      <w:r>
+        <w:rPr>
+          <w:rFonts w:ascii="Calibri" w:hAnsi="Calibri" w:cs="Calibri"/>
+        </w:rPr>
+        <w:t>the web application offers online payment – for take aways for example,</w:t>
+      </w:r>
+      <w:r>
+        <w:rPr>
+          <w:rFonts w:ascii="Calibri" w:hAnsi="Calibri" w:cs="Calibri"/>
+        </w:rPr>
+        <w:t xml:space="preserve"> only</w:t>
+      </w:r>
+      <w:r>
+        <w:rPr>
+          <w:rFonts w:ascii="Calibri" w:hAnsi="Calibri" w:cs="Calibri"/>
+        </w:rPr>
+        <w:t xml:space="preserve"> </w:t>
+      </w:r>
+      <w:r>
+        <w:rPr>
+          <w:rFonts w:ascii="Calibri" w:hAnsi="Calibri" w:cs="Calibri"/>
+        </w:rPr>
+        <w:t>standard</w:t>
+      </w:r>
+      <w:r>
+        <w:rPr>
+          <w:rFonts w:ascii="Calibri" w:hAnsi="Calibri" w:cs="Calibri"/>
+        </w:rPr>
+        <w:t xml:space="preserve"> </w:t>
+      </w:r>
+      <w:r>
+        <w:rPr>
+          <w:rFonts w:ascii="Calibri" w:hAnsi="Calibri" w:cs="Calibri"/>
+        </w:rPr>
+        <w:t xml:space="preserve">SSL </w:t>
+      </w:r>
+      <w:r>
+        <w:rPr>
+          <w:rFonts w:ascii="Calibri" w:hAnsi="Calibri" w:cs="Calibri"/>
+        </w:rPr>
+        <w:t xml:space="preserve">certificate </w:t>
+      </w:r>
+      <w:r>
+        <w:rPr>
+          <w:rFonts w:ascii="Calibri" w:hAnsi="Calibri" w:cs="Calibri"/>
+        </w:rPr>
+        <w:t>is required.</w:t>
+      </w:r>
+    </w:p>
+    <w:p>
+      <w:pPr>
         <w:pStyle w:val="Heading1"/>
         <w:rPr>
           <w:rFonts w:ascii="Calibri" w:hAnsi="Calibri" w:cs="Calibri"/>
         </w:rPr>
       </w:pPr>
-      <w:bookmarkStart w:id="6" w:name="_Toc117012390"/>
+      <w:bookmarkStart w:id="6" w:name="_Toc117187630"/>
       <w:r>
         <w:rPr>
           <w:rFonts w:ascii="Calibri" w:hAnsi="Calibri" w:cs="Calibri"/>
@@ -2056,18 +5180,453 @@
         </w:rPr>
       </w:pPr>
     </w:p>
+    <w:tbl>
+      <w:tblPr>
+        <w:tblStyle w:val="PlainTable1"/>
+        <w:tblW w:w="0" w:type="auto"/>
+        <w:tblLook w:val="04A0" w:firstRow="1" w:lastRow="0" w:firstColumn="1" w:lastColumn="0" w:noHBand="0" w:noVBand="1"/>
+      </w:tblPr>
+      <w:tblGrid>
+        <w:gridCol w:w="3005"/>
+        <w:gridCol w:w="3005"/>
+        <w:gridCol w:w="3006"/>
+      </w:tblGrid>
+      <w:tr>
+        <w:trPr>
+          <w:cnfStyle w:val="100000000000" w:firstRow="1" w:lastRow="0" w:firstColumn="0" w:lastColumn="0" w:oddVBand="0" w:evenVBand="0" w:oddHBand="0" w:evenHBand="0" w:firstRowFirstColumn="0" w:firstRowLastColumn="0" w:lastRowFirstColumn="0" w:lastRowLastColumn="0"/>
+        </w:trPr>
+        <w:tc>
+          <w:tcPr>
+            <w:cnfStyle w:val="001000000000" w:firstRow="0" w:lastRow="0" w:firstColumn="1" w:lastColumn="0" w:oddVBand="0" w:evenVBand="0" w:oddHBand="0" w:evenHBand="0" w:firstRowFirstColumn="0" w:firstRowLastColumn="0" w:lastRowFirstColumn="0" w:lastRowLastColumn="0"/>
+            <w:tcW w:w="3005" w:type="dxa"/>
+          </w:tcPr>
+          <w:p>
+            <w:pPr>
+              <w:jc w:val="both"/>
+              <w:rPr>
+                <w:rFonts w:ascii="Calibri" w:hAnsi="Calibri" w:cs="Calibri"/>
+              </w:rPr>
+            </w:pPr>
+          </w:p>
+        </w:tc>
+        <w:tc>
+          <w:tcPr>
+            <w:tcW w:w="3005" w:type="dxa"/>
+          </w:tcPr>
+          <w:p>
+            <w:pPr>
+              <w:jc w:val="center"/>
+              <w:cnfStyle w:val="100000000000" w:firstRow="1" w:lastRow="0" w:firstColumn="0" w:lastColumn="0" w:oddVBand="0" w:evenVBand="0" w:oddHBand="0" w:evenHBand="0" w:firstRowFirstColumn="0" w:firstRowLastColumn="0" w:lastRowFirstColumn="0" w:lastRowLastColumn="0"/>
+              <w:rPr>
+                <w:rFonts w:ascii="Calibri" w:hAnsi="Calibri" w:cs="Calibri"/>
+                <w:b w:val="0"/>
+                <w:bCs w:val="0"/>
+              </w:rPr>
+            </w:pPr>
+            <w:r>
+              <w:rPr>
+                <w:rFonts w:ascii="Calibri" w:hAnsi="Calibri" w:cs="Calibri"/>
+              </w:rPr>
+              <w:t>Imperva</w:t>
+            </w:r>
+          </w:p>
+          <w:p>
+            <w:pPr>
+              <w:jc w:val="center"/>
+              <w:cnfStyle w:val="100000000000" w:firstRow="1" w:lastRow="0" w:firstColumn="0" w:lastColumn="0" w:oddVBand="0" w:evenVBand="0" w:oddHBand="0" w:evenHBand="0" w:firstRowFirstColumn="0" w:firstRowLastColumn="0" w:lastRowFirstColumn="0" w:lastRowLastColumn="0"/>
+              <w:rPr>
+                <w:rFonts w:ascii="Calibri" w:hAnsi="Calibri" w:cs="Calibri"/>
+              </w:rPr>
+            </w:pPr>
+            <w:r>
+              <w:rPr>
+                <w:rFonts w:ascii="Calibri" w:hAnsi="Calibri" w:cs="Calibri"/>
+              </w:rPr>
+              <w:t>App Protect Essentials</w:t>
+            </w:r>
+          </w:p>
+        </w:tc>
+        <w:tc>
+          <w:tcPr>
+            <w:tcW w:w="3006" w:type="dxa"/>
+          </w:tcPr>
+          <w:p>
+            <w:pPr>
+              <w:jc w:val="center"/>
+              <w:cnfStyle w:val="100000000000" w:firstRow="1" w:lastRow="0" w:firstColumn="0" w:lastColumn="0" w:oddVBand="0" w:evenVBand="0" w:oddHBand="0" w:evenHBand="0" w:firstRowFirstColumn="0" w:firstRowLastColumn="0" w:lastRowFirstColumn="0" w:lastRowLastColumn="0"/>
+              <w:rPr>
+                <w:rFonts w:ascii="Calibri" w:hAnsi="Calibri" w:cs="Calibri"/>
+                <w:b w:val="0"/>
+                <w:bCs w:val="0"/>
+              </w:rPr>
+            </w:pPr>
+            <w:r>
+              <w:rPr>
+                <w:rFonts w:ascii="Calibri" w:hAnsi="Calibri" w:cs="Calibri"/>
+              </w:rPr>
+              <w:t>Clo</w:t>
+            </w:r>
+            <w:r>
+              <w:rPr>
+                <w:rFonts w:ascii="Calibri" w:hAnsi="Calibri" w:cs="Calibri"/>
+              </w:rPr>
+              <w:t>u</w:t>
+            </w:r>
+            <w:r>
+              <w:rPr>
+                <w:rFonts w:ascii="Calibri" w:hAnsi="Calibri" w:cs="Calibri"/>
+              </w:rPr>
+              <w:t>dflare</w:t>
+            </w:r>
+          </w:p>
+          <w:p>
+            <w:pPr>
+              <w:jc w:val="center"/>
+              <w:cnfStyle w:val="100000000000" w:firstRow="1" w:lastRow="0" w:firstColumn="0" w:lastColumn="0" w:oddVBand="0" w:evenVBand="0" w:oddHBand="0" w:evenHBand="0" w:firstRowFirstColumn="0" w:firstRowLastColumn="0" w:lastRowFirstColumn="0" w:lastRowLastColumn="0"/>
+              <w:rPr>
+                <w:rFonts w:ascii="Calibri" w:hAnsi="Calibri" w:cs="Calibri"/>
+              </w:rPr>
+            </w:pPr>
+            <w:r>
+              <w:rPr>
+                <w:rFonts w:ascii="Calibri" w:hAnsi="Calibri" w:cs="Calibri"/>
+              </w:rPr>
+              <w:t>Pro</w:t>
+            </w:r>
+          </w:p>
+        </w:tc>
+      </w:tr>
+      <w:tr>
+        <w:trPr>
+          <w:cnfStyle w:val="000000100000" w:firstRow="0" w:lastRow="0" w:firstColumn="0" w:lastColumn="0" w:oddVBand="0" w:evenVBand="0" w:oddHBand="1" w:evenHBand="0" w:firstRowFirstColumn="0" w:firstRowLastColumn="0" w:lastRowFirstColumn="0" w:lastRowLastColumn="0"/>
+        </w:trPr>
+        <w:tc>
+          <w:tcPr>
+            <w:cnfStyle w:val="001000000000" w:firstRow="0" w:lastRow="0" w:firstColumn="1" w:lastColumn="0" w:oddVBand="0" w:evenVBand="0" w:oddHBand="0" w:evenHBand="0" w:firstRowFirstColumn="0" w:firstRowLastColumn="0" w:lastRowFirstColumn="0" w:lastRowLastColumn="0"/>
+            <w:tcW w:w="3005" w:type="dxa"/>
+          </w:tcPr>
+          <w:p>
+            <w:pPr>
+              <w:jc w:val="both"/>
+              <w:rPr>
+                <w:rFonts w:ascii="Calibri" w:hAnsi="Calibri" w:cs="Calibri"/>
+              </w:rPr>
+            </w:pPr>
+            <w:r>
+              <w:rPr>
+                <w:rFonts w:ascii="Calibri" w:hAnsi="Calibri" w:cs="Calibri"/>
+              </w:rPr>
+              <w:t>Purchase cost</w:t>
+            </w:r>
+          </w:p>
+        </w:tc>
+        <w:tc>
+          <w:tcPr>
+            <w:tcW w:w="3005" w:type="dxa"/>
+          </w:tcPr>
+          <w:p>
+            <w:pPr>
+              <w:jc w:val="center"/>
+              <w:cnfStyle w:val="000000100000" w:firstRow="0" w:lastRow="0" w:firstColumn="0" w:lastColumn="0" w:oddVBand="0" w:evenVBand="0" w:oddHBand="1" w:evenHBand="0" w:firstRowFirstColumn="0" w:firstRowLastColumn="0" w:lastRowFirstColumn="0" w:lastRowLastColumn="0"/>
+              <w:rPr>
+                <w:rFonts w:ascii="Calibri" w:hAnsi="Calibri" w:cs="Calibri"/>
+              </w:rPr>
+            </w:pPr>
+            <w:r>
+              <w:rPr>
+                <w:rFonts w:ascii="Calibri" w:hAnsi="Calibri" w:cs="Calibri"/>
+              </w:rPr>
+              <w:t>Not stated on the website</w:t>
+            </w:r>
+          </w:p>
+        </w:tc>
+        <w:tc>
+          <w:tcPr>
+            <w:tcW w:w="3006" w:type="dxa"/>
+          </w:tcPr>
+          <w:p>
+            <w:pPr>
+              <w:jc w:val="center"/>
+              <w:cnfStyle w:val="000000100000" w:firstRow="0" w:lastRow="0" w:firstColumn="0" w:lastColumn="0" w:oddVBand="0" w:evenVBand="0" w:oddHBand="1" w:evenHBand="0" w:firstRowFirstColumn="0" w:firstRowLastColumn="0" w:lastRowFirstColumn="0" w:lastRowLastColumn="0"/>
+              <w:rPr>
+                <w:rFonts w:ascii="Calibri" w:hAnsi="Calibri" w:cs="Calibri"/>
+              </w:rPr>
+            </w:pPr>
+            <w:r>
+              <w:rPr>
+                <w:rFonts w:ascii="Calibri" w:hAnsi="Calibri" w:cs="Calibri"/>
+              </w:rPr>
+              <w:t>$ 20/ monthly</w:t>
+            </w:r>
+          </w:p>
+        </w:tc>
+      </w:tr>
+      <w:tr>
+        <w:tc>
+          <w:tcPr>
+            <w:cnfStyle w:val="001000000000" w:firstRow="0" w:lastRow="0" w:firstColumn="1" w:lastColumn="0" w:oddVBand="0" w:evenVBand="0" w:oddHBand="0" w:evenHBand="0" w:firstRowFirstColumn="0" w:firstRowLastColumn="0" w:lastRowFirstColumn="0" w:lastRowLastColumn="0"/>
+            <w:tcW w:w="3005" w:type="dxa"/>
+          </w:tcPr>
+          <w:p>
+            <w:pPr>
+              <w:jc w:val="both"/>
+              <w:rPr>
+                <w:rFonts w:ascii="Calibri" w:hAnsi="Calibri" w:cs="Calibri"/>
+              </w:rPr>
+            </w:pPr>
+            <w:r>
+              <w:rPr>
+                <w:rFonts w:ascii="Calibri" w:hAnsi="Calibri" w:cs="Calibri"/>
+              </w:rPr>
+              <w:t>Renewal cost</w:t>
+            </w:r>
+          </w:p>
+        </w:tc>
+        <w:tc>
+          <w:tcPr>
+            <w:tcW w:w="3005" w:type="dxa"/>
+          </w:tcPr>
+          <w:p>
+            <w:pPr>
+              <w:jc w:val="center"/>
+              <w:cnfStyle w:val="000000000000" w:firstRow="0" w:lastRow="0" w:firstColumn="0" w:lastColumn="0" w:oddVBand="0" w:evenVBand="0" w:oddHBand="0" w:evenHBand="0" w:firstRowFirstColumn="0" w:firstRowLastColumn="0" w:lastRowFirstColumn="0" w:lastRowLastColumn="0"/>
+              <w:rPr>
+                <w:rFonts w:ascii="Calibri" w:hAnsi="Calibri" w:cs="Calibri"/>
+              </w:rPr>
+            </w:pPr>
+            <w:r>
+              <w:rPr>
+                <w:rFonts w:ascii="Calibri" w:hAnsi="Calibri" w:cs="Calibri"/>
+              </w:rPr>
+              <w:t>Not stated on the website</w:t>
+            </w:r>
+          </w:p>
+        </w:tc>
+        <w:tc>
+          <w:tcPr>
+            <w:tcW w:w="3006" w:type="dxa"/>
+          </w:tcPr>
+          <w:p>
+            <w:pPr>
+              <w:jc w:val="center"/>
+              <w:cnfStyle w:val="000000000000" w:firstRow="0" w:lastRow="0" w:firstColumn="0" w:lastColumn="0" w:oddVBand="0" w:evenVBand="0" w:oddHBand="0" w:evenHBand="0" w:firstRowFirstColumn="0" w:firstRowLastColumn="0" w:lastRowFirstColumn="0" w:lastRowLastColumn="0"/>
+              <w:rPr>
+                <w:rFonts w:ascii="Calibri" w:hAnsi="Calibri" w:cs="Calibri"/>
+              </w:rPr>
+            </w:pPr>
+            <w:r>
+              <w:rPr>
+                <w:rFonts w:ascii="Calibri" w:hAnsi="Calibri" w:cs="Calibri"/>
+              </w:rPr>
+              <w:t>N/A</w:t>
+            </w:r>
+          </w:p>
+        </w:tc>
+      </w:tr>
+      <w:tr>
+        <w:trPr>
+          <w:cnfStyle w:val="000000100000" w:firstRow="0" w:lastRow="0" w:firstColumn="0" w:lastColumn="0" w:oddVBand="0" w:evenVBand="0" w:oddHBand="1" w:evenHBand="0" w:firstRowFirstColumn="0" w:firstRowLastColumn="0" w:lastRowFirstColumn="0" w:lastRowLastColumn="0"/>
+        </w:trPr>
+        <w:tc>
+          <w:tcPr>
+            <w:cnfStyle w:val="001000000000" w:firstRow="0" w:lastRow="0" w:firstColumn="1" w:lastColumn="0" w:oddVBand="0" w:evenVBand="0" w:oddHBand="0" w:evenHBand="0" w:firstRowFirstColumn="0" w:firstRowLastColumn="0" w:lastRowFirstColumn="0" w:lastRowLastColumn="0"/>
+            <w:tcW w:w="3005" w:type="dxa"/>
+          </w:tcPr>
+          <w:p>
+            <w:pPr>
+              <w:jc w:val="both"/>
+              <w:rPr>
+                <w:rFonts w:ascii="Calibri" w:hAnsi="Calibri" w:cs="Calibri"/>
+              </w:rPr>
+            </w:pPr>
+            <w:r>
+              <w:rPr>
+                <w:rFonts w:ascii="Calibri" w:hAnsi="Calibri" w:cs="Calibri"/>
+              </w:rPr>
+              <w:t>Features</w:t>
+            </w:r>
+          </w:p>
+        </w:tc>
+        <w:tc>
+          <w:tcPr>
+            <w:tcW w:w="3005" w:type="dxa"/>
+          </w:tcPr>
+          <w:p>
+            <w:pPr>
+              <w:jc w:val="center"/>
+              <w:cnfStyle w:val="000000100000" w:firstRow="0" w:lastRow="0" w:firstColumn="0" w:lastColumn="0" w:oddVBand="0" w:evenVBand="0" w:oddHBand="1" w:evenHBand="0" w:firstRowFirstColumn="0" w:firstRowLastColumn="0" w:lastRowFirstColumn="0" w:lastRowLastColumn="0"/>
+              <w:rPr>
+                <w:rFonts w:ascii="Calibri" w:hAnsi="Calibri" w:cs="Calibri"/>
+              </w:rPr>
+            </w:pPr>
+            <w:r>
+              <w:rPr>
+                <w:rFonts w:ascii="Calibri" w:hAnsi="Calibri" w:cs="Calibri"/>
+              </w:rPr>
+              <w:t>WAF, API Security, Bot protection,</w:t>
+            </w:r>
+            <w:r>
+              <w:rPr>
+                <w:rFonts w:ascii="Calibri" w:hAnsi="Calibri" w:cs="Calibri"/>
+              </w:rPr>
+              <w:t xml:space="preserve"> Reporting and analytics, DDoS protection, DNS </w:t>
+            </w:r>
+            <w:r>
+              <w:rPr>
+                <w:rFonts w:ascii="Calibri" w:hAnsi="Calibri" w:cs="Calibri"/>
+              </w:rPr>
+              <w:t>Protection, CDN, Application delivery, advanced reporting</w:t>
+            </w:r>
+          </w:p>
+        </w:tc>
+        <w:tc>
+          <w:tcPr>
+            <w:tcW w:w="3006" w:type="dxa"/>
+          </w:tcPr>
+          <w:p>
+            <w:pPr>
+              <w:jc w:val="center"/>
+              <w:cnfStyle w:val="000000100000" w:firstRow="0" w:lastRow="0" w:firstColumn="0" w:lastColumn="0" w:oddVBand="0" w:evenVBand="0" w:oddHBand="1" w:evenHBand="0" w:firstRowFirstColumn="0" w:firstRowLastColumn="0" w:lastRowFirstColumn="0" w:lastRowLastColumn="0"/>
+              <w:rPr>
+                <w:rFonts w:ascii="Calibri" w:hAnsi="Calibri" w:cs="Calibri"/>
+              </w:rPr>
+            </w:pPr>
+            <w:r>
+              <w:rPr>
+                <w:rFonts w:ascii="Calibri" w:hAnsi="Calibri" w:cs="Calibri"/>
+              </w:rPr>
+              <w:t xml:space="preserve">DNS, Unmetered DDoS Protection, CDN, </w:t>
+            </w:r>
+            <w:r>
+              <w:rPr>
+                <w:rFonts w:ascii="Calibri" w:hAnsi="Calibri" w:cs="Calibri"/>
+              </w:rPr>
+              <w:t>SSL Certificate, Managed ruleset, WAF, Image optimization, Accelerated mobile pages</w:t>
+            </w:r>
+          </w:p>
+        </w:tc>
+      </w:tr>
+    </w:tbl>
     <w:p>
       <w:pPr>
+        <w:jc w:val="both"/>
+        <w:rPr>
+          <w:rFonts w:ascii="Calibri" w:hAnsi="Calibri" w:cs="Calibri"/>
+        </w:rPr>
+      </w:pPr>
+    </w:p>
+    <w:p>
+      <w:pPr>
+        <w:jc w:val="both"/>
+        <w:rPr>
+          <w:rFonts w:ascii="Calibri" w:hAnsi="Calibri" w:cs="Calibri"/>
+        </w:rPr>
+      </w:pPr>
+      <w:r>
+        <w:rPr>
+          <w:rFonts w:ascii="Calibri" w:hAnsi="Calibri" w:cs="Calibri"/>
+        </w:rPr>
+        <w:t xml:space="preserve">In case of the Haukai Restaurant, the </w:t>
+      </w:r>
+      <w:r>
+        <w:rPr>
+          <w:rFonts w:ascii="Calibri" w:hAnsi="Calibri" w:cs="Calibri"/>
+        </w:rPr>
+        <w:t>threat,</w:t>
+      </w:r>
+      <w:r>
+        <w:rPr>
+          <w:rFonts w:ascii="Calibri" w:hAnsi="Calibri" w:cs="Calibri"/>
+        </w:rPr>
+        <w:t xml:space="preserve"> and consequences for the business if the web application</w:t>
+      </w:r>
+      <w:r>
+        <w:rPr>
+          <w:rFonts w:ascii="Calibri" w:hAnsi="Calibri" w:cs="Calibri"/>
+        </w:rPr>
+        <w:t xml:space="preserve"> is unavailable </w:t>
+      </w:r>
+      <w:r>
+        <w:rPr>
+          <w:rFonts w:ascii="Calibri" w:hAnsi="Calibri" w:cs="Calibri"/>
+        </w:rPr>
+        <w:t>are</w:t>
+      </w:r>
+      <w:r>
+        <w:rPr>
+          <w:rFonts w:ascii="Calibri" w:hAnsi="Calibri" w:cs="Calibri"/>
+        </w:rPr>
+        <w:t xml:space="preserve"> not too high and it this case</w:t>
+      </w:r>
+      <w:r>
+        <w:rPr>
+          <w:rFonts w:ascii="Calibri" w:hAnsi="Calibri" w:cs="Calibri"/>
+        </w:rPr>
+        <w:t>,</w:t>
+      </w:r>
+      <w:r>
+        <w:rPr>
+          <w:rFonts w:ascii="Calibri" w:hAnsi="Calibri" w:cs="Calibri"/>
+        </w:rPr>
+        <w:t xml:space="preserve"> I believe it would be </w:t>
+      </w:r>
+      <w:r>
+        <w:rPr>
+          <w:rFonts w:ascii="Calibri" w:hAnsi="Calibri" w:cs="Calibri"/>
+        </w:rPr>
+        <w:t>more beneficial to have the CDN function provided as part of some of the other packages</w:t>
+      </w:r>
+      <w:r>
+        <w:rPr>
+          <w:rFonts w:ascii="Calibri" w:hAnsi="Calibri" w:cs="Calibri"/>
+        </w:rPr>
+        <w:t xml:space="preserve"> instead of investing into a sophisticated CDN solution</w:t>
+      </w:r>
+      <w:r>
+        <w:rPr>
+          <w:rFonts w:ascii="Calibri" w:hAnsi="Calibri" w:cs="Calibri"/>
+        </w:rPr>
+        <w:t>. For example</w:t>
+      </w:r>
+      <w:r>
+        <w:rPr>
+          <w:rFonts w:ascii="Calibri" w:hAnsi="Calibri" w:cs="Calibri"/>
+        </w:rPr>
+        <w:t>, some web hosting providers offer CDN included in their web hosting package.</w:t>
+      </w:r>
+      <w:r>
+        <w:rPr>
+          <w:rFonts w:ascii="Calibri" w:hAnsi="Calibri" w:cs="Calibri"/>
+        </w:rPr>
+        <w:t xml:space="preserve"> </w:t>
+      </w:r>
+    </w:p>
+    <w:p>
+      <w:pPr>
+        <w:rPr>
+          <w:rFonts w:ascii="Calibri" w:hAnsi="Calibri" w:cs="Calibri"/>
+        </w:rPr>
+      </w:pPr>
+      <w:r>
+        <w:rPr>
+          <w:rFonts w:ascii="Calibri" w:hAnsi="Calibri" w:cs="Calibri"/>
+        </w:rPr>
+        <w:br w:type="page"/>
+      </w:r>
+    </w:p>
+    <w:p>
+      <w:pPr>
         <w:pStyle w:val="Heading1"/>
         <w:rPr>
           <w:rFonts w:ascii="Calibri" w:hAnsi="Calibri" w:cs="Calibri"/>
         </w:rPr>
       </w:pPr>
-      <w:bookmarkStart w:id="7" w:name="_Toc117012391"/>
-      <w:r>
-        <w:rPr>
-          <w:rFonts w:ascii="Calibri" w:hAnsi="Calibri" w:cs="Calibri"/>
-        </w:rPr>
+      <w:bookmarkStart w:id="7" w:name="_Toc117187631"/>
+      <w:r>
+        <w:rPr>
+          <w:rFonts w:ascii="Calibri" w:hAnsi="Calibri" w:cs="Calibri"/>
+        </w:rPr>
+        <w:lastRenderedPageBreak/>
         <w:t>Plugins</w:t>
       </w:r>
       <w:bookmarkEnd w:id="7"/>
@@ -2079,15 +5638,161 @@
           <w:rFonts w:ascii="Calibri" w:hAnsi="Calibri" w:cs="Calibri"/>
         </w:rPr>
       </w:pPr>
+      <w:r>
+        <w:rPr>
+          <w:rFonts w:ascii="Calibri" w:hAnsi="Calibri" w:cs="Calibri"/>
+        </w:rPr>
+        <w:t>Two Visual Studio Extensions were installed while developing the web application.</w:t>
+      </w:r>
+      <w:r>
+        <w:rPr>
+          <w:rFonts w:ascii="Calibri" w:hAnsi="Calibri" w:cs="Calibri"/>
+        </w:rPr>
+        <w:t xml:space="preserve">CSS </w:t>
+      </w:r>
+      <w:r>
+        <w:rPr>
+          <w:rFonts w:ascii="Calibri" w:hAnsi="Calibri" w:cs="Calibri"/>
+        </w:rPr>
+        <w:t>Compressor</w:t>
+      </w:r>
+      <w:r>
+        <w:rPr>
+          <w:rFonts w:ascii="Calibri" w:hAnsi="Calibri" w:cs="Calibri"/>
+        </w:rPr>
+        <w:t xml:space="preserve"> and </w:t>
+      </w:r>
+      <w:r>
+        <w:rPr>
+          <w:rFonts w:ascii="Calibri" w:hAnsi="Calibri" w:cs="Calibri"/>
+        </w:rPr>
+        <w:t>HTML Class Suggestions</w:t>
+      </w:r>
+      <w:r>
+        <w:rPr>
+          <w:rFonts w:ascii="Calibri" w:hAnsi="Calibri" w:cs="Calibri"/>
+        </w:rPr>
+        <w:t xml:space="preserve">. </w:t>
+      </w:r>
+      <w:r>
+        <w:rPr>
+          <w:rFonts w:ascii="Calibri" w:hAnsi="Calibri" w:cs="Calibri"/>
+          <w:b/>
+          <w:bCs/>
+        </w:rPr>
+        <w:t>CSS Compressor</w:t>
+      </w:r>
+      <w:r>
+        <w:rPr>
+          <w:rFonts w:ascii="Calibri" w:hAnsi="Calibri" w:cs="Calibri"/>
+        </w:rPr>
+        <w:t xml:space="preserve"> was used to eliminate </w:t>
+      </w:r>
+      <w:r>
+        <w:rPr>
+          <w:rFonts w:ascii="Calibri" w:hAnsi="Calibri" w:cs="Calibri"/>
+        </w:rPr>
+        <w:t>unnecessary white space in the CSS code</w:t>
+      </w:r>
+      <w:r>
+        <w:rPr>
+          <w:rFonts w:ascii="Calibri" w:hAnsi="Calibri" w:cs="Calibri"/>
+        </w:rPr>
+        <w:t xml:space="preserve"> before the web application was submitted</w:t>
+      </w:r>
+      <w:r>
+        <w:rPr>
+          <w:rFonts w:ascii="Calibri" w:hAnsi="Calibri" w:cs="Calibri"/>
+        </w:rPr>
+        <w:t xml:space="preserve"> Also,</w:t>
+      </w:r>
+      <w:r>
+        <w:rPr>
+          <w:rFonts w:ascii="Calibri" w:hAnsi="Calibri" w:cs="Calibri"/>
+        </w:rPr>
+        <w:t xml:space="preserve"> </w:t>
+      </w:r>
+      <w:proofErr w:type="spellStart"/>
+      <w:r>
+        <w:rPr>
+          <w:rFonts w:ascii="Calibri" w:hAnsi="Calibri" w:cs="Calibri"/>
+          <w:b/>
+          <w:bCs/>
+        </w:rPr>
+        <w:t>Snyk</w:t>
+      </w:r>
+      <w:proofErr w:type="spellEnd"/>
+      <w:r>
+        <w:rPr>
+          <w:rFonts w:ascii="Calibri" w:hAnsi="Calibri" w:cs="Calibri"/>
+          <w:b/>
+          <w:bCs/>
+        </w:rPr>
+        <w:t xml:space="preserve"> Security – Code and </w:t>
+      </w:r>
+      <w:proofErr w:type="gramStart"/>
+      <w:r>
+        <w:rPr>
+          <w:rFonts w:ascii="Calibri" w:hAnsi="Calibri" w:cs="Calibri"/>
+          <w:b/>
+          <w:bCs/>
+        </w:rPr>
+        <w:t>Open Source</w:t>
+      </w:r>
+      <w:proofErr w:type="gramEnd"/>
+      <w:r>
+        <w:rPr>
+          <w:rFonts w:ascii="Calibri" w:hAnsi="Calibri" w:cs="Calibri"/>
+          <w:b/>
+          <w:bCs/>
+        </w:rPr>
+        <w:t xml:space="preserve"> Dependencies</w:t>
+      </w:r>
+      <w:r>
+        <w:rPr>
+          <w:rFonts w:ascii="Calibri" w:hAnsi="Calibri" w:cs="Calibri"/>
+        </w:rPr>
+        <w:t xml:space="preserve"> was installed from the VS Code marketplace</w:t>
+      </w:r>
+      <w:r>
+        <w:rPr>
+          <w:rFonts w:ascii="Calibri" w:hAnsi="Calibri" w:cs="Calibri"/>
+        </w:rPr>
+        <w:t xml:space="preserve">. The VS Code was connected with </w:t>
+      </w:r>
+      <w:proofErr w:type="spellStart"/>
+      <w:proofErr w:type="gramStart"/>
+      <w:r>
+        <w:rPr>
+          <w:rFonts w:ascii="Calibri" w:hAnsi="Calibri" w:cs="Calibri"/>
+        </w:rPr>
+        <w:t>Snyk</w:t>
+      </w:r>
+      <w:proofErr w:type="spellEnd"/>
+      <w:proofErr w:type="gramEnd"/>
+      <w:r>
+        <w:rPr>
+          <w:rFonts w:ascii="Calibri" w:hAnsi="Calibri" w:cs="Calibri"/>
+        </w:rPr>
+        <w:t xml:space="preserve"> and the test run hasn’t returned any security breaches.</w:t>
+      </w:r>
     </w:p>
     <w:p>
       <w:pPr>
+        <w:jc w:val="both"/>
+        <w:rPr>
+          <w:rFonts w:ascii="Calibri" w:hAnsi="Calibri" w:cs="Calibri"/>
+        </w:rPr>
+      </w:pPr>
+    </w:p>
+    <w:p>
+      <w:pPr>
         <w:pStyle w:val="Heading1"/>
         <w:rPr>
           <w:rFonts w:ascii="Calibri" w:hAnsi="Calibri" w:cs="Calibri"/>
         </w:rPr>
       </w:pPr>
-      <w:bookmarkStart w:id="8" w:name="_Toc117012392"/>
+      <w:bookmarkStart w:id="8" w:name="_Toc117187632"/>
       <w:r>
         <w:rPr>
           <w:rFonts w:ascii="Calibri" w:hAnsi="Calibri" w:cs="Calibri"/>
@@ -2098,19 +5803,153 @@
     </w:p>
     <w:p>
       <w:pPr>
-        <w:rPr>
-          <w:rFonts w:ascii="Calibri" w:hAnsi="Calibri" w:cs="Calibri"/>
-        </w:rPr>
-      </w:pPr>
+        <w:jc w:val="both"/>
+        <w:rPr>
+          <w:rFonts w:ascii="Calibri" w:hAnsi="Calibri" w:cs="Calibri"/>
+        </w:rPr>
+      </w:pPr>
+      <w:r>
+        <w:rPr>
+          <w:rFonts w:ascii="Calibri" w:hAnsi="Calibri" w:cs="Calibri"/>
+        </w:rPr>
+        <w:t xml:space="preserve">To </w:t>
+      </w:r>
+      <w:r>
+        <w:rPr>
+          <w:rFonts w:ascii="Calibri" w:hAnsi="Calibri" w:cs="Calibri"/>
+        </w:rPr>
+        <w:t>enhance the user experience when accessing</w:t>
+      </w:r>
+      <w:r>
+        <w:rPr>
+          <w:rFonts w:ascii="Calibri" w:hAnsi="Calibri" w:cs="Calibri"/>
+        </w:rPr>
+        <w:t xml:space="preserve"> </w:t>
+      </w:r>
+      <w:proofErr w:type="spellStart"/>
+      <w:r>
+        <w:rPr>
+          <w:rFonts w:ascii="Calibri" w:hAnsi="Calibri" w:cs="Calibri"/>
+        </w:rPr>
+        <w:t>The</w:t>
+      </w:r>
+      <w:proofErr w:type="spellEnd"/>
+      <w:r>
+        <w:rPr>
+          <w:rFonts w:ascii="Calibri" w:hAnsi="Calibri" w:cs="Calibri"/>
+        </w:rPr>
+        <w:t xml:space="preserve"> Haukai Restaurant web application, the application has been developed with a balanced mix od static and dynamic content.</w:t>
+      </w:r>
+      <w:r>
+        <w:rPr>
+          <w:rFonts w:ascii="Calibri" w:hAnsi="Calibri" w:cs="Calibri"/>
+        </w:rPr>
+        <w:t xml:space="preserve"> </w:t>
+      </w:r>
+      <w:r>
+        <w:rPr>
+          <w:rFonts w:ascii="Calibri" w:hAnsi="Calibri" w:cs="Calibri"/>
+        </w:rPr>
+        <w:t>The development also focused</w:t>
+      </w:r>
+      <w:r>
+        <w:rPr>
+          <w:rFonts w:ascii="Calibri" w:hAnsi="Calibri" w:cs="Calibri"/>
+        </w:rPr>
+        <w:t xml:space="preserve"> on ensuring the security of the application and how to minimise the risk of security breaches.</w:t>
+      </w:r>
+      <w:r>
+        <w:rPr>
+          <w:rFonts w:ascii="Calibri" w:hAnsi="Calibri" w:cs="Calibri"/>
+        </w:rPr>
+        <w:t xml:space="preserve"> </w:t>
+      </w:r>
     </w:p>
     <w:p>
       <w:pPr>
+        <w:jc w:val="both"/>
+        <w:rPr>
+          <w:rFonts w:ascii="Calibri" w:hAnsi="Calibri" w:cs="Calibri"/>
+        </w:rPr>
+      </w:pPr>
+      <w:r>
+        <w:rPr>
+          <w:rFonts w:ascii="Calibri" w:hAnsi="Calibri" w:cs="Calibri"/>
+        </w:rPr>
+        <w:t>Further the report outlined</w:t>
+      </w:r>
+      <w:r>
+        <w:rPr>
+          <w:rFonts w:ascii="Calibri" w:hAnsi="Calibri" w:cs="Calibri"/>
+        </w:rPr>
+        <w:t xml:space="preserve"> </w:t>
+      </w:r>
+      <w:r>
+        <w:rPr>
+          <w:rFonts w:ascii="Calibri" w:hAnsi="Calibri" w:cs="Calibri"/>
+        </w:rPr>
+        <w:t xml:space="preserve">two </w:t>
+      </w:r>
+      <w:r>
+        <w:rPr>
+          <w:rFonts w:ascii="Calibri" w:hAnsi="Calibri" w:cs="Calibri"/>
+        </w:rPr>
+        <w:t>options for web hosting providers</w:t>
+      </w:r>
+      <w:r>
+        <w:rPr>
+          <w:rFonts w:ascii="Calibri" w:hAnsi="Calibri" w:cs="Calibri"/>
+        </w:rPr>
+        <w:t xml:space="preserve"> for the application</w:t>
+      </w:r>
+      <w:r>
+        <w:rPr>
+          <w:rFonts w:ascii="Calibri" w:hAnsi="Calibri" w:cs="Calibri"/>
+        </w:rPr>
+        <w:t xml:space="preserve">, </w:t>
+      </w:r>
+      <w:r>
+        <w:rPr>
+          <w:rFonts w:ascii="Calibri" w:hAnsi="Calibri" w:cs="Calibri"/>
+        </w:rPr>
+        <w:t xml:space="preserve">the </w:t>
+      </w:r>
+      <w:r>
+        <w:rPr>
+          <w:rFonts w:ascii="Calibri" w:hAnsi="Calibri" w:cs="Calibri"/>
+        </w:rPr>
+        <w:t xml:space="preserve">marketing strategy and </w:t>
+      </w:r>
+      <w:r>
+        <w:rPr>
+          <w:rFonts w:ascii="Calibri" w:hAnsi="Calibri" w:cs="Calibri"/>
+        </w:rPr>
+        <w:t xml:space="preserve">other online services providing issue of SSL certificates and </w:t>
+      </w:r>
+      <w:r>
+        <w:rPr>
+          <w:rFonts w:ascii="Calibri" w:hAnsi="Calibri" w:cs="Calibri"/>
+        </w:rPr>
+        <w:t>content delivery network.</w:t>
+      </w:r>
+    </w:p>
+    <w:p>
+      <w:pPr>
+        <w:jc w:val="both"/>
+        <w:rPr>
+          <w:rFonts w:ascii="Calibri" w:hAnsi="Calibri" w:cs="Calibri"/>
+        </w:rPr>
+      </w:pPr>
+    </w:p>
+    <w:p>
+      <w:pPr>
         <w:pStyle w:val="Heading1"/>
-        <w:rPr>
-          <w:rFonts w:ascii="Calibri" w:hAnsi="Calibri" w:cs="Calibri"/>
-        </w:rPr>
-      </w:pPr>
-      <w:bookmarkStart w:id="9" w:name="_Toc117012393"/>
+        <w:jc w:val="both"/>
+        <w:rPr>
+          <w:rFonts w:ascii="Calibri" w:hAnsi="Calibri" w:cs="Calibri"/>
+        </w:rPr>
+      </w:pPr>
+      <w:bookmarkStart w:id="9" w:name="_Toc117187633"/>
       <w:r>
         <w:rPr>
           <w:rFonts w:ascii="Calibri" w:hAnsi="Calibri" w:cs="Calibri"/>
@@ -2125,9 +5964,331 @@
       </w:r>
       <w:bookmarkEnd w:id="9"/>
     </w:p>
+    <w:p>
+      <w:pPr>
+        <w:rPr>
+          <w:rFonts w:ascii="Calibri" w:hAnsi="Calibri" w:cs="Calibri"/>
+        </w:rPr>
+      </w:pPr>
+      <w:r>
+        <w:rPr>
+          <w:rFonts w:ascii="Calibri" w:hAnsi="Calibri" w:cs="Calibri"/>
+        </w:rPr>
+        <w:t xml:space="preserve">Crazy Domains.co.nz Retrieved 2022, October 20 from </w:t>
+      </w:r>
+      <w:hyperlink r:id="rId13" w:history="1">
+        <w:r>
+          <w:rPr>
+            <w:rStyle w:val="Hyperlink"/>
+            <w:rFonts w:ascii="Calibri" w:hAnsi="Calibri" w:cs="Calibri"/>
+          </w:rPr>
+          <w:t>https://www.crazydomains.co.nz/web-hosting/</w:t>
+        </w:r>
+      </w:hyperlink>
+    </w:p>
+    <w:p>
+      <w:pPr>
+        <w:rPr>
+          <w:rFonts w:ascii="Calibri" w:hAnsi="Calibri" w:cs="Calibri"/>
+        </w:rPr>
+      </w:pPr>
+      <w:r>
+        <w:rPr>
+          <w:rFonts w:ascii="Calibri" w:hAnsi="Calibri" w:cs="Calibri"/>
+        </w:rPr>
+        <w:t>Webhostingnz.com</w:t>
+      </w:r>
+      <w:r>
+        <w:rPr>
+          <w:rFonts w:ascii="Calibri" w:hAnsi="Calibri" w:cs="Calibri"/>
+        </w:rPr>
+        <w:t xml:space="preserve"> Retrieved 2022, October 20 from </w:t>
+      </w:r>
+      <w:hyperlink r:id="rId14" w:history="1">
+        <w:r>
+          <w:rPr>
+            <w:rStyle w:val="Hyperlink"/>
+            <w:rFonts w:ascii="Calibri" w:hAnsi="Calibri" w:cs="Calibri"/>
+          </w:rPr>
+          <w:t>https://webhostingnz.com/services/web-hosting-overview/</w:t>
+        </w:r>
+      </w:hyperlink>
+    </w:p>
+    <w:p>
+      <w:pPr>
+        <w:rPr>
+          <w:rFonts w:ascii="Calibri" w:hAnsi="Calibri" w:cs="Calibri"/>
+        </w:rPr>
+      </w:pPr>
+      <w:r>
+        <w:rPr>
+          <w:rFonts w:ascii="Calibri" w:hAnsi="Calibri" w:cs="Calibri"/>
+        </w:rPr>
+        <w:t xml:space="preserve">McNamara, J. </w:t>
+      </w:r>
+      <w:r>
+        <w:rPr>
+          <w:rFonts w:ascii="Calibri" w:hAnsi="Calibri" w:cs="Calibri"/>
+        </w:rPr>
+        <w:t>(</w:t>
+      </w:r>
+      <w:r>
+        <w:rPr>
+          <w:rFonts w:ascii="Calibri" w:hAnsi="Calibri" w:cs="Calibri"/>
+        </w:rPr>
+        <w:t>November 2021</w:t>
+      </w:r>
+      <w:r>
+        <w:rPr>
+          <w:rFonts w:ascii="Calibri" w:hAnsi="Calibri" w:cs="Calibri"/>
+        </w:rPr>
+        <w:t>)</w:t>
+      </w:r>
+      <w:r>
+        <w:rPr>
+          <w:rFonts w:ascii="Calibri" w:hAnsi="Calibri" w:cs="Calibri"/>
+        </w:rPr>
+        <w:t xml:space="preserve"> </w:t>
+      </w:r>
+      <w:r>
+        <w:rPr>
+          <w:rFonts w:ascii="Calibri" w:hAnsi="Calibri" w:cs="Calibri"/>
+          <w:i/>
+          <w:iCs/>
+        </w:rPr>
+        <w:t xml:space="preserve">7 Best </w:t>
+      </w:r>
+      <w:r>
+        <w:rPr>
+          <w:rFonts w:ascii="Calibri" w:hAnsi="Calibri" w:cs="Calibri"/>
+          <w:i/>
+          <w:iCs/>
+        </w:rPr>
+        <w:t xml:space="preserve">Web Hosting Services </w:t>
+      </w:r>
+      <w:proofErr w:type="gramStart"/>
+      <w:r>
+        <w:rPr>
+          <w:rFonts w:ascii="Calibri" w:hAnsi="Calibri" w:cs="Calibri"/>
+          <w:i/>
+          <w:iCs/>
+        </w:rPr>
+        <w:t>In</w:t>
+      </w:r>
+      <w:proofErr w:type="gramEnd"/>
+      <w:r>
+        <w:rPr>
+          <w:rFonts w:ascii="Calibri" w:hAnsi="Calibri" w:cs="Calibri"/>
+          <w:i/>
+          <w:iCs/>
+        </w:rPr>
+        <w:t xml:space="preserve"> NZ (New Zealand) Compared.</w:t>
+      </w:r>
+      <w:r>
+        <w:rPr>
+          <w:rFonts w:ascii="Calibri" w:hAnsi="Calibri" w:cs="Calibri"/>
+        </w:rPr>
+        <w:t xml:space="preserve"> Retrieved 2022, October 20 from </w:t>
+      </w:r>
+      <w:hyperlink r:id="rId15" w:history="1">
+        <w:r>
+          <w:rPr>
+            <w:rStyle w:val="Hyperlink"/>
+            <w:rFonts w:ascii="Calibri" w:hAnsi="Calibri" w:cs="Calibri"/>
+          </w:rPr>
+          <w:t>https://www.topreviews.co.nz/best-web-hosting-nz/</w:t>
+        </w:r>
+      </w:hyperlink>
+    </w:p>
+    <w:p>
+      <w:pPr>
+        <w:rPr>
+          <w:rFonts w:ascii="Calibri" w:hAnsi="Calibri" w:cs="Calibri"/>
+        </w:rPr>
+      </w:pPr>
+      <w:r>
+        <w:rPr>
+          <w:rFonts w:ascii="Calibri" w:hAnsi="Calibri" w:cs="Calibri"/>
+        </w:rPr>
+        <w:t>Entrust</w:t>
+      </w:r>
+      <w:r>
+        <w:rPr>
+          <w:rFonts w:ascii="Calibri" w:hAnsi="Calibri" w:cs="Calibri"/>
+        </w:rPr>
+        <w:t xml:space="preserve">.com Retrieved 2022, October 20 from </w:t>
+      </w:r>
+      <w:hyperlink r:id="rId16" w:history="1">
+        <w:r>
+          <w:rPr>
+            <w:rStyle w:val="Hyperlink"/>
+            <w:rFonts w:ascii="Calibri" w:hAnsi="Calibri" w:cs="Calibri"/>
+          </w:rPr>
+          <w:t>https://www.entrust.com/</w:t>
+        </w:r>
+      </w:hyperlink>
+    </w:p>
+    <w:p>
+      <w:pPr>
+        <w:rPr>
+          <w:rFonts w:ascii="Calibri" w:hAnsi="Calibri" w:cs="Calibri"/>
+        </w:rPr>
+      </w:pPr>
+      <w:r>
+        <w:rPr>
+          <w:rFonts w:ascii="Calibri" w:hAnsi="Calibri" w:cs="Calibri"/>
+        </w:rPr>
+        <w:t>Thawte</w:t>
+      </w:r>
+      <w:r>
+        <w:rPr>
+          <w:rFonts w:ascii="Calibri" w:hAnsi="Calibri" w:cs="Calibri"/>
+        </w:rPr>
+        <w:t xml:space="preserve">.com Retrieved 2022, October 20 from </w:t>
+      </w:r>
+      <w:hyperlink r:id="rId17" w:history="1">
+        <w:r>
+          <w:rPr>
+            <w:rStyle w:val="Hyperlink"/>
+            <w:rFonts w:ascii="Calibri" w:hAnsi="Calibri" w:cs="Calibri"/>
+          </w:rPr>
+          <w:t>https://www.thawte.com/ssl/</w:t>
+        </w:r>
+      </w:hyperlink>
+    </w:p>
+    <w:p>
+      <w:pPr>
+        <w:rPr>
+          <w:rFonts w:ascii="Calibri" w:hAnsi="Calibri" w:cs="Calibri"/>
+        </w:rPr>
+      </w:pPr>
+      <w:r>
+        <w:rPr>
+          <w:rFonts w:ascii="Calibri" w:hAnsi="Calibri" w:cs="Calibri"/>
+        </w:rPr>
+        <w:t xml:space="preserve">Cloudflare.com Retrieved 2022, October 20 from </w:t>
+      </w:r>
+      <w:hyperlink r:id="rId18" w:history="1">
+        <w:r>
+          <w:rPr>
+            <w:rStyle w:val="Hyperlink"/>
+            <w:rFonts w:ascii="Calibri" w:hAnsi="Calibri" w:cs="Calibri"/>
+          </w:rPr>
+          <w:t>https://www.cloudflare.com/plans/#price-matrix</w:t>
+        </w:r>
+      </w:hyperlink>
+    </w:p>
+    <w:p>
+      <w:pPr>
+        <w:rPr>
+          <w:rFonts w:ascii="Calibri" w:hAnsi="Calibri" w:cs="Calibri"/>
+        </w:rPr>
+      </w:pPr>
+      <w:r>
+        <w:rPr>
+          <w:rFonts w:ascii="Calibri" w:hAnsi="Calibri" w:cs="Calibri"/>
+        </w:rPr>
+        <w:t xml:space="preserve">Imperva.com Retrieved 2022, October 20 from </w:t>
+      </w:r>
+      <w:hyperlink r:id="rId19" w:history="1">
+        <w:r>
+          <w:rPr>
+            <w:rStyle w:val="Hyperlink"/>
+            <w:rFonts w:ascii="Calibri" w:hAnsi="Calibri" w:cs="Calibri"/>
+          </w:rPr>
+          <w:t>https://www.imperva.com/products/plans/</w:t>
+        </w:r>
+      </w:hyperlink>
+    </w:p>
+    <w:p>
+      <w:pPr>
+        <w:rPr>
+          <w:rFonts w:ascii="Calibri" w:hAnsi="Calibri" w:cs="Calibri"/>
+        </w:rPr>
+      </w:pPr>
+      <w:r>
+        <w:rPr>
+          <w:rFonts w:ascii="Calibri" w:hAnsi="Calibri" w:cs="Calibri"/>
+        </w:rPr>
+        <w:t>Digital Marketing Institute</w:t>
+      </w:r>
+      <w:r>
+        <w:rPr>
+          <w:rFonts w:ascii="Calibri" w:hAnsi="Calibri" w:cs="Calibri"/>
+        </w:rPr>
+        <w:t xml:space="preserve"> (July 2015) </w:t>
+      </w:r>
+      <w:r>
+        <w:rPr>
+          <w:rFonts w:ascii="Calibri" w:hAnsi="Calibri" w:cs="Calibri"/>
+          <w:i/>
+          <w:iCs/>
+        </w:rPr>
+        <w:t>The beginner’s guide to Google’s pay per click advertising.</w:t>
+      </w:r>
+      <w:r>
+        <w:rPr>
+          <w:rFonts w:ascii="Calibri" w:hAnsi="Calibri" w:cs="Calibri"/>
+        </w:rPr>
+        <w:t xml:space="preserve"> Retrieved 2022, October 20 from </w:t>
+      </w:r>
+      <w:hyperlink r:id="rId20" w:history="1">
+        <w:r>
+          <w:rPr>
+            <w:rStyle w:val="Hyperlink"/>
+            <w:rFonts w:ascii="Calibri" w:hAnsi="Calibri" w:cs="Calibri"/>
+          </w:rPr>
+          <w:t>https://digitalmarketinginstitute.com/blog/beginners-guide-googles-pay-per-click-advertising</w:t>
+        </w:r>
+      </w:hyperlink>
+    </w:p>
+    <w:p>
+      <w:pPr>
+        <w:rPr>
+          <w:rFonts w:ascii="Calibri" w:hAnsi="Calibri" w:cs="Calibri"/>
+        </w:rPr>
+      </w:pPr>
+      <w:proofErr w:type="spellStart"/>
+      <w:r>
+        <w:rPr>
+          <w:rFonts w:ascii="Calibri" w:hAnsi="Calibri" w:cs="Calibri"/>
+        </w:rPr>
+        <w:t>Maake</w:t>
+      </w:r>
+      <w:proofErr w:type="spellEnd"/>
+      <w:r>
+        <w:rPr>
+          <w:rFonts w:ascii="Calibri" w:hAnsi="Calibri" w:cs="Calibri"/>
+        </w:rPr>
+        <w:t xml:space="preserve">, R. (April 2022) </w:t>
+      </w:r>
+      <w:r>
+        <w:rPr>
+          <w:rFonts w:ascii="Calibri" w:hAnsi="Calibri" w:cs="Calibri"/>
+          <w:i/>
+          <w:iCs/>
+        </w:rPr>
+        <w:t>How much does Google Ads Cost in 2022?</w:t>
+      </w:r>
+      <w:r>
+        <w:rPr>
+          <w:rFonts w:ascii="Calibri" w:hAnsi="Calibri" w:cs="Calibri"/>
+        </w:rPr>
+        <w:t xml:space="preserve"> Retrieved 2022, October 20 from </w:t>
+      </w:r>
+      <w:hyperlink r:id="rId21" w:history="1">
+        <w:r>
+          <w:rPr>
+            <w:rStyle w:val="Hyperlink"/>
+            <w:rFonts w:ascii="Calibri" w:hAnsi="Calibri" w:cs="Calibri"/>
+          </w:rPr>
+          <w:t>https://www.webfx.com/blog/marketing/much-cost-advertise-google-adwords/</w:t>
+        </w:r>
+      </w:hyperlink>
+    </w:p>
     <w:sectPr>
-      <w:headerReference w:type="default" r:id="rId9"/>
-      <w:footerReference w:type="default" r:id="rId10"/>
+      <w:headerReference w:type="default" r:id="rId22"/>
+      <w:footerReference w:type="default" r:id="rId23"/>
       <w:pgSz w:w="11906" w:h="16838"/>
       <w:pgMar w:top="1440" w:right="1440" w:bottom="1440" w:left="1440" w:header="709" w:footer="708" w:gutter="0"/>
       <w:pgNumType w:start="0"/>
@@ -2621,6 +6782,155 @@
     </w:lvl>
   </w:abstractNum>
   <w:abstractNum w:abstractNumId="3" w15:restartNumberingAfterBreak="0">
+    <w:nsid w:val="2AE70AEC"/>
+    <w:multiLevelType w:val="multilevel"/>
+    <w:tmpl w:val="7AF44F60"/>
+    <w:lvl w:ilvl="0">
+      <w:start w:val="1"/>
+      <w:numFmt w:val="bullet"/>
+      <w:lvlText w:val=""/>
+      <w:lvlJc w:val="left"/>
+      <w:pPr>
+        <w:tabs>
+          <w:tab w:val="num" w:pos="720"/>
+        </w:tabs>
+        <w:ind w:left="720" w:hanging="360"/>
+      </w:pPr>
+      <w:rPr>
+        <w:rFonts w:ascii="Symbol" w:hAnsi="Symbol" w:hint="default"/>
+        <w:sz w:val="20"/>
+      </w:rPr>
+    </w:lvl>
+    <w:lvl w:ilvl="1" w:tentative="1">
+      <w:start w:val="1"/>
+      <w:numFmt w:val="bullet"/>
+      <w:lvlText w:val="o"/>
+      <w:lvlJc w:val="left"/>
+      <w:pPr>
+        <w:tabs>
+          <w:tab w:val="num" w:pos="1440"/>
+        </w:tabs>
+        <w:ind w:left="1440" w:hanging="360"/>
+      </w:pPr>
+      <w:rPr>
+        <w:rFonts w:ascii="Courier New" w:hAnsi="Courier New" w:hint="default"/>
+        <w:sz w:val="20"/>
+      </w:rPr>
+    </w:lvl>
+    <w:lvl w:ilvl="2" w:tentative="1">
+      <w:start w:val="1"/>
+      <w:numFmt w:val="bullet"/>
+      <w:lvlText w:val=""/>
+      <w:lvlJc w:val="left"/>
+      <w:pPr>
+        <w:tabs>
+          <w:tab w:val="num" w:pos="2160"/>
+        </w:tabs>
+        <w:ind w:left="2160" w:hanging="360"/>
+      </w:pPr>
+      <w:rPr>
+        <w:rFonts w:ascii="Wingdings" w:hAnsi="Wingdings" w:hint="default"/>
+        <w:sz w:val="20"/>
+      </w:rPr>
+    </w:lvl>
+    <w:lvl w:ilvl="3" w:tentative="1">
+      <w:start w:val="1"/>
+      <w:numFmt w:val="bullet"/>
+      <w:lvlText w:val=""/>
+      <w:lvlJc w:val="left"/>
+      <w:pPr>
+        <w:tabs>
+          <w:tab w:val="num" w:pos="2880"/>
+        </w:tabs>
+        <w:ind w:left="2880" w:hanging="360"/>
+      </w:pPr>
+      <w:rPr>
+        <w:rFonts w:ascii="Wingdings" w:hAnsi="Wingdings" w:hint="default"/>
+        <w:sz w:val="20"/>
+      </w:rPr>
+    </w:lvl>
+    <w:lvl w:ilvl="4" w:tentative="1">
+      <w:start w:val="1"/>
+      <w:numFmt w:val="bullet"/>
+      <w:lvlText w:val=""/>
+      <w:lvlJc w:val="left"/>
+      <w:pPr>
+        <w:tabs>
+          <w:tab w:val="num" w:pos="3600"/>
+        </w:tabs>
+        <w:ind w:left="3600" w:hanging="360"/>
+      </w:pPr>
+      <w:rPr>
+        <w:rFonts w:ascii="Wingdings" w:hAnsi="Wingdings" w:hint="default"/>
+        <w:sz w:val="20"/>
+      </w:rPr>
+    </w:lvl>
+    <w:lvl w:ilvl="5" w:tentative="1">
+      <w:start w:val="1"/>
+      <w:numFmt w:val="bullet"/>
+      <w:lvlText w:val=""/>
+      <w:lvlJc w:val="left"/>
+      <w:pPr>
+        <w:tabs>
+          <w:tab w:val="num" w:pos="4320"/>
+        </w:tabs>
+        <w:ind w:left="4320" w:hanging="360"/>
+      </w:pPr>
+      <w:rPr>
+        <w:rFonts w:ascii="Wingdings" w:hAnsi="Wingdings" w:hint="default"/>
+        <w:sz w:val="20"/>
+      </w:rPr>
+    </w:lvl>
+    <w:lvl w:ilvl="6" w:tentative="1">
+      <w:start w:val="1"/>
+      <w:numFmt w:val="bullet"/>
+      <w:lvlText w:val=""/>
+      <w:lvlJc w:val="left"/>
+      <w:pPr>
+        <w:tabs>
+          <w:tab w:val="num" w:pos="5040"/>
+        </w:tabs>
+        <w:ind w:left="5040" w:hanging="360"/>
+      </w:pPr>
+      <w:rPr>
+        <w:rFonts w:ascii="Wingdings" w:hAnsi="Wingdings" w:hint="default"/>
+        <w:sz w:val="20"/>
+      </w:rPr>
+    </w:lvl>
+    <w:lvl w:ilvl="7" w:tentative="1">
+      <w:start w:val="1"/>
+      <w:numFmt w:val="bullet"/>
+      <w:lvlText w:val=""/>
+      <w:lvlJc w:val="left"/>
+      <w:pPr>
+        <w:tabs>
+          <w:tab w:val="num" w:pos="5760"/>
+        </w:tabs>
+        <w:ind w:left="5760" w:hanging="360"/>
+      </w:pPr>
+      <w:rPr>
+        <w:rFonts w:ascii="Wingdings" w:hAnsi="Wingdings" w:hint="default"/>
+        <w:sz w:val="20"/>
+      </w:rPr>
+    </w:lvl>
+    <w:lvl w:ilvl="8" w:tentative="1">
+      <w:start w:val="1"/>
+      <w:numFmt w:val="bullet"/>
+      <w:lvlText w:val=""/>
+      <w:lvlJc w:val="left"/>
+      <w:pPr>
+        <w:tabs>
+          <w:tab w:val="num" w:pos="6480"/>
+        </w:tabs>
+        <w:ind w:left="6480" w:hanging="360"/>
+      </w:pPr>
+      <w:rPr>
+        <w:rFonts w:ascii="Wingdings" w:hAnsi="Wingdings" w:hint="default"/>
+        <w:sz w:val="20"/>
+      </w:rPr>
+    </w:lvl>
+  </w:abstractNum>
+  <w:abstractNum w:abstractNumId="4" w15:restartNumberingAfterBreak="0">
     <w:nsid w:val="3AA80B60"/>
     <w:multiLevelType w:val="hybridMultilevel"/>
     <w:tmpl w:val="4580B4FA"/>
@@ -2733,7 +7043,7 @@
       </w:rPr>
     </w:lvl>
   </w:abstractNum>
-  <w:abstractNum w:abstractNumId="4" w15:restartNumberingAfterBreak="0">
+  <w:abstractNum w:abstractNumId="5" w15:restartNumberingAfterBreak="0">
     <w:nsid w:val="3B36500A"/>
     <w:multiLevelType w:val="hybridMultilevel"/>
     <w:tmpl w:val="7748714A"/>
@@ -2822,7 +7132,7 @@
       </w:pPr>
     </w:lvl>
   </w:abstractNum>
-  <w:abstractNum w:abstractNumId="5" w15:restartNumberingAfterBreak="0">
+  <w:abstractNum w:abstractNumId="6" w15:restartNumberingAfterBreak="0">
     <w:nsid w:val="3B45170E"/>
     <w:multiLevelType w:val="hybridMultilevel"/>
     <w:tmpl w:val="EFA07ADC"/>
@@ -2935,7 +7245,7 @@
       </w:rPr>
     </w:lvl>
   </w:abstractNum>
-  <w:abstractNum w:abstractNumId="6" w15:restartNumberingAfterBreak="0">
+  <w:abstractNum w:abstractNumId="7" w15:restartNumberingAfterBreak="0">
     <w:nsid w:val="40623FAB"/>
     <w:multiLevelType w:val="hybridMultilevel"/>
     <w:tmpl w:val="F69C4DE0"/>
@@ -3024,7 +7334,7 @@
       </w:pPr>
     </w:lvl>
   </w:abstractNum>
-  <w:abstractNum w:abstractNumId="7" w15:restartNumberingAfterBreak="0">
+  <w:abstractNum w:abstractNumId="8" w15:restartNumberingAfterBreak="0">
     <w:nsid w:val="46E45F8A"/>
     <w:multiLevelType w:val="hybridMultilevel"/>
     <w:tmpl w:val="9ECECFAA"/>
@@ -3113,7 +7423,7 @@
       </w:pPr>
     </w:lvl>
   </w:abstractNum>
-  <w:abstractNum w:abstractNumId="8" w15:restartNumberingAfterBreak="0">
+  <w:abstractNum w:abstractNumId="9" w15:restartNumberingAfterBreak="0">
     <w:nsid w:val="50AF13A4"/>
     <w:multiLevelType w:val="hybridMultilevel"/>
     <w:tmpl w:val="F57C5C64"/>
@@ -3202,7 +7512,7 @@
       </w:pPr>
     </w:lvl>
   </w:abstractNum>
-  <w:abstractNum w:abstractNumId="9" w15:restartNumberingAfterBreak="0">
+  <w:abstractNum w:abstractNumId="10" w15:restartNumberingAfterBreak="0">
     <w:nsid w:val="59D46507"/>
     <w:multiLevelType w:val="hybridMultilevel"/>
     <w:tmpl w:val="4CB65050"/>
@@ -3291,7 +7601,7 @@
       </w:pPr>
     </w:lvl>
   </w:abstractNum>
-  <w:abstractNum w:abstractNumId="10" w15:restartNumberingAfterBreak="0">
+  <w:abstractNum w:abstractNumId="11" w15:restartNumberingAfterBreak="0">
     <w:nsid w:val="78907CC5"/>
     <w:multiLevelType w:val="hybridMultilevel"/>
     <w:tmpl w:val="4606C37C"/>
@@ -3381,37 +7691,40 @@
     </w:lvl>
   </w:abstractNum>
   <w:num w:numId="1" w16cid:durableId="1495611435">
-    <w:abstractNumId w:val="3"/>
+    <w:abstractNumId w:val="4"/>
   </w:num>
   <w:num w:numId="2" w16cid:durableId="1086684690">
-    <w:abstractNumId w:val="7"/>
+    <w:abstractNumId w:val="8"/>
   </w:num>
   <w:num w:numId="3" w16cid:durableId="667681655">
     <w:abstractNumId w:val="0"/>
   </w:num>
   <w:num w:numId="4" w16cid:durableId="1521167841">
+    <w:abstractNumId w:val="11"/>
+  </w:num>
+  <w:num w:numId="5" w16cid:durableId="609051545">
     <w:abstractNumId w:val="10"/>
   </w:num>
-  <w:num w:numId="5" w16cid:durableId="609051545">
-    <w:abstractNumId w:val="9"/>
+  <w:num w:numId="6" w16cid:durableId="24139221">
+    <w:abstractNumId w:val="7"/>
   </w:num>
-  <w:num w:numId="6" w16cid:durableId="24139221">
+  <w:num w:numId="7" w16cid:durableId="978072640">
     <w:abstractNumId w:val="6"/>
   </w:num>
-  <w:num w:numId="7" w16cid:durableId="978072640">
-    <w:abstractNumId w:val="5"/>
-  </w:num>
   <w:num w:numId="8" w16cid:durableId="407725421">
-    <w:abstractNumId w:val="8"/>
+    <w:abstractNumId w:val="9"/>
   </w:num>
   <w:num w:numId="9" w16cid:durableId="1395471546">
     <w:abstractNumId w:val="1"/>
   </w:num>
   <w:num w:numId="10" w16cid:durableId="732972941">
-    <w:abstractNumId w:val="4"/>
+    <w:abstractNumId w:val="5"/>
   </w:num>
   <w:num w:numId="11" w16cid:durableId="1260410451">
     <w:abstractNumId w:val="2"/>
+  </w:num>
+  <w:num w:numId="12" w16cid:durableId="807554596">
+    <w:abstractNumId w:val="3"/>
   </w:num>
 </w:numbering>
 </file>
@@ -4601,6 +8914,83 @@
       <w:spacing w:after="100"/>
     </w:pPr>
   </w:style>
+  <w:style w:type="table" w:styleId="PlainTable1">
+    <w:name w:val="Plain Table 1"/>
+    <w:basedOn w:val="TableNormal"/>
+    <w:uiPriority w:val="41"/>
+    <w:rsid w:val="00562AAC"/>
+    <w:pPr>
+      <w:spacing w:after="0" w:line="240" w:lineRule="auto"/>
+    </w:pPr>
+    <w:tblPr>
+      <w:tblStyleRowBandSize w:val="1"/>
+      <w:tblStyleColBandSize w:val="1"/>
+      <w:tblBorders>
+        <w:top w:val="single" w:sz="4" w:space="0" w:color="BFBFBF" w:themeColor="background1" w:themeShade="BF"/>
+        <w:left w:val="single" w:sz="4" w:space="0" w:color="BFBFBF" w:themeColor="background1" w:themeShade="BF"/>
+        <w:bottom w:val="single" w:sz="4" w:space="0" w:color="BFBFBF" w:themeColor="background1" w:themeShade="BF"/>
+        <w:right w:val="single" w:sz="4" w:space="0" w:color="BFBFBF" w:themeColor="background1" w:themeShade="BF"/>
+        <w:insideH w:val="single" w:sz="4" w:space="0" w:color="BFBFBF" w:themeColor="background1" w:themeShade="BF"/>
+        <w:insideV w:val="single" w:sz="4" w:space="0" w:color="BFBFBF" w:themeColor="background1" w:themeShade="BF"/>
+      </w:tblBorders>
+    </w:tblPr>
+    <w:tblStylePr w:type="firstRow">
+      <w:rPr>
+        <w:b/>
+        <w:bCs/>
+      </w:rPr>
+    </w:tblStylePr>
+    <w:tblStylePr w:type="lastRow">
+      <w:rPr>
+        <w:b/>
+        <w:bCs/>
+      </w:rPr>
+      <w:tblPr/>
+      <w:tcPr>
+        <w:tcBorders>
+          <w:top w:val="double" w:sz="4" w:space="0" w:color="BFBFBF" w:themeColor="background1" w:themeShade="BF"/>
+        </w:tcBorders>
+      </w:tcPr>
+    </w:tblStylePr>
+    <w:tblStylePr w:type="firstCol">
+      <w:rPr>
+        <w:b/>
+        <w:bCs/>
+      </w:rPr>
+    </w:tblStylePr>
+    <w:tblStylePr w:type="lastCol">
+      <w:rPr>
+        <w:b/>
+        <w:bCs/>
+      </w:rPr>
+    </w:tblStylePr>
+    <w:tblStylePr w:type="band1Vert">
+      <w:tblPr/>
+      <w:tcPr>
+        <w:shd w:val="clear" w:color="auto" w:fill="F2F2F2" w:themeFill="background1" w:themeFillShade="F2"/>
+      </w:tcPr>
+    </w:tblStylePr>
+    <w:tblStylePr w:type="band1Horz">
+      <w:tblPr/>
+      <w:tcPr>
+        <w:shd w:val="clear" w:color="auto" w:fill="F2F2F2" w:themeFill="background1" w:themeFillShade="F2"/>
+      </w:tcPr>
+    </w:tblStylePr>
+  </w:style>
+  <w:style w:type="paragraph" w:customStyle="1" w:styleId="ng-binding">
+    <w:name w:val="ng-binding"/>
+    <w:basedOn w:val="Normal"/>
+    <w:rsid w:val="00655130"/>
+    <w:pPr>
+      <w:spacing w:before="100" w:beforeAutospacing="1" w:after="100" w:afterAutospacing="1" w:line="240" w:lineRule="auto"/>
+    </w:pPr>
+    <w:rPr>
+      <w:rFonts w:ascii="Times New Roman" w:eastAsia="Times New Roman" w:hAnsi="Times New Roman" w:cs="Times New Roman"/>
+      <w:sz w:val="24"/>
+      <w:szCs w:val="24"/>
+      <w:lang w:eastAsia="en-NZ"/>
+    </w:rPr>
+  </w:style>
 </w:styles>
 </file>
 

</xml_diff>